<commit_message>
Cap. 2 y 6 añadido, añadido parte 4
</commit_message>
<xml_diff>
--- a/FORMATO CODIGO DE ETICA PROFESIONAL.docx
+++ b/FORMATO CODIGO DE ETICA PROFESIONAL.docx
@@ -1,6 +1,6 @@
 
 <file path=word/document.xml><?xml version="1.0" encoding="utf-8"?>
-<w:document xmlns:wpc="http://schemas.microsoft.com/office/word/2010/wordprocessingCanvas" xmlns:cx="http://schemas.microsoft.com/office/drawing/2014/chartex" xmlns:cx1="http://schemas.microsoft.com/office/drawing/2015/9/8/chartex" xmlns:mc="http://schemas.openxmlformats.org/markup-compatibility/2006" xmlns:o="urn:schemas-microsoft-com:office:office" xmlns:r="http://schemas.openxmlformats.org/officeDocument/2006/relationships" xmlns:m="http://schemas.openxmlformats.org/officeDocument/2006/math" xmlns:v="urn:schemas-microsoft-com:vml" xmlns:wp14="http://schemas.microsoft.com/office/word/2010/wordprocessingDrawing" xmlns:wp="http://schemas.openxmlformats.org/drawingml/2006/wordprocessingDrawing" xmlns:w10="urn:schemas-microsoft-com:office:word" xmlns:w="http://schemas.openxmlformats.org/wordprocessingml/2006/main" xmlns:w14="http://schemas.microsoft.com/office/word/2010/wordml" xmlns:w15="http://schemas.microsoft.com/office/word/2012/wordml" xmlns:w16se="http://schemas.microsoft.com/office/word/2015/wordml/symex" xmlns:wpg="http://schemas.microsoft.com/office/word/2010/wordprocessingGroup" xmlns:wpi="http://schemas.microsoft.com/office/word/2010/wordprocessingInk" xmlns:wne="http://schemas.microsoft.com/office/word/2006/wordml" xmlns:wps="http://schemas.microsoft.com/office/word/2010/wordprocessingShape" mc:Ignorable="w14 w15 w16se wp14">
+<w:document xmlns:wpc="http://schemas.microsoft.com/office/word/2010/wordprocessingCanvas" xmlns:cx="http://schemas.microsoft.com/office/drawing/2014/chartex" xmlns:mc="http://schemas.openxmlformats.org/markup-compatibility/2006" xmlns:o="urn:schemas-microsoft-com:office:office" xmlns:r="http://schemas.openxmlformats.org/officeDocument/2006/relationships" xmlns:m="http://schemas.openxmlformats.org/officeDocument/2006/math" xmlns:v="urn:schemas-microsoft-com:vml" xmlns:wp14="http://schemas.microsoft.com/office/word/2010/wordprocessingDrawing" xmlns:wp="http://schemas.openxmlformats.org/drawingml/2006/wordprocessingDrawing" xmlns:w10="urn:schemas-microsoft-com:office:word" xmlns:w="http://schemas.openxmlformats.org/wordprocessingml/2006/main" xmlns:w14="http://schemas.microsoft.com/office/word/2010/wordml" xmlns:w15="http://schemas.microsoft.com/office/word/2012/wordml" xmlns:w16se="http://schemas.microsoft.com/office/word/2015/wordml/symex" xmlns:wpg="http://schemas.microsoft.com/office/word/2010/wordprocessingGroup" xmlns:wpi="http://schemas.microsoft.com/office/word/2010/wordprocessingInk" xmlns:wne="http://schemas.microsoft.com/office/word/2006/wordml" xmlns:wps="http://schemas.microsoft.com/office/word/2010/wordprocessingShape" mc:Ignorable="w14 w15 w16se wp14">
   <w:body>
     <w:p>
       <w:pPr>
@@ -58,421 +58,587 @@
     </w:p>
     <w:p>
       <w:pPr>
-        <w:pStyle w:val="Cuerpo"/>
-        <w:spacing w:line="360" w:lineRule="auto"/>
-        <w:jc w:val="both"/>
-        <w:rPr>
-          <w:rFonts w:ascii="Arial" w:eastAsia="Arial" w:hAnsi="Arial" w:cs="Arial"/>
-          <w:sz w:val="24"/>
-          <w:szCs w:val="24"/>
-        </w:rPr>
-      </w:pPr>
-      <w:r>
-        <w:rPr>
-          <w:rFonts w:ascii="Arial" w:hAnsi="Arial"/>
-          <w:sz w:val="24"/>
-          <w:szCs w:val="24"/>
-        </w:rPr>
-        <w:t xml:space="preserve">Debo ser leal conmigo mismo, con la empresa y con mis compañeros de trabajo, debo de mantener lo que digo, siempre y cuando no moleste a las demás personas de la empresa. También debo ser responsable con mis actos, con el trabajo que realizo. Tengo que ser completamente honesto principalmente conmigo mismo, después con la empresa y mis compañeros de trabajo, yo creo que la honestidad es la base de todo, la honestidad es lo que nos rige como persona y es lo que nos va formando en la vida. Tenemos que trabajar siempre en la honestidad y aplicarla en cada parte de la vida. Debe poner en practica la justicia y el respeto principalmente en nosotros mismo, tenemos que hacer las cosas como se deben y afrontar las consecuencias de nuestros actos, saber respetar a nosotros mismos y darnos el lugar que nos corresponde, así como darles el lugar que se merecen nuestros amigos y compañeros de trabajo. </w:t>
-      </w:r>
-    </w:p>
-    <w:p>
-      <w:pPr>
-        <w:pStyle w:val="Cuerpo"/>
-        <w:spacing w:line="360" w:lineRule="auto"/>
-        <w:jc w:val="both"/>
-        <w:rPr>
-          <w:rFonts w:ascii="Arial" w:eastAsia="Arial" w:hAnsi="Arial" w:cs="Arial"/>
-          <w:sz w:val="24"/>
-          <w:szCs w:val="24"/>
-        </w:rPr>
-      </w:pPr>
-      <w:r>
-        <w:rPr>
-          <w:rFonts w:ascii="Arial" w:hAnsi="Arial"/>
-          <w:sz w:val="24"/>
-          <w:szCs w:val="24"/>
-        </w:rPr>
-        <w:t xml:space="preserve">La responsabilidad dice mucho de nosotros, dice como somos e incluso se puede deducir si es posible confiar en nosotros para alguna actividad o tarea. La responsabilidad es en lo que más debemos trabajar, ya que desde pequeños nos va formando y nos va haciendo un camino en nuestras vidas, nos ayuda a ir tomando mejores decisiones. </w:t>
-      </w:r>
-    </w:p>
-    <w:p>
-      <w:pPr>
-        <w:pStyle w:val="Cuerpo"/>
-        <w:spacing w:line="360" w:lineRule="auto"/>
-        <w:jc w:val="both"/>
-        <w:rPr>
-          <w:rFonts w:ascii="Arial" w:eastAsia="Arial" w:hAnsi="Arial" w:cs="Arial"/>
-          <w:sz w:val="24"/>
-          <w:szCs w:val="24"/>
-        </w:rPr>
-      </w:pPr>
-      <w:r>
-        <w:rPr>
-          <w:rFonts w:ascii="Arial" w:hAnsi="Arial"/>
-          <w:sz w:val="24"/>
-          <w:szCs w:val="24"/>
-        </w:rPr>
-        <w:t>Dependiendo de nuestros actos es como vamos mostrando el compromiso que tenemos ante la sociedad y alguna institución pública y privada, es el empeño que le ponemos a nuestro trabajo y a lo que nos apasiona. Para poder estar en paz con nosotros mismos, tenemos que hacer lo que más nos gusta, dedicarnos a ello hace que al momento de realizar un trabajo lo hagamos de la mejor manera. De esta manera podemos aplicar la inclusión tanto personal como laboralmente, ya que nuestro fin es buscar que la vida sea lo mas equitativamente posible, todos obtener un beneficio sin etiquetar ni excluir a nadie para que exista la armonía en todos los lugares posibles.</w:t>
-      </w:r>
-    </w:p>
-    <w:p>
-      <w:pPr>
-        <w:pStyle w:val="Cuerpo"/>
-        <w:spacing w:line="360" w:lineRule="auto"/>
-        <w:jc w:val="both"/>
-        <w:rPr>
-          <w:rFonts w:hint="eastAsia"/>
-        </w:rPr>
-      </w:pPr>
-      <w:r>
-        <w:rPr>
-          <w:rFonts w:ascii="Arial" w:hAnsi="Arial"/>
-          <w:sz w:val="24"/>
-          <w:szCs w:val="24"/>
-        </w:rPr>
-        <w:t xml:space="preserve">Siempre debo mantener mi dignidad ante cualquier circunstancia, no puedo permitir que alguien me haga menos ante la sociedad. Ante todo, hay que cumplir con nuestras </w:t>
-      </w:r>
-      <w:r>
-        <w:rPr>
-          <w:rFonts w:ascii="Arial" w:hAnsi="Arial"/>
+        <w:spacing w:after="0" w:line="360" w:lineRule="auto"/>
+        <w:jc w:val="both"/>
+        <w:rPr>
+          <w:rFonts w:ascii="Arial" w:hAnsi="Arial" w:cs="Arial"/>
+          <w:sz w:val="24"/>
+          <w:szCs w:val="24"/>
+        </w:rPr>
+      </w:pPr>
+      <w:r>
+        <w:rPr>
+          <w:rFonts w:ascii="Arial" w:hAnsi="Arial" w:cs="Arial"/>
+          <w:sz w:val="24"/>
+          <w:szCs w:val="24"/>
+        </w:rPr>
+        <w:t>Exponer las razones que validan la realización del tema, abordando los temas tratados en clase.</w:t>
+      </w:r>
+      <w:r>
+        <w:rPr>
+          <w:rFonts w:ascii="Arial" w:hAnsi="Arial" w:cs="Arial"/>
+          <w:sz w:val="24"/>
+          <w:szCs w:val="24"/>
+        </w:rPr>
+        <w:t xml:space="preserve"> </w:t>
+      </w:r>
+      <w:r>
+        <w:rPr>
+          <w:rFonts w:ascii="Arial" w:hAnsi="Arial" w:cs="Arial"/>
+          <w:sz w:val="24"/>
+          <w:szCs w:val="24"/>
+        </w:rPr>
+        <w:t>RESPONDE POR QUÉ ES IMPORTANTE CONTAR</w:t>
+      </w:r>
+      <w:r>
+        <w:rPr>
+          <w:rFonts w:ascii="Arial" w:hAnsi="Arial" w:cs="Arial"/>
+          <w:sz w:val="24"/>
+          <w:szCs w:val="24"/>
+        </w:rPr>
+        <w:t xml:space="preserve"> CON UN CÓDIGO DE ÉTICA PROFESIONAL</w:t>
+      </w:r>
+      <w:r>
+        <w:rPr>
+          <w:rFonts w:ascii="Arial" w:hAnsi="Arial" w:cs="Arial"/>
+          <w:sz w:val="24"/>
+          <w:szCs w:val="24"/>
+        </w:rPr>
+        <w:t xml:space="preserve">- </w:t>
+      </w:r>
+      <w:r>
+        <w:rPr>
+          <w:rFonts w:ascii="Arial" w:hAnsi="Arial" w:cs="Arial"/>
+          <w:sz w:val="24"/>
+          <w:szCs w:val="24"/>
+        </w:rPr>
+        <w:t xml:space="preserve">DEFINICIÓN DE CÓDIGO </w:t>
+      </w:r>
+      <w:r>
+        <w:rPr>
+          <w:rFonts w:ascii="Arial" w:hAnsi="Arial" w:cs="Arial"/>
+          <w:sz w:val="24"/>
+          <w:szCs w:val="24"/>
+        </w:rPr>
+        <w:t xml:space="preserve">PROFESIONAL </w:t>
+      </w:r>
+      <w:r>
+        <w:rPr>
+          <w:rFonts w:ascii="Arial" w:hAnsi="Arial" w:cs="Arial"/>
+          <w:sz w:val="24"/>
+          <w:szCs w:val="24"/>
+        </w:rPr>
+        <w:t>Y PARA QUÉ SIRVE</w:t>
+      </w:r>
+      <w:r>
+        <w:rPr>
+          <w:rFonts w:ascii="Arial" w:hAnsi="Arial" w:cs="Arial"/>
+          <w:sz w:val="24"/>
+          <w:szCs w:val="24"/>
+        </w:rPr>
+        <w:t xml:space="preserve">. </w:t>
+      </w:r>
+    </w:p>
+    <w:p>
+      <w:pPr>
+        <w:spacing w:after="0" w:line="360" w:lineRule="auto"/>
+        <w:jc w:val="both"/>
+        <w:rPr>
+          <w:rFonts w:ascii="Arial" w:hAnsi="Arial" w:cs="Arial"/>
+          <w:sz w:val="24"/>
+          <w:szCs w:val="24"/>
+        </w:rPr>
+      </w:pPr>
+    </w:p>
+    <w:p>
+      <w:pPr>
+        <w:spacing w:after="0" w:line="360" w:lineRule="auto"/>
+        <w:jc w:val="both"/>
+        <w:rPr>
+          <w:rFonts w:ascii="Arial" w:hAnsi="Arial" w:cs="Arial"/>
+          <w:sz w:val="24"/>
+          <w:szCs w:val="24"/>
+        </w:rPr>
+      </w:pPr>
+      <w:r>
+        <w:rPr>
+          <w:rFonts w:ascii="Arial" w:hAnsi="Arial" w:cs="Arial"/>
+          <w:sz w:val="24"/>
+          <w:szCs w:val="24"/>
+        </w:rPr>
+        <w:t>DEFINICIÓN DE INGENIERO</w:t>
+      </w:r>
+    </w:p>
+    <w:p>
+      <w:pPr>
+        <w:spacing w:after="0" w:line="360" w:lineRule="auto"/>
+        <w:jc w:val="both"/>
+        <w:rPr>
+          <w:rFonts w:ascii="Arial" w:hAnsi="Arial" w:cs="Arial"/>
+          <w:sz w:val="24"/>
+          <w:szCs w:val="24"/>
+        </w:rPr>
+      </w:pPr>
+      <w:r>
+        <w:rPr>
+          <w:rFonts w:ascii="Arial" w:hAnsi="Arial" w:cs="Arial"/>
+          <w:sz w:val="24"/>
+          <w:szCs w:val="24"/>
+        </w:rPr>
+        <w:t>DEFINICIÓN DE UN INGENIERO EN…………</w:t>
+      </w:r>
+    </w:p>
+    <w:p>
+      <w:pPr>
+        <w:spacing w:after="0" w:line="360" w:lineRule="auto"/>
+        <w:jc w:val="both"/>
+        <w:rPr>
+          <w:rFonts w:ascii="Arial" w:hAnsi="Arial" w:cs="Arial"/>
+          <w:sz w:val="24"/>
+          <w:szCs w:val="24"/>
+        </w:rPr>
+      </w:pPr>
+    </w:p>
+    <w:p>
+      <w:pPr>
+        <w:spacing w:after="0" w:line="360" w:lineRule="auto"/>
+        <w:jc w:val="both"/>
+        <w:rPr>
+          <w:rFonts w:ascii="Arial" w:hAnsi="Arial" w:cs="Arial"/>
+          <w:b/>
+          <w:sz w:val="24"/>
+          <w:szCs w:val="24"/>
+        </w:rPr>
+      </w:pPr>
+      <w:r>
+        <w:rPr>
+          <w:rFonts w:ascii="Arial" w:hAnsi="Arial" w:cs="Arial"/>
+          <w:b/>
+          <w:sz w:val="24"/>
+          <w:szCs w:val="24"/>
+        </w:rPr>
+        <w:t>DESTACAR:</w:t>
+      </w:r>
+    </w:p>
+    <w:p>
+      <w:pPr>
+        <w:spacing w:after="0" w:line="360" w:lineRule="auto"/>
+        <w:jc w:val="both"/>
+        <w:rPr>
+          <w:rFonts w:ascii="Arial" w:hAnsi="Arial" w:cs="Arial"/>
+          <w:b/>
+          <w:sz w:val="24"/>
+          <w:szCs w:val="24"/>
+        </w:rPr>
+      </w:pPr>
+      <w:r>
+        <w:rPr>
+          <w:rFonts w:ascii="Arial" w:hAnsi="Arial" w:cs="Arial"/>
+          <w:b/>
+          <w:sz w:val="24"/>
+          <w:szCs w:val="24"/>
+        </w:rPr>
+        <w:t xml:space="preserve">Lealtad, </w:t>
+      </w:r>
+      <w:r>
+        <w:rPr>
+          <w:rFonts w:ascii="Arial" w:hAnsi="Arial" w:cs="Arial"/>
+          <w:b/>
+          <w:sz w:val="24"/>
+          <w:szCs w:val="24"/>
+        </w:rPr>
+        <w:t xml:space="preserve">honestidad, </w:t>
+      </w:r>
+      <w:r>
+        <w:rPr>
+          <w:rFonts w:ascii="Arial" w:hAnsi="Arial" w:cs="Arial"/>
+          <w:b/>
+          <w:sz w:val="24"/>
+          <w:szCs w:val="24"/>
+        </w:rPr>
+        <w:t>integridad, justicia, respeto,</w:t>
+      </w:r>
+      <w:r>
+        <w:rPr>
+          <w:rFonts w:ascii="Arial" w:hAnsi="Arial" w:cs="Arial"/>
+          <w:b/>
+          <w:sz w:val="24"/>
+          <w:szCs w:val="24"/>
+        </w:rPr>
+        <w:t xml:space="preserve"> responsabilidad,</w:t>
+      </w:r>
+      <w:r>
+        <w:rPr>
+          <w:rFonts w:ascii="Arial" w:hAnsi="Arial" w:cs="Arial"/>
+          <w:b/>
+          <w:sz w:val="24"/>
+          <w:szCs w:val="24"/>
+        </w:rPr>
+        <w:t xml:space="preserve"> compromiso, vocación de servicio, inclusión, dignidad </w:t>
+      </w:r>
+      <w:r>
+        <w:rPr>
+          <w:rFonts w:ascii="Arial" w:hAnsi="Arial" w:cs="Arial"/>
+          <w:b/>
+          <w:sz w:val="24"/>
+          <w:szCs w:val="24"/>
+        </w:rPr>
+        <w:t>humana, deberes profesionales.</w:t>
+      </w:r>
+    </w:p>
+    <w:p>
+      <w:pPr>
+        <w:spacing w:after="0" w:line="360" w:lineRule="auto"/>
+        <w:jc w:val="both"/>
+        <w:rPr>
+          <w:rFonts w:ascii="Arial" w:hAnsi="Arial" w:cs="Arial"/>
+          <w:sz w:val="24"/>
+          <w:szCs w:val="24"/>
+        </w:rPr>
+      </w:pPr>
+    </w:p>
+    <w:p>
+      <w:pPr>
+        <w:spacing w:after="0" w:line="360" w:lineRule="auto"/>
+        <w:jc w:val="both"/>
+        <w:rPr>
+          <w:rFonts w:ascii="Arial" w:hAnsi="Arial" w:cs="Arial"/>
+          <w:sz w:val="24"/>
+          <w:szCs w:val="24"/>
+        </w:rPr>
+      </w:pPr>
+    </w:p>
+    <w:p>
+      <w:pPr>
+        <w:spacing w:after="0" w:line="360" w:lineRule="auto"/>
+        <w:jc w:val="both"/>
+        <w:rPr>
+          <w:rFonts w:ascii="Arial" w:hAnsi="Arial" w:cs="Arial"/>
+          <w:sz w:val="24"/>
+          <w:szCs w:val="24"/>
+        </w:rPr>
+      </w:pPr>
+    </w:p>
+    <w:p>
+      <w:pPr>
+        <w:spacing w:after="0" w:line="360" w:lineRule="auto"/>
+        <w:jc w:val="both"/>
+        <w:rPr>
+          <w:rFonts w:ascii="Arial" w:hAnsi="Arial" w:cs="Arial"/>
+          <w:b/>
+          <w:sz w:val="24"/>
+          <w:szCs w:val="24"/>
+        </w:rPr>
+      </w:pPr>
+      <w:r>
+        <w:rPr>
+          <w:rFonts w:ascii="Arial" w:hAnsi="Arial" w:cs="Arial"/>
+          <w:b/>
+          <w:sz w:val="24"/>
+          <w:szCs w:val="24"/>
+        </w:rPr>
+        <w:t>II.</w:t>
+      </w:r>
+      <w:r>
+        <w:rPr>
+          <w:rFonts w:ascii="Arial" w:hAnsi="Arial" w:cs="Arial"/>
+          <w:b/>
+          <w:sz w:val="24"/>
+          <w:szCs w:val="24"/>
+        </w:rPr>
+        <w:t xml:space="preserve"> ALCANCE</w:t>
+      </w:r>
+    </w:p>
+    <w:p>
+      <w:pPr>
+        <w:spacing w:after="0" w:line="360" w:lineRule="auto"/>
+        <w:jc w:val="both"/>
+        <w:rPr>
+          <w:rFonts w:ascii="Arial" w:hAnsi="Arial" w:cs="Arial"/>
+          <w:sz w:val="24"/>
+          <w:szCs w:val="24"/>
+        </w:rPr>
+      </w:pPr>
+    </w:p>
+    <w:p>
+      <w:pPr>
+        <w:spacing w:after="0" w:line="360" w:lineRule="auto"/>
+        <w:jc w:val="both"/>
+        <w:rPr>
+          <w:rFonts w:ascii="Arial" w:hAnsi="Arial" w:cs="Arial"/>
+          <w:sz w:val="24"/>
+          <w:szCs w:val="24"/>
+        </w:rPr>
+      </w:pPr>
+      <w:r>
+        <w:rPr>
+          <w:rFonts w:ascii="Arial" w:hAnsi="Arial" w:cs="Arial"/>
+          <w:sz w:val="24"/>
+          <w:szCs w:val="24"/>
+        </w:rPr>
+        <w:t>El Código de É</w:t>
+      </w:r>
+      <w:r>
+        <w:rPr>
+          <w:rFonts w:ascii="Arial" w:hAnsi="Arial" w:cs="Arial"/>
+          <w:sz w:val="24"/>
+          <w:szCs w:val="24"/>
+        </w:rPr>
+        <w:t xml:space="preserve">tica </w:t>
+      </w:r>
+      <w:r>
+        <w:rPr>
+          <w:rFonts w:ascii="Arial" w:hAnsi="Arial" w:cs="Arial"/>
+          <w:sz w:val="24"/>
+          <w:szCs w:val="24"/>
+        </w:rPr>
+        <w:t>Profesional involucra los principios rectores de las relaciones éticamente responsables</w:t>
+      </w:r>
+      <w:r>
+        <w:rPr>
+          <w:rFonts w:ascii="Arial" w:hAnsi="Arial" w:cs="Arial"/>
+          <w:sz w:val="24"/>
+          <w:szCs w:val="24"/>
+        </w:rPr>
+        <w:t xml:space="preserve"> de un </w:t>
+      </w:r>
+      <w:r>
+        <w:rPr>
+          <w:rFonts w:ascii="Arial" w:hAnsi="Arial" w:cs="Arial"/>
+          <w:sz w:val="24"/>
+          <w:szCs w:val="24"/>
+        </w:rPr>
+        <w:t>profesionista</w:t>
+      </w:r>
+      <w:r>
+        <w:rPr>
+          <w:rFonts w:ascii="Arial" w:hAnsi="Arial" w:cs="Arial"/>
+          <w:sz w:val="24"/>
+          <w:szCs w:val="24"/>
+        </w:rPr>
+        <w:t>, principios que inciden</w:t>
+      </w:r>
+      <w:r>
+        <w:rPr>
+          <w:rFonts w:ascii="Arial" w:hAnsi="Arial" w:cs="Arial"/>
+          <w:sz w:val="24"/>
+          <w:szCs w:val="24"/>
+        </w:rPr>
+        <w:t xml:space="preserve"> en los </w:t>
+      </w:r>
+      <w:r>
+        <w:rPr>
+          <w:rFonts w:ascii="Arial" w:hAnsi="Arial" w:cs="Arial"/>
+          <w:sz w:val="24"/>
+          <w:szCs w:val="24"/>
+        </w:rPr>
+        <w:t xml:space="preserve">grupos y organizaciones </w:t>
+      </w:r>
+      <w:r>
+        <w:rPr>
+          <w:rFonts w:ascii="Arial" w:hAnsi="Arial" w:cs="Arial"/>
+          <w:sz w:val="24"/>
+          <w:szCs w:val="24"/>
+        </w:rPr>
+        <w:t xml:space="preserve">en que </w:t>
+      </w:r>
+      <w:r>
+        <w:rPr>
+          <w:rFonts w:ascii="Arial" w:hAnsi="Arial" w:cs="Arial"/>
+          <w:sz w:val="24"/>
+          <w:szCs w:val="24"/>
+        </w:rPr>
+        <w:t>desarrolle el ejercicio de mi p</w:t>
+      </w:r>
+      <w:r>
+        <w:rPr>
+          <w:rFonts w:ascii="Arial" w:hAnsi="Arial" w:cs="Arial"/>
+          <w:sz w:val="24"/>
+          <w:szCs w:val="24"/>
+        </w:rPr>
+        <w:t>rofesión como Ingeniero en software</w:t>
+      </w:r>
+      <w:r>
+        <w:rPr>
+          <w:rFonts w:ascii="Arial" w:hAnsi="Arial" w:cs="Arial"/>
+          <w:sz w:val="24"/>
+          <w:szCs w:val="24"/>
+        </w:rPr>
+        <w:t>, l</w:t>
+      </w:r>
+      <w:r>
+        <w:rPr>
+          <w:rFonts w:ascii="Arial" w:hAnsi="Arial" w:cs="Arial"/>
+          <w:sz w:val="24"/>
+          <w:szCs w:val="24"/>
+        </w:rPr>
+        <w:t xml:space="preserve">o cual </w:t>
+      </w:r>
+      <w:r>
+        <w:rPr>
+          <w:rFonts w:ascii="Arial" w:hAnsi="Arial" w:cs="Arial"/>
+          <w:sz w:val="24"/>
+          <w:szCs w:val="24"/>
+        </w:rPr>
+        <w:t>sustento</w:t>
+      </w:r>
+      <w:r>
+        <w:rPr>
+          <w:rFonts w:ascii="Arial" w:hAnsi="Arial" w:cs="Arial"/>
+          <w:sz w:val="24"/>
+          <w:szCs w:val="24"/>
+        </w:rPr>
+        <w:t xml:space="preserve"> desde mi </w:t>
+      </w:r>
+      <w:r>
+        <w:rPr>
+          <w:rFonts w:ascii="Arial" w:hAnsi="Arial" w:cs="Arial"/>
+          <w:sz w:val="24"/>
+          <w:szCs w:val="24"/>
+        </w:rPr>
+        <w:t xml:space="preserve">ético </w:t>
+      </w:r>
+      <w:r>
+        <w:rPr>
+          <w:rFonts w:ascii="Arial" w:hAnsi="Arial" w:cs="Arial"/>
+          <w:sz w:val="24"/>
+          <w:szCs w:val="24"/>
+        </w:rPr>
+        <w:t>obrar</w:t>
+      </w:r>
+      <w:r>
+        <w:rPr>
+          <w:rFonts w:ascii="Arial" w:hAnsi="Arial" w:cs="Arial"/>
+          <w:sz w:val="24"/>
+          <w:szCs w:val="24"/>
+        </w:rPr>
+        <w:t xml:space="preserve"> humano</w:t>
+      </w:r>
+      <w:r>
+        <w:rPr>
+          <w:rFonts w:ascii="Arial" w:hAnsi="Arial" w:cs="Arial"/>
+          <w:sz w:val="24"/>
+          <w:szCs w:val="24"/>
+        </w:rPr>
+        <w:t xml:space="preserve"> y profesional</w:t>
+      </w:r>
+      <w:r>
+        <w:rPr>
+          <w:rFonts w:ascii="Arial" w:hAnsi="Arial" w:cs="Arial"/>
+          <w:sz w:val="24"/>
+          <w:szCs w:val="24"/>
+        </w:rPr>
+        <w:t>, respetando en todo momento</w:t>
+      </w:r>
+      <w:r>
+        <w:rPr>
+          <w:rFonts w:ascii="Arial" w:hAnsi="Arial" w:cs="Arial"/>
+          <w:sz w:val="24"/>
+          <w:szCs w:val="24"/>
+        </w:rPr>
+        <w:t xml:space="preserve"> mi dignidad humana y la dignidad humana de las pe</w:t>
+      </w:r>
+      <w:r>
+        <w:rPr>
+          <w:rFonts w:ascii="Arial" w:hAnsi="Arial" w:cs="Arial"/>
+          <w:sz w:val="24"/>
+          <w:szCs w:val="24"/>
+        </w:rPr>
+        <w:t>rsonas con l</w:t>
+      </w:r>
+      <w:r>
+        <w:rPr>
+          <w:rFonts w:ascii="Arial" w:hAnsi="Arial" w:cs="Arial"/>
+          <w:sz w:val="24"/>
+          <w:szCs w:val="24"/>
+        </w:rPr>
+        <w:t xml:space="preserve">as que me relaciono, así como el adecuado y justo aprovechamiento de </w:t>
+      </w:r>
+      <w:r>
+        <w:rPr>
+          <w:rFonts w:ascii="Arial" w:hAnsi="Arial" w:cs="Arial"/>
+          <w:sz w:val="24"/>
+          <w:szCs w:val="24"/>
+        </w:rPr>
+        <w:t>todos los recursos</w:t>
+      </w:r>
+      <w:r>
+        <w:rPr>
+          <w:rFonts w:ascii="Arial" w:hAnsi="Arial" w:cs="Arial"/>
+          <w:sz w:val="24"/>
+          <w:szCs w:val="24"/>
+        </w:rPr>
+        <w:t xml:space="preserve"> tang</w:t>
+      </w:r>
+      <w:r>
+        <w:rPr>
+          <w:rFonts w:ascii="Arial" w:hAnsi="Arial" w:cs="Arial"/>
+          <w:sz w:val="24"/>
+          <w:szCs w:val="24"/>
+        </w:rPr>
+        <w:t xml:space="preserve">ibles </w:t>
+      </w:r>
+      <w:r>
+        <w:rPr>
+          <w:rFonts w:ascii="Arial" w:hAnsi="Arial" w:cs="Arial"/>
+          <w:sz w:val="24"/>
+          <w:szCs w:val="24"/>
+        </w:rPr>
+        <w:t>e intangible</w:t>
+      </w:r>
+      <w:r>
+        <w:rPr>
+          <w:rFonts w:ascii="Arial" w:hAnsi="Arial" w:cs="Arial"/>
+          <w:sz w:val="24"/>
+          <w:szCs w:val="24"/>
+        </w:rPr>
+        <w:t>s</w:t>
+      </w:r>
+      <w:r>
+        <w:rPr>
+          <w:rFonts w:ascii="Arial" w:hAnsi="Arial" w:cs="Arial"/>
+          <w:sz w:val="24"/>
+          <w:szCs w:val="24"/>
+        </w:rPr>
+        <w:t xml:space="preserve"> de mi entorno </w:t>
+      </w:r>
+      <w:r>
+        <w:rPr>
+          <w:rFonts w:ascii="Arial" w:hAnsi="Arial" w:cs="Arial"/>
+          <w:sz w:val="24"/>
+          <w:szCs w:val="24"/>
+        </w:rPr>
+        <w:t>personal y laboral.</w:t>
+      </w:r>
+    </w:p>
+    <w:p>
+      <w:pPr>
+        <w:spacing w:after="0" w:line="360" w:lineRule="auto"/>
+        <w:jc w:val="both"/>
+        <w:rPr>
+          <w:rFonts w:ascii="Arial" w:hAnsi="Arial" w:cs="Arial"/>
+          <w:sz w:val="24"/>
+          <w:szCs w:val="24"/>
+        </w:rPr>
+      </w:pPr>
+    </w:p>
+    <w:p>
+      <w:pPr>
+        <w:spacing w:after="0" w:line="360" w:lineRule="auto"/>
+        <w:jc w:val="both"/>
+        <w:rPr>
+          <w:rFonts w:ascii="Arial" w:hAnsi="Arial" w:cs="Arial"/>
+          <w:sz w:val="24"/>
+          <w:szCs w:val="24"/>
+        </w:rPr>
+      </w:pPr>
+      <w:r>
+        <w:rPr>
+          <w:rFonts w:ascii="Arial" w:hAnsi="Arial" w:cs="Arial"/>
           <w:sz w:val="24"/>
           <w:szCs w:val="24"/>
         </w:rPr>
         <w:lastRenderedPageBreak/>
-        <w:t>responsabilidades laborales, hay que cumplir con todo lo que nos pidan para dar una buena imagen de nosotros a nuestros compañeros de trabajo.</w:t>
-      </w:r>
-    </w:p>
-    <w:p>
-      <w:pPr>
-        <w:spacing w:after="0" w:line="360" w:lineRule="auto"/>
-        <w:jc w:val="both"/>
-        <w:rPr>
-          <w:rFonts w:ascii="Arial" w:hAnsi="Arial" w:cs="Arial"/>
-          <w:sz w:val="24"/>
-          <w:szCs w:val="24"/>
-        </w:rPr>
-      </w:pPr>
-    </w:p>
-    <w:p>
-      <w:pPr>
-        <w:spacing w:after="0" w:line="360" w:lineRule="auto"/>
-        <w:jc w:val="both"/>
-        <w:rPr>
-          <w:rFonts w:ascii="Arial" w:hAnsi="Arial" w:cs="Arial"/>
-          <w:b/>
-          <w:sz w:val="24"/>
-          <w:szCs w:val="24"/>
-        </w:rPr>
-      </w:pPr>
-      <w:r>
-        <w:rPr>
-          <w:rFonts w:ascii="Arial" w:hAnsi="Arial" w:cs="Arial"/>
-          <w:b/>
-          <w:sz w:val="24"/>
-          <w:szCs w:val="24"/>
-        </w:rPr>
-        <w:t>II.</w:t>
-      </w:r>
-      <w:r>
-        <w:rPr>
-          <w:rFonts w:ascii="Arial" w:hAnsi="Arial" w:cs="Arial"/>
-          <w:b/>
-          <w:sz w:val="24"/>
-          <w:szCs w:val="24"/>
-        </w:rPr>
-        <w:t xml:space="preserve"> ALCANCE</w:t>
-      </w:r>
-    </w:p>
-    <w:p>
-      <w:pPr>
-        <w:spacing w:after="0" w:line="360" w:lineRule="auto"/>
-        <w:jc w:val="both"/>
-        <w:rPr>
-          <w:rFonts w:ascii="Arial" w:hAnsi="Arial" w:cs="Arial"/>
-          <w:sz w:val="24"/>
-          <w:szCs w:val="24"/>
-        </w:rPr>
-      </w:pPr>
-    </w:p>
-    <w:p>
-      <w:pPr>
-        <w:spacing w:after="0" w:line="360" w:lineRule="auto"/>
-        <w:jc w:val="both"/>
-        <w:rPr>
-          <w:rFonts w:ascii="Arial" w:hAnsi="Arial" w:cs="Arial"/>
-          <w:sz w:val="24"/>
-          <w:szCs w:val="24"/>
-        </w:rPr>
-      </w:pPr>
-      <w:r>
-        <w:rPr>
-          <w:rFonts w:ascii="Arial" w:hAnsi="Arial" w:cs="Arial"/>
-          <w:sz w:val="24"/>
-          <w:szCs w:val="24"/>
-        </w:rPr>
-        <w:t>El Código de É</w:t>
-      </w:r>
-      <w:r>
-        <w:rPr>
-          <w:rFonts w:ascii="Arial" w:hAnsi="Arial" w:cs="Arial"/>
-          <w:sz w:val="24"/>
-          <w:szCs w:val="24"/>
-        </w:rPr>
-        <w:t xml:space="preserve">tica </w:t>
-      </w:r>
-      <w:r>
-        <w:rPr>
-          <w:rFonts w:ascii="Arial" w:hAnsi="Arial" w:cs="Arial"/>
-          <w:sz w:val="24"/>
-          <w:szCs w:val="24"/>
-        </w:rPr>
-        <w:t>Profesional involucra los principios rectores de las relaciones éticamente responsables</w:t>
-      </w:r>
-      <w:r>
-        <w:rPr>
-          <w:rFonts w:ascii="Arial" w:hAnsi="Arial" w:cs="Arial"/>
-          <w:sz w:val="24"/>
-          <w:szCs w:val="24"/>
-        </w:rPr>
-        <w:t xml:space="preserve"> de un </w:t>
-      </w:r>
-      <w:r>
-        <w:rPr>
-          <w:rFonts w:ascii="Arial" w:hAnsi="Arial" w:cs="Arial"/>
-          <w:sz w:val="24"/>
-          <w:szCs w:val="24"/>
-        </w:rPr>
-        <w:t>profesionista</w:t>
-      </w:r>
-      <w:r>
-        <w:rPr>
-          <w:rFonts w:ascii="Arial" w:hAnsi="Arial" w:cs="Arial"/>
-          <w:sz w:val="24"/>
-          <w:szCs w:val="24"/>
-        </w:rPr>
-        <w:t>, principios que inciden</w:t>
-      </w:r>
-      <w:r>
-        <w:rPr>
-          <w:rFonts w:ascii="Arial" w:hAnsi="Arial" w:cs="Arial"/>
-          <w:sz w:val="24"/>
-          <w:szCs w:val="24"/>
-        </w:rPr>
-        <w:t xml:space="preserve"> en los </w:t>
-      </w:r>
-      <w:r>
-        <w:rPr>
-          <w:rFonts w:ascii="Arial" w:hAnsi="Arial" w:cs="Arial"/>
-          <w:sz w:val="24"/>
-          <w:szCs w:val="24"/>
-        </w:rPr>
-        <w:t xml:space="preserve">grupos y organizaciones </w:t>
-      </w:r>
-      <w:r>
-        <w:rPr>
-          <w:rFonts w:ascii="Arial" w:hAnsi="Arial" w:cs="Arial"/>
-          <w:sz w:val="24"/>
-          <w:szCs w:val="24"/>
-        </w:rPr>
-        <w:t xml:space="preserve">en que </w:t>
-      </w:r>
-      <w:r>
-        <w:rPr>
-          <w:rFonts w:ascii="Arial" w:hAnsi="Arial" w:cs="Arial"/>
-          <w:sz w:val="24"/>
-          <w:szCs w:val="24"/>
-        </w:rPr>
-        <w:t>desarrolle el ejercicio de mi p</w:t>
-      </w:r>
-      <w:r>
-        <w:rPr>
-          <w:rFonts w:ascii="Arial" w:hAnsi="Arial" w:cs="Arial"/>
-          <w:sz w:val="24"/>
-          <w:szCs w:val="24"/>
-        </w:rPr>
-        <w:t>rofesión como Ingeniero en software</w:t>
-      </w:r>
-      <w:r>
-        <w:rPr>
-          <w:rFonts w:ascii="Arial" w:hAnsi="Arial" w:cs="Arial"/>
-          <w:sz w:val="24"/>
-          <w:szCs w:val="24"/>
-        </w:rPr>
-        <w:t>, l</w:t>
-      </w:r>
-      <w:r>
-        <w:rPr>
-          <w:rFonts w:ascii="Arial" w:hAnsi="Arial" w:cs="Arial"/>
-          <w:sz w:val="24"/>
-          <w:szCs w:val="24"/>
-        </w:rPr>
-        <w:t xml:space="preserve">o cual </w:t>
-      </w:r>
-      <w:r>
-        <w:rPr>
-          <w:rFonts w:ascii="Arial" w:hAnsi="Arial" w:cs="Arial"/>
-          <w:sz w:val="24"/>
-          <w:szCs w:val="24"/>
-        </w:rPr>
-        <w:t>sustento</w:t>
-      </w:r>
-      <w:r>
-        <w:rPr>
-          <w:rFonts w:ascii="Arial" w:hAnsi="Arial" w:cs="Arial"/>
-          <w:sz w:val="24"/>
-          <w:szCs w:val="24"/>
-        </w:rPr>
-        <w:t xml:space="preserve"> desde mi </w:t>
-      </w:r>
-      <w:r>
-        <w:rPr>
-          <w:rFonts w:ascii="Arial" w:hAnsi="Arial" w:cs="Arial"/>
-          <w:sz w:val="24"/>
-          <w:szCs w:val="24"/>
-        </w:rPr>
-        <w:t xml:space="preserve">ético </w:t>
-      </w:r>
-      <w:r>
-        <w:rPr>
-          <w:rFonts w:ascii="Arial" w:hAnsi="Arial" w:cs="Arial"/>
-          <w:sz w:val="24"/>
-          <w:szCs w:val="24"/>
-        </w:rPr>
-        <w:t>obrar</w:t>
-      </w:r>
-      <w:r>
-        <w:rPr>
-          <w:rFonts w:ascii="Arial" w:hAnsi="Arial" w:cs="Arial"/>
-          <w:sz w:val="24"/>
-          <w:szCs w:val="24"/>
-        </w:rPr>
-        <w:t xml:space="preserve"> humano</w:t>
-      </w:r>
-      <w:r>
-        <w:rPr>
-          <w:rFonts w:ascii="Arial" w:hAnsi="Arial" w:cs="Arial"/>
-          <w:sz w:val="24"/>
-          <w:szCs w:val="24"/>
-        </w:rPr>
-        <w:t xml:space="preserve"> y profesional</w:t>
-      </w:r>
-      <w:r>
-        <w:rPr>
-          <w:rFonts w:ascii="Arial" w:hAnsi="Arial" w:cs="Arial"/>
-          <w:sz w:val="24"/>
-          <w:szCs w:val="24"/>
-        </w:rPr>
-        <w:t>, respetando en todo momento</w:t>
-      </w:r>
-      <w:r>
-        <w:rPr>
-          <w:rFonts w:ascii="Arial" w:hAnsi="Arial" w:cs="Arial"/>
-          <w:sz w:val="24"/>
-          <w:szCs w:val="24"/>
-        </w:rPr>
-        <w:t xml:space="preserve"> mi dignidad humana y la dignidad humana de las pe</w:t>
-      </w:r>
-      <w:r>
-        <w:rPr>
-          <w:rFonts w:ascii="Arial" w:hAnsi="Arial" w:cs="Arial"/>
-          <w:sz w:val="24"/>
-          <w:szCs w:val="24"/>
-        </w:rPr>
-        <w:t>rsonas con l</w:t>
-      </w:r>
-      <w:r>
-        <w:rPr>
-          <w:rFonts w:ascii="Arial" w:hAnsi="Arial" w:cs="Arial"/>
-          <w:sz w:val="24"/>
-          <w:szCs w:val="24"/>
-        </w:rPr>
-        <w:t xml:space="preserve">as que me relaciono, así como el adecuado y justo aprovechamiento de </w:t>
-      </w:r>
-      <w:r>
-        <w:rPr>
-          <w:rFonts w:ascii="Arial" w:hAnsi="Arial" w:cs="Arial"/>
-          <w:sz w:val="24"/>
-          <w:szCs w:val="24"/>
-        </w:rPr>
-        <w:t>todos los recursos</w:t>
-      </w:r>
-      <w:r>
-        <w:rPr>
-          <w:rFonts w:ascii="Arial" w:hAnsi="Arial" w:cs="Arial"/>
-          <w:sz w:val="24"/>
-          <w:szCs w:val="24"/>
-        </w:rPr>
-        <w:t xml:space="preserve"> tang</w:t>
-      </w:r>
-      <w:r>
-        <w:rPr>
-          <w:rFonts w:ascii="Arial" w:hAnsi="Arial" w:cs="Arial"/>
-          <w:sz w:val="24"/>
-          <w:szCs w:val="24"/>
-        </w:rPr>
-        <w:t xml:space="preserve">ibles </w:t>
-      </w:r>
-      <w:r>
-        <w:rPr>
-          <w:rFonts w:ascii="Arial" w:hAnsi="Arial" w:cs="Arial"/>
-          <w:sz w:val="24"/>
-          <w:szCs w:val="24"/>
-        </w:rPr>
-        <w:t>e intangible</w:t>
-      </w:r>
-      <w:r>
-        <w:rPr>
-          <w:rFonts w:ascii="Arial" w:hAnsi="Arial" w:cs="Arial"/>
-          <w:sz w:val="24"/>
-          <w:szCs w:val="24"/>
-        </w:rPr>
-        <w:t>s</w:t>
-      </w:r>
-      <w:r>
-        <w:rPr>
-          <w:rFonts w:ascii="Arial" w:hAnsi="Arial" w:cs="Arial"/>
-          <w:sz w:val="24"/>
-          <w:szCs w:val="24"/>
-        </w:rPr>
-        <w:t xml:space="preserve"> de mi entorno </w:t>
-      </w:r>
-      <w:r>
-        <w:rPr>
-          <w:rFonts w:ascii="Arial" w:hAnsi="Arial" w:cs="Arial"/>
-          <w:sz w:val="24"/>
-          <w:szCs w:val="24"/>
-        </w:rPr>
-        <w:t>personal y laboral.</w:t>
-      </w:r>
-    </w:p>
-    <w:p>
-      <w:pPr>
-        <w:spacing w:after="0" w:line="360" w:lineRule="auto"/>
-        <w:jc w:val="both"/>
-        <w:rPr>
-          <w:rFonts w:ascii="Arial" w:hAnsi="Arial" w:cs="Arial"/>
-          <w:sz w:val="24"/>
-          <w:szCs w:val="24"/>
-        </w:rPr>
-      </w:pPr>
-    </w:p>
-    <w:p>
-      <w:pPr>
-        <w:spacing w:after="0" w:line="360" w:lineRule="auto"/>
-        <w:jc w:val="both"/>
-        <w:rPr>
-          <w:rFonts w:ascii="Arial" w:hAnsi="Arial" w:cs="Arial"/>
-          <w:sz w:val="24"/>
-          <w:szCs w:val="24"/>
-        </w:rPr>
-      </w:pPr>
-      <w:r>
-        <w:rPr>
-          <w:rFonts w:ascii="Arial" w:hAnsi="Arial" w:cs="Arial"/>
-          <w:sz w:val="24"/>
-          <w:szCs w:val="24"/>
-        </w:rPr>
         <w:t>En virtu</w:t>
       </w:r>
       <w:r>
@@ -1153,14 +1319,16 @@
         <w:rPr>
           <w:rFonts w:ascii="Arial" w:hAnsi="Arial" w:cs="Arial"/>
           <w:b/>
-          <w:sz w:val="24"/>
-          <w:szCs w:val="24"/>
-        </w:rPr>
-      </w:pPr>
-      <w:r>
-        <w:rPr>
-          <w:rFonts w:ascii="Arial" w:hAnsi="Arial" w:cs="Arial"/>
-          <w:b/>
+          <w:color w:val="FF0000"/>
+          <w:sz w:val="24"/>
+          <w:szCs w:val="24"/>
+        </w:rPr>
+      </w:pPr>
+      <w:r>
+        <w:rPr>
+          <w:rFonts w:ascii="Arial" w:hAnsi="Arial" w:cs="Arial"/>
+          <w:b/>
+          <w:color w:val="FF0000"/>
           <w:sz w:val="24"/>
           <w:szCs w:val="24"/>
         </w:rPr>
@@ -1299,7 +1467,6 @@
           <w:sz w:val="24"/>
           <w:szCs w:val="24"/>
         </w:rPr>
-        <w:lastRenderedPageBreak/>
         <w:t xml:space="preserve">Dados los conceptos anteriores se puede definir que </w:t>
       </w:r>
       <w:r>
@@ -1539,6 +1706,7 @@
           <w:sz w:val="24"/>
           <w:szCs w:val="24"/>
         </w:rPr>
+        <w:lastRenderedPageBreak/>
         <w:t>Dados estos dos términos se puede decir que un código de ética profesional</w:t>
       </w:r>
       <w:r>
@@ -1568,7 +1736,48 @@
     </w:p>
     <w:p>
       <w:pPr>
-        <w:spacing w:after="0" w:line="240" w:lineRule="auto"/>
+        <w:pStyle w:val="Prrafodelista"/>
+        <w:spacing w:after="0" w:line="240" w:lineRule="auto"/>
+        <w:ind w:left="708"/>
+        <w:jc w:val="both"/>
+        <w:rPr>
+          <w:rFonts w:ascii="Arial" w:hAnsi="Arial" w:cs="Arial"/>
+          <w:sz w:val="24"/>
+          <w:szCs w:val="24"/>
+        </w:rPr>
+      </w:pPr>
+    </w:p>
+    <w:p>
+      <w:pPr>
+        <w:pStyle w:val="Prrafodelista"/>
+        <w:spacing w:after="0" w:line="240" w:lineRule="auto"/>
+        <w:ind w:left="708"/>
+        <w:jc w:val="both"/>
+        <w:rPr>
+          <w:rFonts w:ascii="Arial" w:hAnsi="Arial" w:cs="Arial"/>
+          <w:sz w:val="24"/>
+          <w:szCs w:val="24"/>
+        </w:rPr>
+      </w:pPr>
+    </w:p>
+    <w:p>
+      <w:pPr>
+        <w:pStyle w:val="Prrafodelista"/>
+        <w:spacing w:after="0" w:line="240" w:lineRule="auto"/>
+        <w:ind w:left="708"/>
+        <w:jc w:val="both"/>
+        <w:rPr>
+          <w:rFonts w:ascii="Arial" w:hAnsi="Arial" w:cs="Arial"/>
+          <w:sz w:val="24"/>
+          <w:szCs w:val="24"/>
+        </w:rPr>
+      </w:pPr>
+    </w:p>
+    <w:p>
+      <w:pPr>
+        <w:pStyle w:val="Prrafodelista"/>
+        <w:spacing w:after="0" w:line="240" w:lineRule="auto"/>
+        <w:ind w:left="708"/>
         <w:jc w:val="both"/>
         <w:rPr>
           <w:rFonts w:ascii="Arial" w:hAnsi="Arial" w:cs="Arial"/>
@@ -1737,7 +1946,25 @@
           <w:sz w:val="24"/>
           <w:szCs w:val="24"/>
         </w:rPr>
-        <w:t xml:space="preserve">El termino vocación proviene del latín vocatio y es la inclinación a cualquier estado, carrera o profesión, para los religiosos, es la inspiración con que dios llama a algún estado. Por eso el concepto se utiliza como un sinónimo de llamamiento o convocación. </w:t>
+        <w:t xml:space="preserve">El termino vocación proviene del latín </w:t>
+      </w:r>
+      <w:proofErr w:type="spellStart"/>
+      <w:r>
+        <w:rPr>
+          <w:rFonts w:ascii="Arial" w:hAnsi="Arial" w:cs="Arial"/>
+          <w:sz w:val="24"/>
+          <w:szCs w:val="24"/>
+        </w:rPr>
+        <w:t>vocatio</w:t>
+      </w:r>
+      <w:proofErr w:type="spellEnd"/>
+      <w:r>
+        <w:rPr>
+          <w:rFonts w:ascii="Arial" w:hAnsi="Arial" w:cs="Arial"/>
+          <w:sz w:val="24"/>
+          <w:szCs w:val="24"/>
+        </w:rPr>
+        <w:t xml:space="preserve"> y es la inclinación a cualquier estado, carrera o profesión, para los religiosos, es la inspiración con que dios llama a algún estado. Por eso el concepto se utiliza como un sinónimo de llamamiento o convocación. </w:t>
       </w:r>
     </w:p>
     <w:p>
@@ -1769,7 +1996,6 @@
           <w:sz w:val="24"/>
           <w:szCs w:val="24"/>
         </w:rPr>
-        <w:lastRenderedPageBreak/>
         <w:t>La vocación también es considerada como un proceso que se desarrolla durante toda la vida, ya que se construye de forma permanente. Implica descubrir quién soy, cómo soy y hacia dónde quiero ir. Las respuestas a esos interrogantes marcarán la vocación y el camino a seguir por el individuo.</w:t>
       </w:r>
     </w:p>
@@ -1811,20 +2037,11 @@
         </w:rPr>
         <w:t>Definición y Descripción de Deberes Profesionales</w:t>
       </w:r>
-      <w:r>
-        <w:rPr>
-          <w:rFonts w:ascii="Arial" w:hAnsi="Arial" w:cs="Arial"/>
-          <w:b/>
-          <w:sz w:val="24"/>
-          <w:szCs w:val="24"/>
-        </w:rPr>
-        <w:t xml:space="preserve"> de un ingeniero</w:t>
-      </w:r>
     </w:p>
     <w:p>
       <w:pPr>
         <w:pStyle w:val="Prrafodelista"/>
-        <w:spacing w:after="0" w:line="360" w:lineRule="auto"/>
+        <w:spacing w:after="0" w:line="240" w:lineRule="auto"/>
         <w:ind w:left="708"/>
         <w:jc w:val="both"/>
         <w:rPr>
@@ -1834,255 +2051,6 @@
           <w:szCs w:val="24"/>
         </w:rPr>
       </w:pPr>
-    </w:p>
-    <w:p>
-      <w:pPr>
-        <w:pStyle w:val="Prrafodelista"/>
-        <w:spacing w:after="0" w:line="360" w:lineRule="auto"/>
-        <w:ind w:left="708"/>
-        <w:jc w:val="both"/>
-        <w:rPr>
-          <w:rFonts w:ascii="Arial" w:hAnsi="Arial" w:cs="Arial"/>
-          <w:sz w:val="24"/>
-          <w:szCs w:val="24"/>
-          <w:shd w:val="clear" w:color="auto" w:fill="FFFFFF"/>
-        </w:rPr>
-      </w:pPr>
-      <w:r>
-        <w:rPr>
-          <w:rFonts w:ascii="Arial" w:hAnsi="Arial" w:cs="Arial"/>
-          <w:sz w:val="24"/>
-          <w:szCs w:val="24"/>
-        </w:rPr>
-        <w:t xml:space="preserve">Etimológicamente la palabra deber </w:t>
-      </w:r>
-      <w:r>
-        <w:rPr>
-          <w:rStyle w:val="Textoennegrita"/>
-          <w:rFonts w:ascii="Arial" w:hAnsi="Arial" w:cs="Arial"/>
-          <w:b w:val="0"/>
-          <w:sz w:val="24"/>
-          <w:szCs w:val="24"/>
-          <w:shd w:val="clear" w:color="auto" w:fill="FFFFFF"/>
-        </w:rPr>
-        <w:t>yace en el latín, en la palabra “debēre”</w:t>
-      </w:r>
-      <w:r>
-        <w:rPr>
-          <w:rFonts w:ascii="Arial" w:hAnsi="Arial" w:cs="Arial"/>
-          <w:sz w:val="24"/>
-          <w:szCs w:val="24"/>
-          <w:shd w:val="clear" w:color="auto" w:fill="FFFFFF"/>
-        </w:rPr>
-        <w:t> y este de “dehibere” compuesto por el prefijo “de” que quiere decir “alejamiento o privación” además del verbo “habere” que significa “tener”.</w:t>
-      </w:r>
-    </w:p>
-    <w:p>
-      <w:pPr>
-        <w:pStyle w:val="Prrafodelista"/>
-        <w:spacing w:after="0" w:line="360" w:lineRule="auto"/>
-        <w:ind w:left="708"/>
-        <w:jc w:val="both"/>
-        <w:rPr>
-          <w:rFonts w:ascii="Arial" w:hAnsi="Arial" w:cs="Arial"/>
-          <w:sz w:val="24"/>
-          <w:szCs w:val="24"/>
-          <w:shd w:val="clear" w:color="auto" w:fill="FFFFFF"/>
-        </w:rPr>
-      </w:pPr>
-    </w:p>
-    <w:p>
-      <w:pPr>
-        <w:pStyle w:val="Prrafodelista"/>
-        <w:spacing w:after="0" w:line="360" w:lineRule="auto"/>
-        <w:ind w:left="708"/>
-        <w:jc w:val="both"/>
-        <w:rPr>
-          <w:rFonts w:ascii="Arial" w:hAnsi="Arial" w:cs="Arial"/>
-          <w:sz w:val="24"/>
-          <w:szCs w:val="24"/>
-          <w:shd w:val="clear" w:color="auto" w:fill="FFFFFF"/>
-        </w:rPr>
-      </w:pPr>
-      <w:r>
-        <w:rPr>
-          <w:rFonts w:ascii="Arial" w:hAnsi="Arial" w:cs="Arial"/>
-          <w:sz w:val="24"/>
-          <w:szCs w:val="24"/>
-          <w:shd w:val="clear" w:color="auto" w:fill="FFFFFF"/>
-        </w:rPr>
-        <w:t xml:space="preserve">Como significado se puede entender </w:t>
-      </w:r>
-      <w:r>
-        <w:rPr>
-          <w:rFonts w:ascii="Arial" w:hAnsi="Arial" w:cs="Arial"/>
-          <w:sz w:val="24"/>
-          <w:szCs w:val="24"/>
-          <w:shd w:val="clear" w:color="auto" w:fill="FFFFFF"/>
-        </w:rPr>
-        <w:t>por deber la obligación, compromiso o responsabilidad moral que le atañe a cada persona y que se basa en obrar bajo los principios de la moral, la justicia o su propia conciencia.</w:t>
-      </w:r>
-    </w:p>
-    <w:p>
-      <w:pPr>
-        <w:pStyle w:val="Prrafodelista"/>
-        <w:spacing w:after="0" w:line="360" w:lineRule="auto"/>
-        <w:ind w:left="708"/>
-        <w:jc w:val="both"/>
-        <w:rPr>
-          <w:rFonts w:ascii="Arial" w:hAnsi="Arial" w:cs="Arial"/>
-          <w:sz w:val="24"/>
-          <w:szCs w:val="24"/>
-          <w:shd w:val="clear" w:color="auto" w:fill="FFFFFF"/>
-        </w:rPr>
-      </w:pPr>
-      <w:r>
-        <w:rPr>
-          <w:rFonts w:ascii="Arial" w:hAnsi="Arial" w:cs="Arial"/>
-          <w:sz w:val="24"/>
-          <w:szCs w:val="24"/>
-          <w:shd w:val="clear" w:color="auto" w:fill="FFFFFF"/>
-        </w:rPr>
-        <w:t xml:space="preserve">Un deber puede ser moral o jurídica, es decir, puede ser voluntaria </w:t>
-      </w:r>
-      <w:r>
-        <w:rPr>
-          <w:rFonts w:ascii="Arial" w:hAnsi="Arial" w:cs="Arial"/>
-          <w:sz w:val="24"/>
-          <w:szCs w:val="24"/>
-          <w:shd w:val="clear" w:color="auto" w:fill="FFFFFF"/>
-        </w:rPr>
-        <w:t>o puede ser impuesta por una parte jurídica o laboral.</w:t>
-      </w:r>
-    </w:p>
-    <w:p>
-      <w:pPr>
-        <w:pStyle w:val="Prrafodelista"/>
-        <w:spacing w:after="0" w:line="360" w:lineRule="auto"/>
-        <w:ind w:left="708"/>
-        <w:jc w:val="both"/>
-        <w:rPr>
-          <w:rFonts w:ascii="Arial" w:hAnsi="Arial" w:cs="Arial"/>
-          <w:sz w:val="24"/>
-          <w:szCs w:val="24"/>
-          <w:shd w:val="clear" w:color="auto" w:fill="FFFFFF"/>
-        </w:rPr>
-      </w:pPr>
-      <w:r>
-        <w:rPr>
-          <w:rFonts w:ascii="Arial" w:hAnsi="Arial" w:cs="Arial"/>
-          <w:sz w:val="24"/>
-          <w:szCs w:val="24"/>
-          <w:shd w:val="clear" w:color="auto" w:fill="FFFFFF"/>
-        </w:rPr>
-        <w:t>Entonces así podemos entender como deber profesional aquellas responsabilidades que debemos de cumplir todos aquellos que desarrollamos una profesión.</w:t>
-      </w:r>
-    </w:p>
-    <w:p>
-      <w:pPr>
-        <w:pStyle w:val="Prrafodelista"/>
-        <w:spacing w:after="0" w:line="360" w:lineRule="auto"/>
-        <w:ind w:left="708"/>
-        <w:jc w:val="both"/>
-        <w:rPr>
-          <w:rFonts w:ascii="Arial" w:hAnsi="Arial" w:cs="Arial"/>
-          <w:sz w:val="24"/>
-          <w:szCs w:val="24"/>
-          <w:shd w:val="clear" w:color="auto" w:fill="FFFFFF"/>
-        </w:rPr>
-      </w:pPr>
-    </w:p>
-    <w:p>
-      <w:pPr>
-        <w:pStyle w:val="Prrafodelista"/>
-        <w:spacing w:after="0" w:line="360" w:lineRule="auto"/>
-        <w:ind w:left="708"/>
-        <w:jc w:val="both"/>
-        <w:rPr>
-          <w:rFonts w:ascii="Arial" w:hAnsi="Arial" w:cs="Arial"/>
-          <w:sz w:val="24"/>
-          <w:szCs w:val="24"/>
-          <w:shd w:val="clear" w:color="auto" w:fill="FFFFFF"/>
-        </w:rPr>
-      </w:pPr>
-      <w:r>
-        <w:rPr>
-          <w:rFonts w:ascii="Arial" w:hAnsi="Arial" w:cs="Arial"/>
-          <w:sz w:val="24"/>
-          <w:szCs w:val="24"/>
-          <w:shd w:val="clear" w:color="auto" w:fill="FFFFFF"/>
-        </w:rPr>
-        <w:t>Entre los deberes de un ingeniero se encuentran:</w:t>
-      </w:r>
-    </w:p>
-    <w:p>
-      <w:pPr>
-        <w:pStyle w:val="Prrafodelista"/>
-        <w:spacing w:after="0" w:line="360" w:lineRule="auto"/>
-        <w:ind w:left="708"/>
-        <w:jc w:val="both"/>
-        <w:rPr>
-          <w:rFonts w:ascii="Arial" w:hAnsi="Arial" w:cs="Arial"/>
-          <w:sz w:val="24"/>
-          <w:szCs w:val="24"/>
-        </w:rPr>
-      </w:pPr>
-      <w:r>
-        <w:rPr>
-          <w:rFonts w:ascii="Arial" w:hAnsi="Arial" w:cs="Arial"/>
-          <w:sz w:val="24"/>
-          <w:szCs w:val="24"/>
-        </w:rPr>
-        <w:t>a) Cumplir con los requerimientos, citaciones y </w:t>
-      </w:r>
-      <w:r>
-        <w:rPr>
-          <w:rFonts w:ascii="Arial" w:hAnsi="Arial" w:cs="Arial"/>
-          <w:sz w:val="24"/>
-          <w:szCs w:val="24"/>
-        </w:rPr>
-        <w:t xml:space="preserve">demás diligencias que formule u </w:t>
-      </w:r>
-      <w:r>
-        <w:rPr>
-          <w:rFonts w:ascii="Arial" w:hAnsi="Arial" w:cs="Arial"/>
-          <w:sz w:val="24"/>
-          <w:szCs w:val="24"/>
-        </w:rPr>
-        <w:t>ordenen nuestros clientes.</w:t>
-      </w:r>
-    </w:p>
-    <w:p>
-      <w:pPr>
-        <w:pStyle w:val="Prrafodelista"/>
-        <w:spacing w:after="0" w:line="240" w:lineRule="auto"/>
-        <w:ind w:left="708" w:firstLine="4"/>
-        <w:jc w:val="both"/>
-        <w:rPr>
-          <w:rFonts w:ascii="Arial" w:hAnsi="Arial" w:cs="Arial"/>
-          <w:sz w:val="24"/>
-          <w:szCs w:val="24"/>
-          <w:shd w:val="clear" w:color="auto" w:fill="FFFFFF"/>
-        </w:rPr>
-      </w:pPr>
-      <w:r>
-        <w:rPr>
-          <w:rFonts w:ascii="Arial" w:hAnsi="Arial" w:cs="Arial"/>
-          <w:sz w:val="24"/>
-          <w:szCs w:val="24"/>
-        </w:rPr>
-        <w:t xml:space="preserve">b) custodiar y cuidar los bienes, valores, documentación </w:t>
-      </w:r>
-      <w:bookmarkStart w:id="0" w:name="_GoBack"/>
-      <w:bookmarkEnd w:id="0"/>
-      <w:r>
-        <w:rPr>
-          <w:rFonts w:ascii="Arial" w:hAnsi="Arial" w:cs="Arial"/>
-          <w:sz w:val="24"/>
-          <w:szCs w:val="24"/>
-        </w:rPr>
-        <w:t>e información que por razón del ejercicio de nuestra profesión se nos encomienden o alas cuales se tenga acceso.</w:t>
-      </w:r>
     </w:p>
     <w:p>
       <w:pPr>
@@ -2164,6 +2132,7 @@
           <w:sz w:val="24"/>
           <w:szCs w:val="24"/>
         </w:rPr>
+        <w:lastRenderedPageBreak/>
         <w:t>Primer Artículo de la Constitución Política de los Estados Unidos Mexicanos</w:t>
       </w:r>
     </w:p>
@@ -2199,7 +2168,6 @@
           <w:sz w:val="24"/>
           <w:szCs w:val="24"/>
         </w:rPr>
-        <w:lastRenderedPageBreak/>
         <w:t>Artículo 1o.</w:t>
       </w:r>
       <w:r>
@@ -2376,6 +2344,7 @@
           <w:sz w:val="24"/>
           <w:szCs w:val="24"/>
         </w:rPr>
+        <w:lastRenderedPageBreak/>
         <w:t>Primer Artículo de la Declaración Universal de Derechos Humanos</w:t>
       </w:r>
     </w:p>
@@ -2412,7 +2381,6 @@
           <w:szCs w:val="24"/>
           <w:lang w:val="es-ES"/>
         </w:rPr>
-        <w:lastRenderedPageBreak/>
         <w:t>Artículo 1:</w:t>
       </w:r>
       <w:r>
@@ -2692,7 +2660,6 @@
           <w:szCs w:val="24"/>
           <w:lang w:val="es-MX"/>
         </w:rPr>
-        <w:lastRenderedPageBreak/>
         <w:t>El trabajo digno o decente también incluye el respeto irrestricto a los derechos colectivos de los trabajadores, tales como la libertad de asociación, autonomía, el derecho de huelga y de contratación colectiva.</w:t>
       </w:r>
     </w:p>
@@ -2911,14 +2878,16 @@
         <w:rPr>
           <w:rFonts w:ascii="Arial" w:hAnsi="Arial" w:cs="Arial"/>
           <w:b/>
-          <w:sz w:val="24"/>
-          <w:szCs w:val="24"/>
-        </w:rPr>
-      </w:pPr>
-      <w:r>
-        <w:rPr>
-          <w:rFonts w:ascii="Arial" w:hAnsi="Arial" w:cs="Arial"/>
-          <w:b/>
+          <w:color w:val="FF0000"/>
+          <w:sz w:val="24"/>
+          <w:szCs w:val="24"/>
+        </w:rPr>
+      </w:pPr>
+      <w:r>
+        <w:rPr>
+          <w:rFonts w:ascii="Arial" w:hAnsi="Arial" w:cs="Arial"/>
+          <w:b/>
+          <w:color w:val="FF0000"/>
           <w:sz w:val="24"/>
           <w:szCs w:val="24"/>
         </w:rPr>
@@ -2969,6 +2938,232 @@
           <w:szCs w:val="24"/>
         </w:rPr>
       </w:pPr>
+    </w:p>
+    <w:p>
+      <w:pPr>
+        <w:spacing w:after="0" w:line="240" w:lineRule="auto"/>
+        <w:rPr>
+          <w:rFonts w:ascii="Arial" w:hAnsi="Arial" w:cs="Arial"/>
+          <w:sz w:val="24"/>
+          <w:szCs w:val="24"/>
+        </w:rPr>
+      </w:pPr>
+      <w:r>
+        <w:rPr>
+          <w:rFonts w:ascii="Arial" w:hAnsi="Arial" w:cs="Arial"/>
+          <w:b/>
+          <w:sz w:val="24"/>
+          <w:szCs w:val="24"/>
+        </w:rPr>
+        <w:t xml:space="preserve">1. </w:t>
+      </w:r>
+      <w:r>
+        <w:rPr>
+          <w:rFonts w:ascii="Arial" w:hAnsi="Arial" w:cs="Arial"/>
+          <w:b/>
+          <w:sz w:val="24"/>
+          <w:szCs w:val="24"/>
+        </w:rPr>
+        <w:t>Derecho a total libertad a decidir si brindar un servicio o no</w:t>
+      </w:r>
+      <w:r>
+        <w:rPr>
+          <w:rFonts w:ascii="Arial" w:hAnsi="Arial" w:cs="Arial"/>
+          <w:b/>
+          <w:sz w:val="24"/>
+          <w:szCs w:val="24"/>
+        </w:rPr>
+        <w:t xml:space="preserve">: </w:t>
+      </w:r>
+      <w:r>
+        <w:rPr>
+          <w:rFonts w:ascii="Arial" w:hAnsi="Arial" w:cs="Arial"/>
+          <w:sz w:val="24"/>
+          <w:szCs w:val="24"/>
+        </w:rPr>
+        <w:t>todo trabajador tiene derecho a decidir si quiere brindar un servicio a un cliente o no.</w:t>
+      </w:r>
+    </w:p>
+    <w:p>
+      <w:pPr>
+        <w:spacing w:after="0" w:line="240" w:lineRule="auto"/>
+        <w:rPr>
+          <w:rFonts w:ascii="Arial" w:hAnsi="Arial" w:cs="Arial"/>
+          <w:sz w:val="24"/>
+          <w:szCs w:val="24"/>
+        </w:rPr>
+      </w:pPr>
+      <w:r>
+        <w:rPr>
+          <w:rFonts w:ascii="Arial" w:hAnsi="Arial" w:cs="Arial"/>
+          <w:b/>
+          <w:sz w:val="24"/>
+          <w:szCs w:val="24"/>
+        </w:rPr>
+        <w:t>2. Derecho a tener días de descanso</w:t>
+      </w:r>
+      <w:r>
+        <w:rPr>
+          <w:rFonts w:ascii="Arial" w:hAnsi="Arial" w:cs="Arial"/>
+          <w:b/>
+          <w:sz w:val="24"/>
+          <w:szCs w:val="24"/>
+        </w:rPr>
+        <w:t xml:space="preserve">: </w:t>
+      </w:r>
+      <w:r>
+        <w:rPr>
+          <w:rFonts w:ascii="Arial" w:hAnsi="Arial" w:cs="Arial"/>
+          <w:sz w:val="24"/>
+          <w:szCs w:val="24"/>
+        </w:rPr>
+        <w:t>todo trabajador tiene derecho a recibir días de descanso.</w:t>
+      </w:r>
+    </w:p>
+    <w:p>
+      <w:pPr>
+        <w:spacing w:after="0" w:line="240" w:lineRule="auto"/>
+        <w:rPr>
+          <w:rFonts w:ascii="Arial" w:hAnsi="Arial" w:cs="Arial"/>
+          <w:sz w:val="24"/>
+          <w:szCs w:val="24"/>
+        </w:rPr>
+      </w:pPr>
+      <w:r>
+        <w:rPr>
+          <w:rFonts w:ascii="Arial" w:hAnsi="Arial" w:cs="Arial"/>
+          <w:b/>
+          <w:sz w:val="24"/>
+          <w:szCs w:val="24"/>
+        </w:rPr>
+        <w:t>3. Derecho a tener vacaciones</w:t>
+      </w:r>
+      <w:r>
+        <w:rPr>
+          <w:rFonts w:ascii="Arial" w:hAnsi="Arial" w:cs="Arial"/>
+          <w:b/>
+          <w:sz w:val="24"/>
+          <w:szCs w:val="24"/>
+        </w:rPr>
+        <w:t xml:space="preserve">: </w:t>
+      </w:r>
+      <w:r>
+        <w:rPr>
+          <w:rFonts w:ascii="Arial" w:hAnsi="Arial" w:cs="Arial"/>
+          <w:sz w:val="24"/>
+          <w:szCs w:val="24"/>
+        </w:rPr>
+        <w:t>todo trabajador tiene derecho a tener vacaciones.</w:t>
+      </w:r>
+    </w:p>
+    <w:p>
+      <w:pPr>
+        <w:spacing w:after="0" w:line="240" w:lineRule="auto"/>
+        <w:rPr>
+          <w:rFonts w:ascii="Arial" w:hAnsi="Arial" w:cs="Arial"/>
+          <w:sz w:val="24"/>
+          <w:szCs w:val="24"/>
+        </w:rPr>
+      </w:pPr>
+      <w:r>
+        <w:rPr>
+          <w:rFonts w:ascii="Arial" w:hAnsi="Arial" w:cs="Arial"/>
+          <w:b/>
+          <w:sz w:val="24"/>
+          <w:szCs w:val="24"/>
+        </w:rPr>
+        <w:t xml:space="preserve">4. Derecho </w:t>
+      </w:r>
+      <w:r>
+        <w:rPr>
+          <w:rFonts w:ascii="Arial" w:hAnsi="Arial" w:cs="Arial"/>
+          <w:b/>
+          <w:sz w:val="24"/>
+          <w:szCs w:val="24"/>
+        </w:rPr>
+        <w:t xml:space="preserve">a aguinaldo: </w:t>
+      </w:r>
+      <w:r>
+        <w:rPr>
+          <w:rFonts w:ascii="Arial" w:hAnsi="Arial" w:cs="Arial"/>
+          <w:sz w:val="24"/>
+          <w:szCs w:val="24"/>
+        </w:rPr>
+        <w:t>todo trabajador tiene derecho a recibir aguinaldo una vez al año como fruto del esfuerzo realizado.</w:t>
+      </w:r>
+    </w:p>
+    <w:p>
+      <w:pPr>
+        <w:spacing w:after="0" w:line="240" w:lineRule="auto"/>
+        <w:rPr>
+          <w:rFonts w:ascii="Arial" w:hAnsi="Arial" w:cs="Arial"/>
+          <w:sz w:val="24"/>
+          <w:szCs w:val="24"/>
+        </w:rPr>
+      </w:pPr>
+      <w:r>
+        <w:rPr>
+          <w:rFonts w:ascii="Arial" w:hAnsi="Arial" w:cs="Arial"/>
+          <w:b/>
+          <w:sz w:val="24"/>
+          <w:szCs w:val="24"/>
+        </w:rPr>
+        <w:t>5.</w:t>
+      </w:r>
+      <w:r>
+        <w:rPr>
+          <w:rFonts w:ascii="Arial" w:hAnsi="Arial" w:cs="Arial"/>
+          <w:b/>
+          <w:sz w:val="24"/>
+          <w:szCs w:val="24"/>
+        </w:rPr>
+        <w:t xml:space="preserve"> Derecho a trabajar en un ambiente seguro: </w:t>
+      </w:r>
+      <w:r>
+        <w:rPr>
+          <w:rFonts w:ascii="Arial" w:hAnsi="Arial" w:cs="Arial"/>
+          <w:sz w:val="24"/>
+          <w:szCs w:val="24"/>
+        </w:rPr>
+        <w:t xml:space="preserve"> todo trabajador tiene el derecho de trabajar en un ambiente seguro y agradable.</w:t>
+      </w:r>
+    </w:p>
+    <w:p>
+      <w:pPr>
+        <w:spacing w:after="0" w:line="240" w:lineRule="auto"/>
+        <w:rPr>
+          <w:rFonts w:ascii="Arial" w:hAnsi="Arial" w:cs="Arial"/>
+          <w:b/>
+          <w:sz w:val="24"/>
+          <w:szCs w:val="24"/>
+        </w:rPr>
+      </w:pPr>
+      <w:r>
+        <w:rPr>
+          <w:rFonts w:ascii="Arial" w:hAnsi="Arial" w:cs="Arial"/>
+          <w:b/>
+          <w:sz w:val="24"/>
+          <w:szCs w:val="24"/>
+        </w:rPr>
+        <w:t>6.</w:t>
+      </w:r>
+      <w:r>
+        <w:rPr>
+          <w:rFonts w:ascii="Arial" w:hAnsi="Arial" w:cs="Arial"/>
+          <w:b/>
+          <w:sz w:val="24"/>
+          <w:szCs w:val="24"/>
+        </w:rPr>
+        <w:t xml:space="preserve"> Derecho a no ser maltratado o discriminado: </w:t>
+      </w:r>
+      <w:r>
+        <w:rPr>
+          <w:rFonts w:ascii="Arial" w:hAnsi="Arial" w:cs="Arial"/>
+          <w:sz w:val="24"/>
+          <w:szCs w:val="24"/>
+        </w:rPr>
+        <w:t>todo trabajador tiene el derecho de trabajar a gusto, sin que nadie haga acto de maltrato, tortura, burla o discriminación hacia el trabajador.</w:t>
+      </w:r>
       <w:r>
         <w:rPr>
           <w:rFonts w:ascii="Arial" w:hAnsi="Arial" w:cs="Arial"/>
@@ -2978,14 +3173,86 @@
         </w:rPr>
         <w:t xml:space="preserve"> </w:t>
       </w:r>
-      <w:r>
-        <w:rPr>
-          <w:rFonts w:ascii="Arial" w:hAnsi="Arial" w:cs="Arial"/>
-          <w:b/>
-          <w:sz w:val="24"/>
-          <w:szCs w:val="24"/>
-        </w:rPr>
-        <w:t>(al menos 8)</w:t>
+    </w:p>
+    <w:p>
+      <w:pPr>
+        <w:spacing w:after="0" w:line="240" w:lineRule="auto"/>
+        <w:rPr>
+          <w:rFonts w:ascii="Arial" w:hAnsi="Arial" w:cs="Arial"/>
+          <w:sz w:val="24"/>
+          <w:szCs w:val="24"/>
+        </w:rPr>
+      </w:pPr>
+      <w:r>
+        <w:rPr>
+          <w:rFonts w:ascii="Arial" w:hAnsi="Arial" w:cs="Arial"/>
+          <w:b/>
+          <w:sz w:val="24"/>
+          <w:szCs w:val="24"/>
+        </w:rPr>
+        <w:lastRenderedPageBreak/>
+        <w:t>7.</w:t>
+      </w:r>
+      <w:r>
+        <w:rPr>
+          <w:rFonts w:ascii="Arial" w:hAnsi="Arial" w:cs="Arial"/>
+          <w:b/>
+          <w:sz w:val="24"/>
+          <w:szCs w:val="24"/>
+        </w:rPr>
+        <w:t xml:space="preserve"> Derecho a no ser esclavizado: </w:t>
+      </w:r>
+      <w:r>
+        <w:rPr>
+          <w:rFonts w:ascii="Arial" w:hAnsi="Arial" w:cs="Arial"/>
+          <w:sz w:val="24"/>
+          <w:szCs w:val="24"/>
+        </w:rPr>
+        <w:t>todo trabajador tiene el derecho de no ser tratado como esclavo, que sus horarios sean respetados y no lo obliguen a trabajar de más.</w:t>
+      </w:r>
+    </w:p>
+    <w:p>
+      <w:pPr>
+        <w:spacing w:after="0" w:line="240" w:lineRule="auto"/>
+        <w:rPr>
+          <w:rFonts w:ascii="Arial" w:hAnsi="Arial" w:cs="Arial"/>
+          <w:sz w:val="24"/>
+          <w:szCs w:val="24"/>
+        </w:rPr>
+      </w:pPr>
+      <w:r>
+        <w:rPr>
+          <w:rFonts w:ascii="Arial" w:hAnsi="Arial" w:cs="Arial"/>
+          <w:b/>
+          <w:sz w:val="24"/>
+          <w:szCs w:val="24"/>
+        </w:rPr>
+        <w:t>8.</w:t>
+      </w:r>
+      <w:r>
+        <w:rPr>
+          <w:rFonts w:ascii="Arial" w:hAnsi="Arial" w:cs="Arial"/>
+          <w:b/>
+          <w:sz w:val="24"/>
+          <w:szCs w:val="24"/>
+        </w:rPr>
+        <w:t xml:space="preserve"> Derecho a ser tratado por igual: </w:t>
+      </w:r>
+      <w:r>
+        <w:rPr>
+          <w:rFonts w:ascii="Arial" w:hAnsi="Arial" w:cs="Arial"/>
+          <w:sz w:val="24"/>
+          <w:szCs w:val="24"/>
+        </w:rPr>
+        <w:t>todo trabajador tiene el derecho de ser tratado por igual sin importar</w:t>
+      </w:r>
+      <w:r>
+        <w:rPr>
+          <w:rFonts w:ascii="Arial" w:hAnsi="Arial" w:cs="Arial"/>
+          <w:sz w:val="24"/>
+          <w:szCs w:val="24"/>
+        </w:rPr>
+        <w:t xml:space="preserve"> nada.</w:t>
       </w:r>
     </w:p>
     <w:p>
@@ -3003,42 +3270,6 @@
     <w:p>
       <w:pPr>
         <w:spacing w:after="0" w:line="240" w:lineRule="auto"/>
-        <w:jc w:val="both"/>
-        <w:rPr>
-          <w:rFonts w:ascii="Arial" w:hAnsi="Arial" w:cs="Arial"/>
-          <w:b/>
-          <w:sz w:val="24"/>
-          <w:szCs w:val="24"/>
-        </w:rPr>
-      </w:pPr>
-    </w:p>
-    <w:p>
-      <w:pPr>
-        <w:spacing w:after="0" w:line="240" w:lineRule="auto"/>
-        <w:jc w:val="both"/>
-        <w:rPr>
-          <w:rFonts w:ascii="Arial" w:hAnsi="Arial" w:cs="Arial"/>
-          <w:b/>
-          <w:sz w:val="24"/>
-          <w:szCs w:val="24"/>
-        </w:rPr>
-      </w:pPr>
-    </w:p>
-    <w:p>
-      <w:pPr>
-        <w:spacing w:after="0" w:line="240" w:lineRule="auto"/>
-        <w:jc w:val="both"/>
-        <w:rPr>
-          <w:rFonts w:ascii="Arial" w:hAnsi="Arial" w:cs="Arial"/>
-          <w:b/>
-          <w:sz w:val="24"/>
-          <w:szCs w:val="24"/>
-        </w:rPr>
-      </w:pPr>
-    </w:p>
-    <w:p>
-      <w:pPr>
-        <w:spacing w:after="0" w:line="240" w:lineRule="auto"/>
         <w:jc w:val="center"/>
         <w:rPr>
           <w:rFonts w:ascii="Arial" w:hAnsi="Arial" w:cs="Arial"/>
@@ -3047,10 +3278,60 @@
           <w:szCs w:val="24"/>
         </w:rPr>
       </w:pPr>
-      <w:r>
-        <w:rPr>
-          <w:rFonts w:ascii="Arial" w:hAnsi="Arial" w:cs="Arial"/>
-          <w:b/>
+    </w:p>
+    <w:p>
+      <w:pPr>
+        <w:spacing w:after="0" w:line="240" w:lineRule="auto"/>
+        <w:jc w:val="both"/>
+        <w:rPr>
+          <w:rFonts w:ascii="Arial" w:hAnsi="Arial" w:cs="Arial"/>
+          <w:b/>
+          <w:sz w:val="24"/>
+          <w:szCs w:val="24"/>
+        </w:rPr>
+      </w:pPr>
+    </w:p>
+    <w:p>
+      <w:pPr>
+        <w:spacing w:after="0" w:line="240" w:lineRule="auto"/>
+        <w:jc w:val="both"/>
+        <w:rPr>
+          <w:rFonts w:ascii="Arial" w:hAnsi="Arial" w:cs="Arial"/>
+          <w:b/>
+          <w:sz w:val="24"/>
+          <w:szCs w:val="24"/>
+        </w:rPr>
+      </w:pPr>
+    </w:p>
+    <w:p>
+      <w:pPr>
+        <w:spacing w:after="0" w:line="240" w:lineRule="auto"/>
+        <w:jc w:val="both"/>
+        <w:rPr>
+          <w:rFonts w:ascii="Arial" w:hAnsi="Arial" w:cs="Arial"/>
+          <w:b/>
+          <w:sz w:val="24"/>
+          <w:szCs w:val="24"/>
+        </w:rPr>
+      </w:pPr>
+    </w:p>
+    <w:p>
+      <w:pPr>
+        <w:spacing w:after="0" w:line="240" w:lineRule="auto"/>
+        <w:jc w:val="center"/>
+        <w:rPr>
+          <w:rFonts w:ascii="Arial" w:hAnsi="Arial" w:cs="Arial"/>
+          <w:b/>
+          <w:color w:val="FF0000"/>
+          <w:sz w:val="24"/>
+          <w:szCs w:val="24"/>
+        </w:rPr>
+      </w:pPr>
+      <w:r>
+        <w:rPr>
+          <w:rFonts w:ascii="Arial" w:hAnsi="Arial" w:cs="Arial"/>
+          <w:b/>
+          <w:color w:val="FF0000"/>
           <w:sz w:val="24"/>
           <w:szCs w:val="24"/>
         </w:rPr>
@@ -3286,14 +3567,16 @@
         <w:rPr>
           <w:rFonts w:ascii="Arial" w:hAnsi="Arial" w:cs="Arial"/>
           <w:b/>
-          <w:sz w:val="24"/>
-          <w:szCs w:val="24"/>
-        </w:rPr>
-      </w:pPr>
-      <w:r>
-        <w:rPr>
-          <w:rFonts w:ascii="Arial" w:hAnsi="Arial" w:cs="Arial"/>
-          <w:b/>
+          <w:color w:val="FF0000"/>
+          <w:sz w:val="24"/>
+          <w:szCs w:val="24"/>
+        </w:rPr>
+      </w:pPr>
+      <w:r>
+        <w:rPr>
+          <w:rFonts w:ascii="Arial" w:hAnsi="Arial" w:cs="Arial"/>
+          <w:b/>
+          <w:color w:val="FF0000"/>
           <w:sz w:val="24"/>
           <w:szCs w:val="24"/>
         </w:rPr>
@@ -3396,25 +3679,61 @@
           <w:rFonts w:ascii="Arial" w:hAnsi="Arial" w:cs="Arial"/>
           <w:b/>
         </w:rPr>
-        <w:t xml:space="preserve">1.- </w:t>
-      </w:r>
-    </w:p>
-    <w:p>
-      <w:pPr>
-        <w:spacing w:after="0" w:line="240" w:lineRule="auto"/>
-        <w:jc w:val="both"/>
-        <w:rPr>
-          <w:rFonts w:ascii="Arial" w:hAnsi="Arial" w:cs="Arial"/>
-          <w:b/>
-        </w:rPr>
-      </w:pPr>
-      <w:r>
-        <w:rPr>
-          <w:rFonts w:ascii="Arial" w:hAnsi="Arial" w:cs="Arial"/>
-          <w:b/>
-        </w:rPr>
-        <w:t>2.-</w:t>
-      </w:r>
+        <w:t>1.- no dañar el ecosistema.</w:t>
+      </w:r>
+    </w:p>
+    <w:p>
+      <w:pPr>
+        <w:spacing w:after="0" w:line="240" w:lineRule="auto"/>
+        <w:jc w:val="both"/>
+        <w:rPr>
+          <w:rFonts w:ascii="Arial" w:hAnsi="Arial" w:cs="Arial"/>
+          <w:b/>
+        </w:rPr>
+      </w:pPr>
+      <w:r>
+        <w:rPr>
+          <w:rFonts w:ascii="Arial" w:hAnsi="Arial" w:cs="Arial"/>
+          <w:b/>
+        </w:rPr>
+        <w:t>2.- ser honestos con las repercusiones sobre el producto.</w:t>
+      </w:r>
+    </w:p>
+    <w:p>
+      <w:pPr>
+        <w:spacing w:after="0" w:line="240" w:lineRule="auto"/>
+        <w:jc w:val="both"/>
+        <w:rPr>
+          <w:rFonts w:ascii="Arial" w:hAnsi="Arial" w:cs="Arial"/>
+          <w:b/>
+        </w:rPr>
+      </w:pPr>
+      <w:r>
+        <w:rPr>
+          <w:rFonts w:ascii="Arial" w:hAnsi="Arial" w:cs="Arial"/>
+          <w:b/>
+        </w:rPr>
+        <w:t>3.- tratar al cliente con respeto</w:t>
+      </w:r>
+    </w:p>
+    <w:p>
+      <w:pPr>
+        <w:spacing w:after="0" w:line="240" w:lineRule="auto"/>
+        <w:jc w:val="both"/>
+        <w:rPr>
+          <w:rFonts w:ascii="Arial" w:hAnsi="Arial" w:cs="Arial"/>
+          <w:b/>
+        </w:rPr>
+      </w:pPr>
+      <w:r>
+        <w:rPr>
+          <w:rFonts w:ascii="Arial" w:hAnsi="Arial" w:cs="Arial"/>
+          <w:b/>
+        </w:rPr>
+        <w:t>4.- brindar mis servicios con toda honestidad</w:t>
+      </w:r>
+      <w:bookmarkStart w:id="0" w:name="_GoBack"/>
+      <w:bookmarkEnd w:id="0"/>
     </w:p>
     <w:p>
       <w:pPr>
@@ -3443,14 +3762,16 @@
         <w:rPr>
           <w:rFonts w:ascii="Arial" w:hAnsi="Arial" w:cs="Arial"/>
           <w:b/>
-          <w:sz w:val="24"/>
-          <w:szCs w:val="24"/>
-        </w:rPr>
-      </w:pPr>
-      <w:r>
-        <w:rPr>
-          <w:rFonts w:ascii="Arial" w:hAnsi="Arial" w:cs="Arial"/>
-          <w:b/>
+          <w:color w:val="FF0000"/>
+          <w:sz w:val="24"/>
+          <w:szCs w:val="24"/>
+        </w:rPr>
+      </w:pPr>
+      <w:r>
+        <w:rPr>
+          <w:rFonts w:ascii="Arial" w:hAnsi="Arial" w:cs="Arial"/>
+          <w:b/>
+          <w:color w:val="FF0000"/>
           <w:sz w:val="24"/>
           <w:szCs w:val="24"/>
         </w:rPr>
@@ -3460,6 +3781,7 @@
         <w:rPr>
           <w:rFonts w:ascii="Arial" w:hAnsi="Arial" w:cs="Arial"/>
           <w:b/>
+          <w:color w:val="FF0000"/>
           <w:sz w:val="24"/>
           <w:szCs w:val="24"/>
         </w:rPr>
@@ -3559,10 +3881,84 @@
           <w:szCs w:val="24"/>
         </w:rPr>
       </w:pPr>
-      <w:r>
-        <w:rPr>
-          <w:rFonts w:ascii="Arial" w:hAnsi="Arial" w:cs="Arial"/>
-          <w:b/>
+    </w:p>
+    <w:p>
+      <w:pPr>
+        <w:spacing w:after="0" w:line="240" w:lineRule="auto"/>
+        <w:jc w:val="center"/>
+        <w:rPr>
+          <w:rFonts w:ascii="Arial" w:hAnsi="Arial" w:cs="Arial"/>
+          <w:b/>
+          <w:sz w:val="24"/>
+          <w:szCs w:val="24"/>
+        </w:rPr>
+      </w:pPr>
+    </w:p>
+    <w:p>
+      <w:pPr>
+        <w:spacing w:after="0" w:line="240" w:lineRule="auto"/>
+        <w:jc w:val="center"/>
+        <w:rPr>
+          <w:rFonts w:ascii="Arial" w:hAnsi="Arial" w:cs="Arial"/>
+          <w:b/>
+          <w:sz w:val="24"/>
+          <w:szCs w:val="24"/>
+        </w:rPr>
+      </w:pPr>
+    </w:p>
+    <w:p>
+      <w:pPr>
+        <w:spacing w:after="0" w:line="240" w:lineRule="auto"/>
+        <w:jc w:val="center"/>
+        <w:rPr>
+          <w:rFonts w:ascii="Arial" w:hAnsi="Arial" w:cs="Arial"/>
+          <w:b/>
+          <w:sz w:val="24"/>
+          <w:szCs w:val="24"/>
+        </w:rPr>
+      </w:pPr>
+    </w:p>
+    <w:p>
+      <w:pPr>
+        <w:spacing w:after="0" w:line="240" w:lineRule="auto"/>
+        <w:jc w:val="center"/>
+        <w:rPr>
+          <w:rFonts w:ascii="Arial" w:hAnsi="Arial" w:cs="Arial"/>
+          <w:b/>
+          <w:sz w:val="24"/>
+          <w:szCs w:val="24"/>
+        </w:rPr>
+      </w:pPr>
+    </w:p>
+    <w:p>
+      <w:pPr>
+        <w:spacing w:after="0" w:line="240" w:lineRule="auto"/>
+        <w:jc w:val="center"/>
+        <w:rPr>
+          <w:rFonts w:ascii="Arial" w:hAnsi="Arial" w:cs="Arial"/>
+          <w:b/>
+          <w:sz w:val="24"/>
+          <w:szCs w:val="24"/>
+        </w:rPr>
+      </w:pPr>
+    </w:p>
+    <w:p>
+      <w:pPr>
+        <w:spacing w:after="0" w:line="240" w:lineRule="auto"/>
+        <w:jc w:val="center"/>
+        <w:rPr>
+          <w:rFonts w:ascii="Arial" w:hAnsi="Arial" w:cs="Arial"/>
+          <w:b/>
+          <w:color w:val="FF0000"/>
+          <w:sz w:val="24"/>
+          <w:szCs w:val="24"/>
+        </w:rPr>
+      </w:pPr>
+      <w:r>
+        <w:rPr>
+          <w:rFonts w:ascii="Arial" w:hAnsi="Arial" w:cs="Arial"/>
+          <w:b/>
+          <w:color w:val="FF0000"/>
           <w:sz w:val="24"/>
           <w:szCs w:val="24"/>
         </w:rPr>
@@ -3610,24 +4006,6 @@
         </w:rPr>
         <w:t xml:space="preserve"> RESPONSABILIDAD SOBRE EL PRODUCTO</w:t>
       </w:r>
-      <w:r>
-        <w:rPr>
-          <w:rFonts w:ascii="Arial" w:hAnsi="Arial" w:cs="Arial"/>
-          <w:b/>
-          <w:sz w:val="24"/>
-          <w:szCs w:val="24"/>
-        </w:rPr>
-        <w:t xml:space="preserve"> (al menos 10</w:t>
-      </w:r>
-      <w:r>
-        <w:rPr>
-          <w:rFonts w:ascii="Arial" w:hAnsi="Arial" w:cs="Arial"/>
-          <w:b/>
-          <w:sz w:val="24"/>
-          <w:szCs w:val="24"/>
-        </w:rPr>
-        <w:t>)</w:t>
-      </w:r>
     </w:p>
     <w:p>
       <w:pPr>
@@ -3640,6 +4018,300 @@
           <w:szCs w:val="24"/>
         </w:rPr>
       </w:pPr>
+    </w:p>
+    <w:p>
+      <w:pPr>
+        <w:spacing w:after="0" w:line="240" w:lineRule="auto"/>
+        <w:jc w:val="both"/>
+        <w:rPr>
+          <w:rFonts w:ascii="Arial" w:hAnsi="Arial" w:cs="Arial"/>
+          <w:b/>
+          <w:sz w:val="24"/>
+          <w:szCs w:val="24"/>
+        </w:rPr>
+      </w:pPr>
+      <w:r>
+        <w:rPr>
+          <w:rFonts w:ascii="Arial" w:hAnsi="Arial" w:cs="Arial"/>
+          <w:b/>
+          <w:sz w:val="24"/>
+          <w:szCs w:val="24"/>
+        </w:rPr>
+        <w:t>1.- Usar los recursos que sean necesarios sin abusar.</w:t>
+      </w:r>
+    </w:p>
+    <w:p>
+      <w:pPr>
+        <w:spacing w:after="0" w:line="240" w:lineRule="auto"/>
+        <w:jc w:val="both"/>
+        <w:rPr>
+          <w:rFonts w:ascii="Arial" w:hAnsi="Arial" w:cs="Arial"/>
+          <w:b/>
+          <w:sz w:val="24"/>
+          <w:szCs w:val="24"/>
+        </w:rPr>
+      </w:pPr>
+      <w:r>
+        <w:rPr>
+          <w:rFonts w:ascii="Arial" w:hAnsi="Arial" w:cs="Arial"/>
+          <w:b/>
+          <w:sz w:val="24"/>
+          <w:szCs w:val="24"/>
+        </w:rPr>
+        <w:t>2.- Ser honestos con el producto de acuerdo con la información que contiene.</w:t>
+      </w:r>
+    </w:p>
+    <w:p>
+      <w:pPr>
+        <w:spacing w:after="0" w:line="240" w:lineRule="auto"/>
+        <w:jc w:val="both"/>
+        <w:rPr>
+          <w:rFonts w:ascii="Arial" w:hAnsi="Arial" w:cs="Arial"/>
+          <w:b/>
+          <w:sz w:val="24"/>
+          <w:szCs w:val="24"/>
+        </w:rPr>
+      </w:pPr>
+      <w:r>
+        <w:rPr>
+          <w:rFonts w:ascii="Arial" w:hAnsi="Arial" w:cs="Arial"/>
+          <w:b/>
+          <w:sz w:val="24"/>
+          <w:szCs w:val="24"/>
+        </w:rPr>
+        <w:t>3.- Verificar las repercusiones que tiene hacia el medio ambiente.</w:t>
+      </w:r>
+    </w:p>
+    <w:p>
+      <w:pPr>
+        <w:spacing w:after="0" w:line="240" w:lineRule="auto"/>
+        <w:jc w:val="both"/>
+        <w:rPr>
+          <w:rFonts w:ascii="Arial" w:hAnsi="Arial" w:cs="Arial"/>
+          <w:b/>
+          <w:sz w:val="24"/>
+          <w:szCs w:val="24"/>
+        </w:rPr>
+      </w:pPr>
+      <w:r>
+        <w:rPr>
+          <w:rFonts w:ascii="Arial" w:hAnsi="Arial" w:cs="Arial"/>
+          <w:b/>
+          <w:sz w:val="24"/>
+          <w:szCs w:val="24"/>
+        </w:rPr>
+        <w:t>4.- Verificar las repercusiones a la sociedad.</w:t>
+      </w:r>
+    </w:p>
+    <w:p>
+      <w:pPr>
+        <w:spacing w:after="0" w:line="240" w:lineRule="auto"/>
+        <w:jc w:val="both"/>
+        <w:rPr>
+          <w:rFonts w:ascii="Arial" w:hAnsi="Arial" w:cs="Arial"/>
+          <w:b/>
+          <w:sz w:val="24"/>
+          <w:szCs w:val="24"/>
+        </w:rPr>
+      </w:pPr>
+      <w:r>
+        <w:rPr>
+          <w:rFonts w:ascii="Arial" w:hAnsi="Arial" w:cs="Arial"/>
+          <w:b/>
+          <w:sz w:val="24"/>
+          <w:szCs w:val="24"/>
+        </w:rPr>
+        <w:t>5.- Ser honesto sobre costos.</w:t>
+      </w:r>
+    </w:p>
+    <w:p>
+      <w:pPr>
+        <w:spacing w:after="0" w:line="240" w:lineRule="auto"/>
+        <w:jc w:val="both"/>
+        <w:rPr>
+          <w:rFonts w:ascii="Arial" w:hAnsi="Arial" w:cs="Arial"/>
+          <w:b/>
+          <w:sz w:val="24"/>
+          <w:szCs w:val="24"/>
+        </w:rPr>
+      </w:pPr>
+      <w:r>
+        <w:rPr>
+          <w:rFonts w:ascii="Arial" w:hAnsi="Arial" w:cs="Arial"/>
+          <w:b/>
+          <w:sz w:val="24"/>
+          <w:szCs w:val="24"/>
+        </w:rPr>
+        <w:t>6.- Verificar la arquitectura sobre los requisitos del sistema.</w:t>
+      </w:r>
+    </w:p>
+    <w:p>
+      <w:pPr>
+        <w:spacing w:after="0" w:line="240" w:lineRule="auto"/>
+        <w:jc w:val="both"/>
+        <w:rPr>
+          <w:rFonts w:ascii="Arial" w:hAnsi="Arial" w:cs="Arial"/>
+          <w:b/>
+          <w:sz w:val="24"/>
+          <w:szCs w:val="24"/>
+        </w:rPr>
+      </w:pPr>
+      <w:r>
+        <w:rPr>
+          <w:rFonts w:ascii="Arial" w:hAnsi="Arial" w:cs="Arial"/>
+          <w:b/>
+          <w:sz w:val="24"/>
+          <w:szCs w:val="24"/>
+        </w:rPr>
+        <w:t>7.- Ser honesto en los procedimientos de testeo (son pruebas en las cuales se verifica que el producto haga lo que el cliente quiere).</w:t>
+      </w:r>
+    </w:p>
+    <w:p>
+      <w:pPr>
+        <w:spacing w:after="0" w:line="240" w:lineRule="auto"/>
+        <w:jc w:val="both"/>
+        <w:rPr>
+          <w:rFonts w:ascii="Arial" w:hAnsi="Arial" w:cs="Arial"/>
+          <w:b/>
+          <w:sz w:val="24"/>
+          <w:szCs w:val="24"/>
+        </w:rPr>
+      </w:pPr>
+      <w:r>
+        <w:rPr>
+          <w:rFonts w:ascii="Arial" w:hAnsi="Arial" w:cs="Arial"/>
+          <w:b/>
+          <w:sz w:val="24"/>
+          <w:szCs w:val="24"/>
+        </w:rPr>
+        <w:t>8.- La documentación debe ser realista sobre los datos que contiene el proyecto.</w:t>
+      </w:r>
+    </w:p>
+    <w:p>
+      <w:pPr>
+        <w:spacing w:after="0" w:line="240" w:lineRule="auto"/>
+        <w:jc w:val="both"/>
+        <w:rPr>
+          <w:rFonts w:ascii="Arial" w:hAnsi="Arial" w:cs="Arial"/>
+          <w:b/>
+          <w:sz w:val="24"/>
+          <w:szCs w:val="24"/>
+        </w:rPr>
+      </w:pPr>
+      <w:r>
+        <w:rPr>
+          <w:rFonts w:ascii="Arial" w:hAnsi="Arial" w:cs="Arial"/>
+          <w:b/>
+          <w:sz w:val="24"/>
+          <w:szCs w:val="24"/>
+        </w:rPr>
+        <w:t>9.- Ser honesto sobre el tiempo de desarrollo del producto.</w:t>
+      </w:r>
+    </w:p>
+    <w:p>
+      <w:pPr>
+        <w:spacing w:after="0" w:line="240" w:lineRule="auto"/>
+        <w:jc w:val="both"/>
+        <w:rPr>
+          <w:rFonts w:ascii="Arial" w:hAnsi="Arial" w:cs="Arial"/>
+          <w:b/>
+          <w:sz w:val="24"/>
+          <w:szCs w:val="24"/>
+        </w:rPr>
+      </w:pPr>
+      <w:r>
+        <w:rPr>
+          <w:rFonts w:ascii="Arial" w:hAnsi="Arial" w:cs="Arial"/>
+          <w:b/>
+          <w:sz w:val="24"/>
+          <w:szCs w:val="24"/>
+        </w:rPr>
+        <w:t>10.- Entregar un producto en forma y tiempo.</w:t>
+      </w:r>
+    </w:p>
+    <w:p>
+      <w:pPr>
+        <w:spacing w:after="0" w:line="240" w:lineRule="auto"/>
+        <w:jc w:val="both"/>
+        <w:rPr>
+          <w:rFonts w:ascii="Arial" w:hAnsi="Arial" w:cs="Arial"/>
+          <w:b/>
+          <w:sz w:val="24"/>
+          <w:szCs w:val="24"/>
+        </w:rPr>
+      </w:pPr>
+      <w:r>
+        <w:rPr>
+          <w:rFonts w:ascii="Arial" w:hAnsi="Arial" w:cs="Arial"/>
+          <w:b/>
+          <w:sz w:val="24"/>
+          <w:szCs w:val="24"/>
+        </w:rPr>
+        <w:t>11.- El producto debe de contar con varias métricas las cuales verifican la calidad de producto.</w:t>
+      </w:r>
+    </w:p>
+    <w:p>
+      <w:pPr>
+        <w:spacing w:after="0" w:line="240" w:lineRule="auto"/>
+        <w:jc w:val="both"/>
+        <w:rPr>
+          <w:rFonts w:ascii="Arial" w:hAnsi="Arial" w:cs="Arial"/>
+          <w:b/>
+          <w:sz w:val="24"/>
+          <w:szCs w:val="24"/>
+        </w:rPr>
+      </w:pPr>
+      <w:r>
+        <w:rPr>
+          <w:rFonts w:ascii="Arial" w:hAnsi="Arial" w:cs="Arial"/>
+          <w:b/>
+          <w:sz w:val="24"/>
+          <w:szCs w:val="24"/>
+        </w:rPr>
+        <w:t>12.- El producto debe de contar con generalidad (con este procedimiento el producto es rentable).</w:t>
+      </w:r>
+    </w:p>
+    <w:p>
+      <w:pPr>
+        <w:spacing w:after="0" w:line="240" w:lineRule="auto"/>
+        <w:jc w:val="both"/>
+        <w:rPr>
+          <w:rFonts w:ascii="Arial" w:hAnsi="Arial" w:cs="Arial"/>
+          <w:b/>
+          <w:sz w:val="24"/>
+          <w:szCs w:val="24"/>
+        </w:rPr>
+      </w:pPr>
+      <w:r>
+        <w:rPr>
+          <w:rFonts w:ascii="Arial" w:hAnsi="Arial" w:cs="Arial"/>
+          <w:b/>
+          <w:sz w:val="24"/>
+          <w:szCs w:val="24"/>
+        </w:rPr>
+        <w:t>13.- Debe de contar con la documentación de caja blanca, negra y gris (en esto se da a conocer sobre la calidad y los datos sobre la medida, medición y los indicadores sobre el código que se maneja).</w:t>
+      </w:r>
+    </w:p>
+    <w:p>
+      <w:pPr>
+        <w:spacing w:after="0" w:line="240" w:lineRule="auto"/>
+        <w:jc w:val="both"/>
+        <w:rPr>
+          <w:rFonts w:ascii="Arial" w:hAnsi="Arial" w:cs="Arial"/>
+          <w:b/>
+          <w:sz w:val="24"/>
+          <w:szCs w:val="24"/>
+        </w:rPr>
+      </w:pPr>
+      <w:r>
+        <w:rPr>
+          <w:rFonts w:ascii="Arial" w:hAnsi="Arial" w:cs="Arial"/>
+          <w:b/>
+          <w:sz w:val="24"/>
+          <w:szCs w:val="24"/>
+        </w:rPr>
+        <w:t>14.- Ser honesto con la información sobre el modelo de desarrollo que se va seguir.</w:t>
+      </w:r>
     </w:p>
     <w:p>
       <w:pPr>
@@ -3767,7 +4439,7 @@
               </wp:anchor>
             </w:drawing>
           </mc:Choice>
-          <mc:Fallback>
+          <mc:Fallback xmlns:cx1="http://schemas.microsoft.com/office/drawing/2015/9/8/chartex">
             <w:pict>
               <v:shapetype id="_x0000_t202" coordsize="21600,21600" o:spt="202" path="m,l,21600r21600,l21600,xe">
                 <v:stroke joinstyle="miter"/>
@@ -3833,7 +4505,7 @@
 </file>
 
 <file path=word/endnotes.xml><?xml version="1.0" encoding="utf-8"?>
-<w:endnotes xmlns:wpc="http://schemas.microsoft.com/office/word/2010/wordprocessingCanvas" xmlns:cx="http://schemas.microsoft.com/office/drawing/2014/chartex" xmlns:cx1="http://schemas.microsoft.com/office/drawing/2015/9/8/chartex" xmlns:mc="http://schemas.openxmlformats.org/markup-compatibility/2006" xmlns:o="urn:schemas-microsoft-com:office:office" xmlns:r="http://schemas.openxmlformats.org/officeDocument/2006/relationships" xmlns:m="http://schemas.openxmlformats.org/officeDocument/2006/math" xmlns:v="urn:schemas-microsoft-com:vml" xmlns:wp14="http://schemas.microsoft.com/office/word/2010/wordprocessingDrawing" xmlns:wp="http://schemas.openxmlformats.org/drawingml/2006/wordprocessingDrawing" xmlns:w10="urn:schemas-microsoft-com:office:word" xmlns:w="http://schemas.openxmlformats.org/wordprocessingml/2006/main" xmlns:w14="http://schemas.microsoft.com/office/word/2010/wordml" xmlns:w15="http://schemas.microsoft.com/office/word/2012/wordml" xmlns:w16se="http://schemas.microsoft.com/office/word/2015/wordml/symex" xmlns:wpg="http://schemas.microsoft.com/office/word/2010/wordprocessingGroup" xmlns:wpi="http://schemas.microsoft.com/office/word/2010/wordprocessingInk" xmlns:wne="http://schemas.microsoft.com/office/word/2006/wordml" xmlns:wps="http://schemas.microsoft.com/office/word/2010/wordprocessingShape" mc:Ignorable="w14 w15 w16se wp14">
+<w:endnotes xmlns:wpc="http://schemas.microsoft.com/office/word/2010/wordprocessingCanvas" xmlns:cx="http://schemas.microsoft.com/office/drawing/2014/chartex" xmlns:mc="http://schemas.openxmlformats.org/markup-compatibility/2006" xmlns:o="urn:schemas-microsoft-com:office:office" xmlns:r="http://schemas.openxmlformats.org/officeDocument/2006/relationships" xmlns:m="http://schemas.openxmlformats.org/officeDocument/2006/math" xmlns:v="urn:schemas-microsoft-com:vml" xmlns:wp14="http://schemas.microsoft.com/office/word/2010/wordprocessingDrawing" xmlns:wp="http://schemas.openxmlformats.org/drawingml/2006/wordprocessingDrawing" xmlns:w10="urn:schemas-microsoft-com:office:word" xmlns:w="http://schemas.openxmlformats.org/wordprocessingml/2006/main" xmlns:w14="http://schemas.microsoft.com/office/word/2010/wordml" xmlns:w15="http://schemas.microsoft.com/office/word/2012/wordml" xmlns:w16se="http://schemas.microsoft.com/office/word/2015/wordml/symex" xmlns:wpg="http://schemas.microsoft.com/office/word/2010/wordprocessingGroup" xmlns:wpi="http://schemas.microsoft.com/office/word/2010/wordprocessingInk" xmlns:wne="http://schemas.microsoft.com/office/word/2006/wordml" xmlns:wps="http://schemas.microsoft.com/office/word/2010/wordprocessingShape" mc:Ignorable="w14 w15 w16se wp14">
   <w:endnote w:type="separator" w:id="-1">
     <w:p>
       <w:pPr>
@@ -3858,7 +4530,7 @@
 </file>
 
 <file path=word/footer1.xml><?xml version="1.0" encoding="utf-8"?>
-<w:ftr xmlns:wpc="http://schemas.microsoft.com/office/word/2010/wordprocessingCanvas" xmlns:cx="http://schemas.microsoft.com/office/drawing/2014/chartex" xmlns:cx1="http://schemas.microsoft.com/office/drawing/2015/9/8/chartex" xmlns:mc="http://schemas.openxmlformats.org/markup-compatibility/2006" xmlns:o="urn:schemas-microsoft-com:office:office" xmlns:r="http://schemas.openxmlformats.org/officeDocument/2006/relationships" xmlns:m="http://schemas.openxmlformats.org/officeDocument/2006/math" xmlns:v="urn:schemas-microsoft-com:vml" xmlns:wp14="http://schemas.microsoft.com/office/word/2010/wordprocessingDrawing" xmlns:wp="http://schemas.openxmlformats.org/drawingml/2006/wordprocessingDrawing" xmlns:w10="urn:schemas-microsoft-com:office:word" xmlns:w="http://schemas.openxmlformats.org/wordprocessingml/2006/main" xmlns:w14="http://schemas.microsoft.com/office/word/2010/wordml" xmlns:w15="http://schemas.microsoft.com/office/word/2012/wordml" xmlns:w16se="http://schemas.microsoft.com/office/word/2015/wordml/symex" xmlns:wpg="http://schemas.microsoft.com/office/word/2010/wordprocessingGroup" xmlns:wpi="http://schemas.microsoft.com/office/word/2010/wordprocessingInk" xmlns:wne="http://schemas.microsoft.com/office/word/2006/wordml" xmlns:wps="http://schemas.microsoft.com/office/word/2010/wordprocessingShape" mc:Ignorable="w14 w15 w16se wp14">
+<w:ftr xmlns:wpc="http://schemas.microsoft.com/office/word/2010/wordprocessingCanvas" xmlns:cx="http://schemas.microsoft.com/office/drawing/2014/chartex" xmlns:mc="http://schemas.openxmlformats.org/markup-compatibility/2006" xmlns:o="urn:schemas-microsoft-com:office:office" xmlns:r="http://schemas.openxmlformats.org/officeDocument/2006/relationships" xmlns:m="http://schemas.openxmlformats.org/officeDocument/2006/math" xmlns:v="urn:schemas-microsoft-com:vml" xmlns:wp14="http://schemas.microsoft.com/office/word/2010/wordprocessingDrawing" xmlns:wp="http://schemas.openxmlformats.org/drawingml/2006/wordprocessingDrawing" xmlns:w10="urn:schemas-microsoft-com:office:word" xmlns:w="http://schemas.openxmlformats.org/wordprocessingml/2006/main" xmlns:w14="http://schemas.microsoft.com/office/word/2010/wordml" xmlns:w15="http://schemas.microsoft.com/office/word/2012/wordml" xmlns:w16se="http://schemas.microsoft.com/office/word/2015/wordml/symex" xmlns:wpg="http://schemas.microsoft.com/office/word/2010/wordprocessingGroup" xmlns:wpi="http://schemas.microsoft.com/office/word/2010/wordprocessingInk" xmlns:wne="http://schemas.microsoft.com/office/word/2006/wordml" xmlns:wps="http://schemas.microsoft.com/office/word/2010/wordprocessingShape" mc:Ignorable="w14 w15 w16se wp14">
   <w:p>
     <w:pPr>
       <w:pStyle w:val="Piedepgina"/>
@@ -3868,7 +4540,7 @@
 </file>
 
 <file path=word/footer2.xml><?xml version="1.0" encoding="utf-8"?>
-<w:ftr xmlns:wpc="http://schemas.microsoft.com/office/word/2010/wordprocessingCanvas" xmlns:cx="http://schemas.microsoft.com/office/drawing/2014/chartex" xmlns:cx1="http://schemas.microsoft.com/office/drawing/2015/9/8/chartex" xmlns:mc="http://schemas.openxmlformats.org/markup-compatibility/2006" xmlns:o="urn:schemas-microsoft-com:office:office" xmlns:r="http://schemas.openxmlformats.org/officeDocument/2006/relationships" xmlns:m="http://schemas.openxmlformats.org/officeDocument/2006/math" xmlns:v="urn:schemas-microsoft-com:vml" xmlns:wp14="http://schemas.microsoft.com/office/word/2010/wordprocessingDrawing" xmlns:wp="http://schemas.openxmlformats.org/drawingml/2006/wordprocessingDrawing" xmlns:w10="urn:schemas-microsoft-com:office:word" xmlns:w="http://schemas.openxmlformats.org/wordprocessingml/2006/main" xmlns:w14="http://schemas.microsoft.com/office/word/2010/wordml" xmlns:w15="http://schemas.microsoft.com/office/word/2012/wordml" xmlns:w16se="http://schemas.microsoft.com/office/word/2015/wordml/symex" xmlns:wpg="http://schemas.microsoft.com/office/word/2010/wordprocessingGroup" xmlns:wpi="http://schemas.microsoft.com/office/word/2010/wordprocessingInk" xmlns:wne="http://schemas.microsoft.com/office/word/2006/wordml" xmlns:wps="http://schemas.microsoft.com/office/word/2010/wordprocessingShape" mc:Ignorable="w14 w15 w16se wp14">
+<w:ftr xmlns:wpc="http://schemas.microsoft.com/office/word/2010/wordprocessingCanvas" xmlns:cx="http://schemas.microsoft.com/office/drawing/2014/chartex" xmlns:mc="http://schemas.openxmlformats.org/markup-compatibility/2006" xmlns:o="urn:schemas-microsoft-com:office:office" xmlns:r="http://schemas.openxmlformats.org/officeDocument/2006/relationships" xmlns:m="http://schemas.openxmlformats.org/officeDocument/2006/math" xmlns:v="urn:schemas-microsoft-com:vml" xmlns:wp14="http://schemas.microsoft.com/office/word/2010/wordprocessingDrawing" xmlns:wp="http://schemas.openxmlformats.org/drawingml/2006/wordprocessingDrawing" xmlns:w10="urn:schemas-microsoft-com:office:word" xmlns:w="http://schemas.openxmlformats.org/wordprocessingml/2006/main" xmlns:w14="http://schemas.microsoft.com/office/word/2010/wordml" xmlns:w15="http://schemas.microsoft.com/office/word/2012/wordml" xmlns:w16se="http://schemas.microsoft.com/office/word/2015/wordml/symex" xmlns:wpg="http://schemas.microsoft.com/office/word/2010/wordprocessingGroup" xmlns:wpi="http://schemas.microsoft.com/office/word/2010/wordprocessingInk" xmlns:wne="http://schemas.microsoft.com/office/word/2006/wordml" xmlns:wps="http://schemas.microsoft.com/office/word/2010/wordprocessingShape" mc:Ignorable="w14 w15 w16se wp14">
   <w:sdt>
     <w:sdtPr>
       <w:rPr>
@@ -4054,7 +4726,7 @@
 </file>
 
 <file path=word/footer3.xml><?xml version="1.0" encoding="utf-8"?>
-<w:ftr xmlns:wpc="http://schemas.microsoft.com/office/word/2010/wordprocessingCanvas" xmlns:cx="http://schemas.microsoft.com/office/drawing/2014/chartex" xmlns:cx1="http://schemas.microsoft.com/office/drawing/2015/9/8/chartex" xmlns:mc="http://schemas.openxmlformats.org/markup-compatibility/2006" xmlns:o="urn:schemas-microsoft-com:office:office" xmlns:r="http://schemas.openxmlformats.org/officeDocument/2006/relationships" xmlns:m="http://schemas.openxmlformats.org/officeDocument/2006/math" xmlns:v="urn:schemas-microsoft-com:vml" xmlns:wp14="http://schemas.microsoft.com/office/word/2010/wordprocessingDrawing" xmlns:wp="http://schemas.openxmlformats.org/drawingml/2006/wordprocessingDrawing" xmlns:w10="urn:schemas-microsoft-com:office:word" xmlns:w="http://schemas.openxmlformats.org/wordprocessingml/2006/main" xmlns:w14="http://schemas.microsoft.com/office/word/2010/wordml" xmlns:w15="http://schemas.microsoft.com/office/word/2012/wordml" xmlns:w16se="http://schemas.microsoft.com/office/word/2015/wordml/symex" xmlns:wpg="http://schemas.microsoft.com/office/word/2010/wordprocessingGroup" xmlns:wpi="http://schemas.microsoft.com/office/word/2010/wordprocessingInk" xmlns:wne="http://schemas.microsoft.com/office/word/2006/wordml" xmlns:wps="http://schemas.microsoft.com/office/word/2010/wordprocessingShape" mc:Ignorable="w14 w15 w16se wp14">
+<w:ftr xmlns:wpc="http://schemas.microsoft.com/office/word/2010/wordprocessingCanvas" xmlns:cx="http://schemas.microsoft.com/office/drawing/2014/chartex" xmlns:mc="http://schemas.openxmlformats.org/markup-compatibility/2006" xmlns:o="urn:schemas-microsoft-com:office:office" xmlns:r="http://schemas.openxmlformats.org/officeDocument/2006/relationships" xmlns:m="http://schemas.openxmlformats.org/officeDocument/2006/math" xmlns:v="urn:schemas-microsoft-com:vml" xmlns:wp14="http://schemas.microsoft.com/office/word/2010/wordprocessingDrawing" xmlns:wp="http://schemas.openxmlformats.org/drawingml/2006/wordprocessingDrawing" xmlns:w10="urn:schemas-microsoft-com:office:word" xmlns:w="http://schemas.openxmlformats.org/wordprocessingml/2006/main" xmlns:w14="http://schemas.microsoft.com/office/word/2010/wordml" xmlns:w15="http://schemas.microsoft.com/office/word/2012/wordml" xmlns:w16se="http://schemas.microsoft.com/office/word/2015/wordml/symex" xmlns:wpg="http://schemas.microsoft.com/office/word/2010/wordprocessingGroup" xmlns:wpi="http://schemas.microsoft.com/office/word/2010/wordprocessingInk" xmlns:wne="http://schemas.microsoft.com/office/word/2006/wordml" xmlns:wps="http://schemas.microsoft.com/office/word/2010/wordprocessingShape" mc:Ignorable="w14 w15 w16se wp14">
   <w:p>
     <w:pPr>
       <w:pStyle w:val="Piedepgina"/>
@@ -4064,7 +4736,7 @@
 </file>
 
 <file path=word/footnotes.xml><?xml version="1.0" encoding="utf-8"?>
-<w:footnotes xmlns:wpc="http://schemas.microsoft.com/office/word/2010/wordprocessingCanvas" xmlns:cx="http://schemas.microsoft.com/office/drawing/2014/chartex" xmlns:cx1="http://schemas.microsoft.com/office/drawing/2015/9/8/chartex" xmlns:mc="http://schemas.openxmlformats.org/markup-compatibility/2006" xmlns:o="urn:schemas-microsoft-com:office:office" xmlns:r="http://schemas.openxmlformats.org/officeDocument/2006/relationships" xmlns:m="http://schemas.openxmlformats.org/officeDocument/2006/math" xmlns:v="urn:schemas-microsoft-com:vml" xmlns:wp14="http://schemas.microsoft.com/office/word/2010/wordprocessingDrawing" xmlns:wp="http://schemas.openxmlformats.org/drawingml/2006/wordprocessingDrawing" xmlns:w10="urn:schemas-microsoft-com:office:word" xmlns:w="http://schemas.openxmlformats.org/wordprocessingml/2006/main" xmlns:w14="http://schemas.microsoft.com/office/word/2010/wordml" xmlns:w15="http://schemas.microsoft.com/office/word/2012/wordml" xmlns:w16se="http://schemas.microsoft.com/office/word/2015/wordml/symex" xmlns:wpg="http://schemas.microsoft.com/office/word/2010/wordprocessingGroup" xmlns:wpi="http://schemas.microsoft.com/office/word/2010/wordprocessingInk" xmlns:wne="http://schemas.microsoft.com/office/word/2006/wordml" xmlns:wps="http://schemas.microsoft.com/office/word/2010/wordprocessingShape" mc:Ignorable="w14 w15 w16se wp14">
+<w:footnotes xmlns:wpc="http://schemas.microsoft.com/office/word/2010/wordprocessingCanvas" xmlns:cx="http://schemas.microsoft.com/office/drawing/2014/chartex" xmlns:mc="http://schemas.openxmlformats.org/markup-compatibility/2006" xmlns:o="urn:schemas-microsoft-com:office:office" xmlns:r="http://schemas.openxmlformats.org/officeDocument/2006/relationships" xmlns:m="http://schemas.openxmlformats.org/officeDocument/2006/math" xmlns:v="urn:schemas-microsoft-com:vml" xmlns:wp14="http://schemas.microsoft.com/office/word/2010/wordprocessingDrawing" xmlns:wp="http://schemas.openxmlformats.org/drawingml/2006/wordprocessingDrawing" xmlns:w10="urn:schemas-microsoft-com:office:word" xmlns:w="http://schemas.openxmlformats.org/wordprocessingml/2006/main" xmlns:w14="http://schemas.microsoft.com/office/word/2010/wordml" xmlns:w15="http://schemas.microsoft.com/office/word/2012/wordml" xmlns:w16se="http://schemas.microsoft.com/office/word/2015/wordml/symex" xmlns:wpg="http://schemas.microsoft.com/office/word/2010/wordprocessingGroup" xmlns:wpi="http://schemas.microsoft.com/office/word/2010/wordprocessingInk" xmlns:wne="http://schemas.microsoft.com/office/word/2006/wordml" xmlns:wps="http://schemas.microsoft.com/office/word/2010/wordprocessingShape" mc:Ignorable="w14 w15 w16se wp14">
   <w:footnote w:type="separator" w:id="-1">
     <w:p>
       <w:pPr>
@@ -4089,7 +4761,7 @@
 </file>
 
 <file path=word/header1.xml><?xml version="1.0" encoding="utf-8"?>
-<w:hdr xmlns:wpc="http://schemas.microsoft.com/office/word/2010/wordprocessingCanvas" xmlns:cx="http://schemas.microsoft.com/office/drawing/2014/chartex" xmlns:cx1="http://schemas.microsoft.com/office/drawing/2015/9/8/chartex" xmlns:mc="http://schemas.openxmlformats.org/markup-compatibility/2006" xmlns:o="urn:schemas-microsoft-com:office:office" xmlns:r="http://schemas.openxmlformats.org/officeDocument/2006/relationships" xmlns:m="http://schemas.openxmlformats.org/officeDocument/2006/math" xmlns:v="urn:schemas-microsoft-com:vml" xmlns:wp14="http://schemas.microsoft.com/office/word/2010/wordprocessingDrawing" xmlns:wp="http://schemas.openxmlformats.org/drawingml/2006/wordprocessingDrawing" xmlns:w10="urn:schemas-microsoft-com:office:word" xmlns:w="http://schemas.openxmlformats.org/wordprocessingml/2006/main" xmlns:w14="http://schemas.microsoft.com/office/word/2010/wordml" xmlns:w15="http://schemas.microsoft.com/office/word/2012/wordml" xmlns:w16se="http://schemas.microsoft.com/office/word/2015/wordml/symex" xmlns:wpg="http://schemas.microsoft.com/office/word/2010/wordprocessingGroup" xmlns:wpi="http://schemas.microsoft.com/office/word/2010/wordprocessingInk" xmlns:wne="http://schemas.microsoft.com/office/word/2006/wordml" xmlns:wps="http://schemas.microsoft.com/office/word/2010/wordprocessingShape" mc:Ignorable="w14 w15 w16se wp14">
+<w:hdr xmlns:wpc="http://schemas.microsoft.com/office/word/2010/wordprocessingCanvas" xmlns:cx="http://schemas.microsoft.com/office/drawing/2014/chartex" xmlns:mc="http://schemas.openxmlformats.org/markup-compatibility/2006" xmlns:o="urn:schemas-microsoft-com:office:office" xmlns:r="http://schemas.openxmlformats.org/officeDocument/2006/relationships" xmlns:m="http://schemas.openxmlformats.org/officeDocument/2006/math" xmlns:v="urn:schemas-microsoft-com:vml" xmlns:wp14="http://schemas.microsoft.com/office/word/2010/wordprocessingDrawing" xmlns:wp="http://schemas.openxmlformats.org/drawingml/2006/wordprocessingDrawing" xmlns:w10="urn:schemas-microsoft-com:office:word" xmlns:w="http://schemas.openxmlformats.org/wordprocessingml/2006/main" xmlns:w14="http://schemas.microsoft.com/office/word/2010/wordml" xmlns:w15="http://schemas.microsoft.com/office/word/2012/wordml" xmlns:w16se="http://schemas.microsoft.com/office/word/2015/wordml/symex" xmlns:wpg="http://schemas.microsoft.com/office/word/2010/wordprocessingGroup" xmlns:wpi="http://schemas.microsoft.com/office/word/2010/wordprocessingInk" xmlns:wne="http://schemas.microsoft.com/office/word/2006/wordml" xmlns:wps="http://schemas.microsoft.com/office/word/2010/wordprocessingShape" mc:Ignorable="w14 w15 w16se wp14">
   <w:p>
     <w:pPr>
       <w:pStyle w:val="Encabezado"/>
@@ -4099,7 +4771,7 @@
 </file>
 
 <file path=word/header2.xml><?xml version="1.0" encoding="utf-8"?>
-<w:hdr xmlns:wpc="http://schemas.microsoft.com/office/word/2010/wordprocessingCanvas" xmlns:cx="http://schemas.microsoft.com/office/drawing/2014/chartex" xmlns:cx1="http://schemas.microsoft.com/office/drawing/2015/9/8/chartex" xmlns:mc="http://schemas.openxmlformats.org/markup-compatibility/2006" xmlns:o="urn:schemas-microsoft-com:office:office" xmlns:r="http://schemas.openxmlformats.org/officeDocument/2006/relationships" xmlns:m="http://schemas.openxmlformats.org/officeDocument/2006/math" xmlns:v="urn:schemas-microsoft-com:vml" xmlns:wp14="http://schemas.microsoft.com/office/word/2010/wordprocessingDrawing" xmlns:wp="http://schemas.openxmlformats.org/drawingml/2006/wordprocessingDrawing" xmlns:w10="urn:schemas-microsoft-com:office:word" xmlns:w="http://schemas.openxmlformats.org/wordprocessingml/2006/main" xmlns:w14="http://schemas.microsoft.com/office/word/2010/wordml" xmlns:w15="http://schemas.microsoft.com/office/word/2012/wordml" xmlns:w16se="http://schemas.microsoft.com/office/word/2015/wordml/symex" xmlns:wpg="http://schemas.microsoft.com/office/word/2010/wordprocessingGroup" xmlns:wpi="http://schemas.microsoft.com/office/word/2010/wordprocessingInk" xmlns:wne="http://schemas.microsoft.com/office/word/2006/wordml" xmlns:wps="http://schemas.microsoft.com/office/word/2010/wordprocessingShape" mc:Ignorable="w14 w15 w16se wp14">
+<w:hdr xmlns:wpc="http://schemas.microsoft.com/office/word/2010/wordprocessingCanvas" xmlns:cx="http://schemas.microsoft.com/office/drawing/2014/chartex" xmlns:mc="http://schemas.openxmlformats.org/markup-compatibility/2006" xmlns:o="urn:schemas-microsoft-com:office:office" xmlns:r="http://schemas.openxmlformats.org/officeDocument/2006/relationships" xmlns:m="http://schemas.openxmlformats.org/officeDocument/2006/math" xmlns:v="urn:schemas-microsoft-com:vml" xmlns:wp14="http://schemas.microsoft.com/office/word/2010/wordprocessingDrawing" xmlns:wp="http://schemas.openxmlformats.org/drawingml/2006/wordprocessingDrawing" xmlns:w10="urn:schemas-microsoft-com:office:word" xmlns:w="http://schemas.openxmlformats.org/wordprocessingml/2006/main" xmlns:w14="http://schemas.microsoft.com/office/word/2010/wordml" xmlns:w15="http://schemas.microsoft.com/office/word/2012/wordml" xmlns:w16se="http://schemas.microsoft.com/office/word/2015/wordml/symex" xmlns:wpg="http://schemas.microsoft.com/office/word/2010/wordprocessingGroup" xmlns:wpi="http://schemas.microsoft.com/office/word/2010/wordprocessingInk" xmlns:wne="http://schemas.microsoft.com/office/word/2006/wordml" xmlns:wps="http://schemas.microsoft.com/office/word/2010/wordprocessingShape" mc:Ignorable="w14 w15 w16se wp14">
   <w:p>
     <w:pPr>
       <w:spacing w:after="0" w:line="240" w:lineRule="auto"/>
@@ -4327,7 +4999,7 @@
 </file>
 
 <file path=word/header3.xml><?xml version="1.0" encoding="utf-8"?>
-<w:hdr xmlns:wpc="http://schemas.microsoft.com/office/word/2010/wordprocessingCanvas" xmlns:cx="http://schemas.microsoft.com/office/drawing/2014/chartex" xmlns:cx1="http://schemas.microsoft.com/office/drawing/2015/9/8/chartex" xmlns:mc="http://schemas.openxmlformats.org/markup-compatibility/2006" xmlns:o="urn:schemas-microsoft-com:office:office" xmlns:r="http://schemas.openxmlformats.org/officeDocument/2006/relationships" xmlns:m="http://schemas.openxmlformats.org/officeDocument/2006/math" xmlns:v="urn:schemas-microsoft-com:vml" xmlns:wp14="http://schemas.microsoft.com/office/word/2010/wordprocessingDrawing" xmlns:wp="http://schemas.openxmlformats.org/drawingml/2006/wordprocessingDrawing" xmlns:w10="urn:schemas-microsoft-com:office:word" xmlns:w="http://schemas.openxmlformats.org/wordprocessingml/2006/main" xmlns:w14="http://schemas.microsoft.com/office/word/2010/wordml" xmlns:w15="http://schemas.microsoft.com/office/word/2012/wordml" xmlns:w16se="http://schemas.microsoft.com/office/word/2015/wordml/symex" xmlns:wpg="http://schemas.microsoft.com/office/word/2010/wordprocessingGroup" xmlns:wpi="http://schemas.microsoft.com/office/word/2010/wordprocessingInk" xmlns:wne="http://schemas.microsoft.com/office/word/2006/wordml" xmlns:wps="http://schemas.microsoft.com/office/word/2010/wordprocessingShape" mc:Ignorable="w14 w15 w16se wp14">
+<w:hdr xmlns:wpc="http://schemas.microsoft.com/office/word/2010/wordprocessingCanvas" xmlns:cx="http://schemas.microsoft.com/office/drawing/2014/chartex" xmlns:mc="http://schemas.openxmlformats.org/markup-compatibility/2006" xmlns:o="urn:schemas-microsoft-com:office:office" xmlns:r="http://schemas.openxmlformats.org/officeDocument/2006/relationships" xmlns:m="http://schemas.openxmlformats.org/officeDocument/2006/math" xmlns:v="urn:schemas-microsoft-com:vml" xmlns:wp14="http://schemas.microsoft.com/office/word/2010/wordprocessingDrawing" xmlns:wp="http://schemas.openxmlformats.org/drawingml/2006/wordprocessingDrawing" xmlns:w10="urn:schemas-microsoft-com:office:word" xmlns:w="http://schemas.openxmlformats.org/wordprocessingml/2006/main" xmlns:w14="http://schemas.microsoft.com/office/word/2010/wordml" xmlns:w15="http://schemas.microsoft.com/office/word/2012/wordml" xmlns:w16se="http://schemas.microsoft.com/office/word/2015/wordml/symex" xmlns:wpg="http://schemas.microsoft.com/office/word/2010/wordprocessingGroup" xmlns:wpi="http://schemas.microsoft.com/office/word/2010/wordprocessingInk" xmlns:wne="http://schemas.microsoft.com/office/word/2006/wordml" xmlns:wps="http://schemas.microsoft.com/office/word/2010/wordprocessingShape" mc:Ignorable="w14 w15 w16se wp14">
   <w:p>
     <w:pPr>
       <w:pStyle w:val="Encabezado"/>
@@ -4337,7 +5009,7 @@
 </file>
 
 <file path=word/numbering.xml><?xml version="1.0" encoding="utf-8"?>
-<w:numbering xmlns:wpc="http://schemas.microsoft.com/office/word/2010/wordprocessingCanvas" xmlns:cx="http://schemas.microsoft.com/office/drawing/2014/chartex" xmlns:cx1="http://schemas.microsoft.com/office/drawing/2015/9/8/chartex" xmlns:mc="http://schemas.openxmlformats.org/markup-compatibility/2006" xmlns:o="urn:schemas-microsoft-com:office:office" xmlns:r="http://schemas.openxmlformats.org/officeDocument/2006/relationships" xmlns:m="http://schemas.openxmlformats.org/officeDocument/2006/math" xmlns:v="urn:schemas-microsoft-com:vml" xmlns:wp14="http://schemas.microsoft.com/office/word/2010/wordprocessingDrawing" xmlns:wp="http://schemas.openxmlformats.org/drawingml/2006/wordprocessingDrawing" xmlns:w10="urn:schemas-microsoft-com:office:word" xmlns:w="http://schemas.openxmlformats.org/wordprocessingml/2006/main" xmlns:w14="http://schemas.microsoft.com/office/word/2010/wordml" xmlns:w15="http://schemas.microsoft.com/office/word/2012/wordml" xmlns:w16se="http://schemas.microsoft.com/office/word/2015/wordml/symex" xmlns:wpg="http://schemas.microsoft.com/office/word/2010/wordprocessingGroup" xmlns:wpi="http://schemas.microsoft.com/office/word/2010/wordprocessingInk" xmlns:wne="http://schemas.microsoft.com/office/word/2006/wordml" xmlns:wps="http://schemas.microsoft.com/office/word/2010/wordprocessingShape" mc:Ignorable="w14 w15 w16se wp14">
+<w:numbering xmlns:wpc="http://schemas.microsoft.com/office/word/2010/wordprocessingCanvas" xmlns:cx="http://schemas.microsoft.com/office/drawing/2014/chartex" xmlns:mc="http://schemas.openxmlformats.org/markup-compatibility/2006" xmlns:o="urn:schemas-microsoft-com:office:office" xmlns:r="http://schemas.openxmlformats.org/officeDocument/2006/relationships" xmlns:m="http://schemas.openxmlformats.org/officeDocument/2006/math" xmlns:v="urn:schemas-microsoft-com:vml" xmlns:wp14="http://schemas.microsoft.com/office/word/2010/wordprocessingDrawing" xmlns:wp="http://schemas.openxmlformats.org/drawingml/2006/wordprocessingDrawing" xmlns:w10="urn:schemas-microsoft-com:office:word" xmlns:w="http://schemas.openxmlformats.org/wordprocessingml/2006/main" xmlns:w14="http://schemas.microsoft.com/office/word/2010/wordml" xmlns:w15="http://schemas.microsoft.com/office/word/2012/wordml" xmlns:w16se="http://schemas.microsoft.com/office/word/2015/wordml/symex" xmlns:wpg="http://schemas.microsoft.com/office/word/2010/wordprocessingGroup" xmlns:wpi="http://schemas.microsoft.com/office/word/2010/wordprocessingInk" xmlns:wne="http://schemas.microsoft.com/office/word/2006/wordml" xmlns:wps="http://schemas.microsoft.com/office/word/2010/wordprocessingShape" mc:Ignorable="w14 w15 w16se wp14">
   <w:abstractNum w:abstractNumId="0" w15:restartNumberingAfterBreak="0">
     <w:nsid w:val="0D6D32EE"/>
     <w:multiLevelType w:val="hybridMultilevel"/>
@@ -6086,38 +6758,6 @@
       <w:lang w:eastAsia="es-MX"/>
     </w:rPr>
   </w:style>
-  <w:style w:type="character" w:styleId="Textoennegrita">
-    <w:name w:val="Strong"/>
-    <w:basedOn w:val="Fuentedeprrafopredeter"/>
-    <w:uiPriority w:val="22"/>
-    <w:qFormat/>
-    <w:rsid w:val="00C20233"/>
-    <w:rPr>
-      <w:b/>
-      <w:bCs/>
-    </w:rPr>
-  </w:style>
-  <w:style w:type="paragraph" w:customStyle="1" w:styleId="Cuerpo">
-    <w:name w:val="Cuerpo"/>
-    <w:rsid w:val="00836161"/>
-    <w:pPr>
-      <w:pBdr>
-        <w:top w:val="nil"/>
-        <w:left w:val="nil"/>
-        <w:bottom w:val="nil"/>
-        <w:right w:val="nil"/>
-        <w:between w:val="nil"/>
-        <w:bar w:val="nil"/>
-      </w:pBdr>
-      <w:spacing w:after="0" w:line="240" w:lineRule="auto"/>
-    </w:pPr>
-    <w:rPr>
-      <w:rFonts w:ascii="Helvetica Neue" w:eastAsia="Arial Unicode MS" w:hAnsi="Helvetica Neue" w:cs="Arial Unicode MS"/>
-      <w:color w:val="000000"/>
-      <w:bdr w:val="nil"/>
-      <w:lang w:val="es-ES_tradnl" w:eastAsia="es-MX"/>
-    </w:rPr>
-  </w:style>
 </w:styles>
 </file>
 

</xml_diff>

<commit_message>
Correccion de la correccion (falto cap 4)
</commit_message>
<xml_diff>
--- a/FORMATO CODIGO DE ETICA PROFESIONAL.docx
+++ b/FORMATO CODIGO DE ETICA PROFESIONAL.docx
@@ -1,6 +1,6 @@
 
 <file path=word/document.xml><?xml version="1.0" encoding="utf-8"?>
-<w:document xmlns:wpc="http://schemas.microsoft.com/office/word/2010/wordprocessingCanvas" xmlns:cx="http://schemas.microsoft.com/office/drawing/2014/chartex" xmlns:cx1="http://schemas.microsoft.com/office/drawing/2015/9/8/chartex" xmlns:mc="http://schemas.openxmlformats.org/markup-compatibility/2006" xmlns:o="urn:schemas-microsoft-com:office:office" xmlns:r="http://schemas.openxmlformats.org/officeDocument/2006/relationships" xmlns:m="http://schemas.openxmlformats.org/officeDocument/2006/math" xmlns:v="urn:schemas-microsoft-com:vml" xmlns:wp14="http://schemas.microsoft.com/office/word/2010/wordprocessingDrawing" xmlns:wp="http://schemas.openxmlformats.org/drawingml/2006/wordprocessingDrawing" xmlns:w10="urn:schemas-microsoft-com:office:word" xmlns:w="http://schemas.openxmlformats.org/wordprocessingml/2006/main" xmlns:w14="http://schemas.microsoft.com/office/word/2010/wordml" xmlns:w15="http://schemas.microsoft.com/office/word/2012/wordml" xmlns:w16se="http://schemas.microsoft.com/office/word/2015/wordml/symex" xmlns:wpg="http://schemas.microsoft.com/office/word/2010/wordprocessingGroup" xmlns:wpi="http://schemas.microsoft.com/office/word/2010/wordprocessingInk" xmlns:wne="http://schemas.microsoft.com/office/word/2006/wordml" xmlns:wps="http://schemas.microsoft.com/office/word/2010/wordprocessingShape" mc:Ignorable="w14 w15 w16se wp14">
+<w:document xmlns:wpc="http://schemas.microsoft.com/office/word/2010/wordprocessingCanvas" xmlns:cx="http://schemas.microsoft.com/office/drawing/2014/chartex" xmlns:mc="http://schemas.openxmlformats.org/markup-compatibility/2006" xmlns:o="urn:schemas-microsoft-com:office:office" xmlns:r="http://schemas.openxmlformats.org/officeDocument/2006/relationships" xmlns:m="http://schemas.openxmlformats.org/officeDocument/2006/math" xmlns:v="urn:schemas-microsoft-com:vml" xmlns:wp14="http://schemas.microsoft.com/office/word/2010/wordprocessingDrawing" xmlns:wp="http://schemas.openxmlformats.org/drawingml/2006/wordprocessingDrawing" xmlns:w10="urn:schemas-microsoft-com:office:word" xmlns:w="http://schemas.openxmlformats.org/wordprocessingml/2006/main" xmlns:w14="http://schemas.microsoft.com/office/word/2010/wordml" xmlns:w15="http://schemas.microsoft.com/office/word/2012/wordml" xmlns:w16se="http://schemas.microsoft.com/office/word/2015/wordml/symex" xmlns:wpg="http://schemas.microsoft.com/office/word/2010/wordprocessingGroup" xmlns:wpi="http://schemas.microsoft.com/office/word/2010/wordprocessingInk" xmlns:wne="http://schemas.microsoft.com/office/word/2006/wordml" xmlns:wps="http://schemas.microsoft.com/office/word/2010/wordprocessingShape" mc:Ignorable="w14 w15 w16se wp14">
   <w:body>
     <w:p>
       <w:pPr>
@@ -3734,453 +3734,447 @@
         </w:rPr>
         <w:t>)</w:t>
       </w:r>
-    </w:p>
-    <w:p>
-      <w:pPr>
-        <w:spacing w:after="0" w:line="240" w:lineRule="auto"/>
-        <w:jc w:val="center"/>
-        <w:rPr>
-          <w:rFonts w:ascii="Arial" w:hAnsi="Arial" w:cs="Arial"/>
-          <w:b/>
-        </w:rPr>
-      </w:pPr>
-    </w:p>
-    <w:p>
-      <w:pPr>
-        <w:spacing w:after="0" w:line="360" w:lineRule="auto"/>
-        <w:jc w:val="both"/>
-        <w:rPr>
-          <w:rFonts w:ascii="Arial" w:hAnsi="Arial" w:cs="Arial"/>
-          <w:sz w:val="24"/>
-          <w:szCs w:val="24"/>
-        </w:rPr>
-      </w:pPr>
-    </w:p>
-    <w:p>
-      <w:pPr>
-        <w:spacing w:after="0" w:line="240" w:lineRule="auto"/>
-        <w:jc w:val="center"/>
-        <w:rPr>
-          <w:rFonts w:ascii="Arial" w:hAnsi="Arial" w:cs="Arial"/>
-          <w:b/>
-        </w:rPr>
-      </w:pPr>
-    </w:p>
-    <w:p>
-      <w:pPr>
-        <w:spacing w:after="0" w:line="240" w:lineRule="auto"/>
-        <w:jc w:val="both"/>
-        <w:rPr>
-          <w:rFonts w:ascii="Arial" w:hAnsi="Arial" w:cs="Arial"/>
-          <w:b/>
-        </w:rPr>
-      </w:pPr>
-      <w:r>
-        <w:rPr>
-          <w:rFonts w:ascii="Arial" w:hAnsi="Arial" w:cs="Arial"/>
-          <w:b/>
-        </w:rPr>
-        <w:t xml:space="preserve">1.- </w:t>
-      </w:r>
-    </w:p>
-    <w:p>
-      <w:pPr>
-        <w:spacing w:after="0" w:line="240" w:lineRule="auto"/>
-        <w:jc w:val="both"/>
-        <w:rPr>
-          <w:rFonts w:ascii="Arial" w:hAnsi="Arial" w:cs="Arial"/>
-          <w:b/>
-        </w:rPr>
-      </w:pPr>
-      <w:r>
-        <w:rPr>
-          <w:rFonts w:ascii="Arial" w:hAnsi="Arial" w:cs="Arial"/>
-          <w:b/>
-        </w:rPr>
-        <w:t>2.-</w:t>
-      </w:r>
-    </w:p>
-    <w:p>
-      <w:pPr>
-        <w:jc w:val="both"/>
-        <w:rPr>
-          <w:rFonts w:ascii="Arial" w:hAnsi="Arial" w:cs="Arial"/>
-          <w:sz w:val="24"/>
-          <w:szCs w:val="24"/>
-        </w:rPr>
-      </w:pPr>
-    </w:p>
-    <w:p>
-      <w:pPr>
-        <w:jc w:val="both"/>
-        <w:rPr>
-          <w:rFonts w:ascii="Arial" w:hAnsi="Arial" w:cs="Arial"/>
-          <w:sz w:val="24"/>
-          <w:szCs w:val="24"/>
-        </w:rPr>
-      </w:pPr>
-    </w:p>
-    <w:p>
-      <w:pPr>
-        <w:spacing w:after="0" w:line="240" w:lineRule="auto"/>
-        <w:jc w:val="center"/>
-        <w:rPr>
-          <w:rFonts w:ascii="Arial" w:hAnsi="Arial" w:cs="Arial"/>
-          <w:b/>
-          <w:sz w:val="24"/>
-          <w:szCs w:val="24"/>
-        </w:rPr>
-      </w:pPr>
-      <w:r>
-        <w:rPr>
-          <w:rFonts w:ascii="Arial" w:hAnsi="Arial" w:cs="Arial"/>
-          <w:b/>
-          <w:sz w:val="24"/>
-          <w:szCs w:val="24"/>
-        </w:rPr>
-        <w:t>C</w:t>
-      </w:r>
-      <w:r>
-        <w:rPr>
-          <w:rFonts w:ascii="Arial" w:hAnsi="Arial" w:cs="Arial"/>
-          <w:b/>
-          <w:sz w:val="24"/>
-          <w:szCs w:val="24"/>
-        </w:rPr>
-        <w:t>APÍTULO CINCO</w:t>
-      </w:r>
-    </w:p>
-    <w:p>
-      <w:pPr>
-        <w:spacing w:after="0" w:line="240" w:lineRule="auto"/>
-        <w:jc w:val="center"/>
-        <w:rPr>
-          <w:rFonts w:ascii="Arial" w:hAnsi="Arial" w:cs="Arial"/>
-          <w:b/>
-          <w:sz w:val="24"/>
-          <w:szCs w:val="24"/>
-        </w:rPr>
-      </w:pPr>
-    </w:p>
-    <w:p>
-      <w:pPr>
-        <w:spacing w:after="0" w:line="240" w:lineRule="auto"/>
-        <w:jc w:val="center"/>
-        <w:rPr>
-          <w:rFonts w:ascii="Arial" w:hAnsi="Arial" w:cs="Arial"/>
-          <w:b/>
-          <w:sz w:val="24"/>
-          <w:szCs w:val="24"/>
-        </w:rPr>
-      </w:pPr>
-      <w:r>
-        <w:rPr>
-          <w:rFonts w:ascii="Arial" w:hAnsi="Arial" w:cs="Arial"/>
-          <w:b/>
-          <w:sz w:val="24"/>
-          <w:szCs w:val="24"/>
-        </w:rPr>
-        <w:t>DE MI</w:t>
-      </w:r>
-      <w:r>
-        <w:rPr>
-          <w:rFonts w:ascii="Arial" w:hAnsi="Arial" w:cs="Arial"/>
-          <w:b/>
-          <w:sz w:val="24"/>
-          <w:szCs w:val="24"/>
-        </w:rPr>
-        <w:t xml:space="preserve"> RESPONSABILIDAD CON EL CLIENTE - EMPRESA</w:t>
-      </w:r>
-      <w:r>
-        <w:rPr>
-          <w:rFonts w:ascii="Arial" w:hAnsi="Arial" w:cs="Arial"/>
-          <w:b/>
-          <w:sz w:val="24"/>
-          <w:szCs w:val="24"/>
-        </w:rPr>
-        <w:t xml:space="preserve"> (al menos 10</w:t>
-      </w:r>
-      <w:r>
-        <w:rPr>
-          <w:rFonts w:ascii="Arial" w:hAnsi="Arial" w:cs="Arial"/>
-          <w:b/>
-          <w:sz w:val="24"/>
-          <w:szCs w:val="24"/>
-        </w:rPr>
-        <w:t>)</w:t>
-      </w:r>
-    </w:p>
-    <w:p>
-      <w:pPr>
-        <w:spacing w:after="0" w:line="360" w:lineRule="auto"/>
-        <w:jc w:val="both"/>
-        <w:rPr>
-          <w:rFonts w:ascii="Arial" w:hAnsi="Arial" w:cs="Arial"/>
-          <w:sz w:val="24"/>
-          <w:szCs w:val="24"/>
-        </w:rPr>
-      </w:pPr>
-    </w:p>
-    <w:p>
-      <w:pPr>
-        <w:spacing w:after="0" w:line="360" w:lineRule="auto"/>
-        <w:jc w:val="both"/>
-        <w:rPr>
-          <w:rFonts w:ascii="Arial" w:hAnsi="Arial" w:cs="Arial"/>
-          <w:sz w:val="24"/>
-          <w:szCs w:val="24"/>
-        </w:rPr>
-      </w:pPr>
-    </w:p>
-    <w:p>
-      <w:pPr>
-        <w:spacing w:after="0" w:line="240" w:lineRule="auto"/>
-        <w:jc w:val="center"/>
-        <w:rPr>
-          <w:rFonts w:ascii="Arial" w:hAnsi="Arial" w:cs="Arial"/>
-          <w:b/>
-          <w:sz w:val="24"/>
-          <w:szCs w:val="24"/>
-        </w:rPr>
-      </w:pPr>
-      <w:r>
-        <w:rPr>
-          <w:rFonts w:ascii="Arial" w:hAnsi="Arial" w:cs="Arial"/>
-          <w:b/>
-          <w:sz w:val="24"/>
-          <w:szCs w:val="24"/>
-        </w:rPr>
-        <w:t>CAPÍTULO SEIS</w:t>
-      </w:r>
-    </w:p>
-    <w:p>
-      <w:pPr>
-        <w:spacing w:after="0" w:line="240" w:lineRule="auto"/>
-        <w:jc w:val="center"/>
-        <w:rPr>
-          <w:rFonts w:ascii="Arial" w:hAnsi="Arial" w:cs="Arial"/>
-          <w:b/>
-          <w:sz w:val="24"/>
-          <w:szCs w:val="24"/>
-        </w:rPr>
-      </w:pPr>
-    </w:p>
-    <w:p>
-      <w:pPr>
-        <w:spacing w:after="0" w:line="240" w:lineRule="auto"/>
-        <w:jc w:val="center"/>
-        <w:rPr>
-          <w:rFonts w:ascii="Arial" w:hAnsi="Arial" w:cs="Arial"/>
-          <w:b/>
-          <w:sz w:val="24"/>
-          <w:szCs w:val="24"/>
-        </w:rPr>
-      </w:pPr>
-      <w:r>
-        <w:rPr>
-          <w:rFonts w:ascii="Arial" w:hAnsi="Arial" w:cs="Arial"/>
-          <w:b/>
-          <w:sz w:val="24"/>
-          <w:szCs w:val="24"/>
-        </w:rPr>
-        <w:t>DE MI</w:t>
-      </w:r>
-      <w:r>
-        <w:rPr>
-          <w:rFonts w:ascii="Arial" w:hAnsi="Arial" w:cs="Arial"/>
-          <w:b/>
-          <w:sz w:val="24"/>
-          <w:szCs w:val="24"/>
-        </w:rPr>
-        <w:t xml:space="preserve"> RESPONSABILIDAD SOBRE EL PRODUCTO</w:t>
-      </w:r>
-      <w:r>
-        <w:rPr>
-          <w:rFonts w:ascii="Arial" w:hAnsi="Arial" w:cs="Arial"/>
-          <w:b/>
-          <w:sz w:val="24"/>
-          <w:szCs w:val="24"/>
-        </w:rPr>
-        <w:t xml:space="preserve"> </w:t>
-      </w:r>
-    </w:p>
-    <w:p>
-      <w:pPr>
-        <w:spacing w:after="0" w:line="240" w:lineRule="auto"/>
-        <w:jc w:val="both"/>
-        <w:rPr>
-          <w:rFonts w:ascii="Arial" w:hAnsi="Arial" w:cs="Arial"/>
-          <w:b/>
-          <w:sz w:val="24"/>
-          <w:szCs w:val="24"/>
-        </w:rPr>
-      </w:pPr>
-      <w:r>
-        <w:rPr>
-          <w:rFonts w:ascii="Arial" w:hAnsi="Arial" w:cs="Arial"/>
-          <w:b/>
-          <w:sz w:val="24"/>
-          <w:szCs w:val="24"/>
-        </w:rPr>
-        <w:t>1.- Usar los recursos que sean necesarios sin abusar.</w:t>
-      </w:r>
-    </w:p>
-    <w:p>
-      <w:pPr>
-        <w:spacing w:after="0" w:line="240" w:lineRule="auto"/>
-        <w:jc w:val="both"/>
-        <w:rPr>
-          <w:rFonts w:ascii="Arial" w:hAnsi="Arial" w:cs="Arial"/>
-          <w:b/>
-          <w:sz w:val="24"/>
-          <w:szCs w:val="24"/>
-        </w:rPr>
-      </w:pPr>
-      <w:r>
-        <w:rPr>
-          <w:rFonts w:ascii="Arial" w:hAnsi="Arial" w:cs="Arial"/>
-          <w:b/>
-          <w:sz w:val="24"/>
-          <w:szCs w:val="24"/>
-        </w:rPr>
-        <w:t>2.- Ser honestos con el producto de acuerdo con la información que contiene.</w:t>
-      </w:r>
-    </w:p>
-    <w:p>
-      <w:pPr>
-        <w:spacing w:after="0" w:line="240" w:lineRule="auto"/>
-        <w:jc w:val="both"/>
-        <w:rPr>
-          <w:rFonts w:ascii="Arial" w:hAnsi="Arial" w:cs="Arial"/>
-          <w:b/>
-          <w:sz w:val="24"/>
-          <w:szCs w:val="24"/>
-        </w:rPr>
-      </w:pPr>
-      <w:r>
-        <w:rPr>
-          <w:rFonts w:ascii="Arial" w:hAnsi="Arial" w:cs="Arial"/>
-          <w:b/>
-          <w:sz w:val="24"/>
-          <w:szCs w:val="24"/>
-        </w:rPr>
-        <w:t>3.- Verificar las repercusiones que tiene hacia el medio ambiente.</w:t>
-      </w:r>
-    </w:p>
-    <w:p>
-      <w:pPr>
-        <w:spacing w:after="0" w:line="240" w:lineRule="auto"/>
-        <w:jc w:val="both"/>
-        <w:rPr>
-          <w:rFonts w:ascii="Arial" w:hAnsi="Arial" w:cs="Arial"/>
-          <w:b/>
-          <w:sz w:val="24"/>
-          <w:szCs w:val="24"/>
-        </w:rPr>
-      </w:pPr>
-      <w:r>
-        <w:rPr>
-          <w:rFonts w:ascii="Arial" w:hAnsi="Arial" w:cs="Arial"/>
-          <w:b/>
-          <w:sz w:val="24"/>
-          <w:szCs w:val="24"/>
-        </w:rPr>
-        <w:t>4.- Verificar las repercusiones a la sociedad.</w:t>
-      </w:r>
-    </w:p>
-    <w:p>
-      <w:pPr>
-        <w:spacing w:after="0" w:line="240" w:lineRule="auto"/>
-        <w:jc w:val="both"/>
-        <w:rPr>
-          <w:rFonts w:ascii="Arial" w:hAnsi="Arial" w:cs="Arial"/>
-          <w:b/>
-          <w:sz w:val="24"/>
-          <w:szCs w:val="24"/>
-        </w:rPr>
-      </w:pPr>
-      <w:r>
-        <w:rPr>
-          <w:rFonts w:ascii="Arial" w:hAnsi="Arial" w:cs="Arial"/>
-          <w:b/>
-          <w:sz w:val="24"/>
-          <w:szCs w:val="24"/>
-        </w:rPr>
-        <w:t>5.- Ser honesto sobre costos.</w:t>
-      </w:r>
-    </w:p>
-    <w:p>
-      <w:pPr>
-        <w:spacing w:after="0" w:line="240" w:lineRule="auto"/>
-        <w:jc w:val="both"/>
-        <w:rPr>
-          <w:rFonts w:ascii="Arial" w:hAnsi="Arial" w:cs="Arial"/>
-          <w:b/>
-          <w:sz w:val="24"/>
-          <w:szCs w:val="24"/>
-        </w:rPr>
-      </w:pPr>
-      <w:r>
-        <w:rPr>
-          <w:rFonts w:ascii="Arial" w:hAnsi="Arial" w:cs="Arial"/>
-          <w:b/>
-          <w:sz w:val="24"/>
-          <w:szCs w:val="24"/>
-        </w:rPr>
-        <w:t>6.- Verificar la arquitectura sobre los requisitos del sistema.</w:t>
-      </w:r>
-    </w:p>
-    <w:p>
-      <w:pPr>
-        <w:spacing w:after="0" w:line="240" w:lineRule="auto"/>
-        <w:jc w:val="both"/>
-        <w:rPr>
-          <w:rFonts w:ascii="Arial" w:hAnsi="Arial" w:cs="Arial"/>
-          <w:b/>
-          <w:sz w:val="24"/>
-          <w:szCs w:val="24"/>
-        </w:rPr>
-      </w:pPr>
-      <w:r>
-        <w:rPr>
-          <w:rFonts w:ascii="Arial" w:hAnsi="Arial" w:cs="Arial"/>
-          <w:b/>
-          <w:sz w:val="24"/>
-          <w:szCs w:val="24"/>
-        </w:rPr>
-        <w:t>7.- Ser honesto en los procedimientos de testeo (son pruebas en las cuales se verifica que el producto haga lo que el cliente quiere).</w:t>
-      </w:r>
-    </w:p>
-    <w:p>
-      <w:pPr>
-        <w:spacing w:after="0" w:line="240" w:lineRule="auto"/>
-        <w:jc w:val="both"/>
-        <w:rPr>
-          <w:rFonts w:ascii="Arial" w:hAnsi="Arial" w:cs="Arial"/>
-          <w:b/>
-          <w:sz w:val="24"/>
-          <w:szCs w:val="24"/>
-        </w:rPr>
-      </w:pPr>
-      <w:r>
-        <w:rPr>
-          <w:rFonts w:ascii="Arial" w:hAnsi="Arial" w:cs="Arial"/>
-          <w:b/>
-          <w:sz w:val="24"/>
-          <w:szCs w:val="24"/>
-        </w:rPr>
-        <w:t>8.- La documentación debe ser realista sobre los datos que contiene el proye</w:t>
-      </w:r>
       <w:bookmarkStart w:id="0" w:name="_GoBack"/>
       <w:bookmarkEnd w:id="0"/>
-      <w:r>
-        <w:rPr>
-          <w:rFonts w:ascii="Arial" w:hAnsi="Arial" w:cs="Arial"/>
-          <w:b/>
-          <w:sz w:val="24"/>
-          <w:szCs w:val="24"/>
-        </w:rPr>
-        <w:t>cto.</w:t>
+    </w:p>
+    <w:p>
+      <w:pPr>
+        <w:spacing w:after="0" w:line="240" w:lineRule="auto"/>
+        <w:jc w:val="center"/>
+        <w:rPr>
+          <w:rFonts w:ascii="Arial" w:hAnsi="Arial" w:cs="Arial"/>
+          <w:b/>
+        </w:rPr>
+      </w:pPr>
+    </w:p>
+    <w:p>
+      <w:pPr>
+        <w:spacing w:after="0" w:line="240" w:lineRule="auto"/>
+        <w:jc w:val="both"/>
+        <w:rPr>
+          <w:rFonts w:ascii="Arial" w:hAnsi="Arial" w:cs="Arial"/>
+          <w:b/>
+        </w:rPr>
+      </w:pPr>
+      <w:r>
+        <w:rPr>
+          <w:rFonts w:ascii="Arial" w:hAnsi="Arial" w:cs="Arial"/>
+          <w:b/>
+        </w:rPr>
+        <w:t>1.- no dañar el ecosistema.</w:t>
+      </w:r>
+    </w:p>
+    <w:p>
+      <w:pPr>
+        <w:spacing w:after="0" w:line="240" w:lineRule="auto"/>
+        <w:jc w:val="both"/>
+        <w:rPr>
+          <w:rFonts w:ascii="Arial" w:hAnsi="Arial" w:cs="Arial"/>
+          <w:b/>
+        </w:rPr>
+      </w:pPr>
+      <w:r>
+        <w:rPr>
+          <w:rFonts w:ascii="Arial" w:hAnsi="Arial" w:cs="Arial"/>
+          <w:b/>
+        </w:rPr>
+        <w:t>2.- ser honestos con las repercusiones sobre el producto.</w:t>
+      </w:r>
+    </w:p>
+    <w:p>
+      <w:pPr>
+        <w:spacing w:after="0" w:line="240" w:lineRule="auto"/>
+        <w:jc w:val="both"/>
+        <w:rPr>
+          <w:rFonts w:ascii="Arial" w:hAnsi="Arial" w:cs="Arial"/>
+          <w:b/>
+        </w:rPr>
+      </w:pPr>
+      <w:r>
+        <w:rPr>
+          <w:rFonts w:ascii="Arial" w:hAnsi="Arial" w:cs="Arial"/>
+          <w:b/>
+        </w:rPr>
+        <w:t>3.- tratar al cliente con respeto</w:t>
+      </w:r>
+    </w:p>
+    <w:p>
+      <w:pPr>
+        <w:spacing w:after="0" w:line="240" w:lineRule="auto"/>
+        <w:jc w:val="both"/>
+        <w:rPr>
+          <w:rFonts w:ascii="Arial" w:hAnsi="Arial" w:cs="Arial"/>
+          <w:b/>
+        </w:rPr>
+      </w:pPr>
+      <w:r>
+        <w:rPr>
+          <w:rFonts w:ascii="Arial" w:hAnsi="Arial" w:cs="Arial"/>
+          <w:b/>
+        </w:rPr>
+        <w:t>4.- brindar mis servicios con toda honestidad</w:t>
+      </w:r>
+    </w:p>
+    <w:p>
+      <w:pPr>
+        <w:jc w:val="both"/>
+        <w:rPr>
+          <w:rFonts w:ascii="Arial" w:hAnsi="Arial" w:cs="Arial"/>
+          <w:sz w:val="24"/>
+          <w:szCs w:val="24"/>
+        </w:rPr>
+      </w:pPr>
+    </w:p>
+    <w:p>
+      <w:pPr>
+        <w:spacing w:after="0" w:line="240" w:lineRule="auto"/>
+        <w:jc w:val="center"/>
+        <w:rPr>
+          <w:rFonts w:ascii="Arial" w:hAnsi="Arial" w:cs="Arial"/>
+          <w:b/>
+          <w:sz w:val="24"/>
+          <w:szCs w:val="24"/>
+        </w:rPr>
+      </w:pPr>
+      <w:r>
+        <w:rPr>
+          <w:rFonts w:ascii="Arial" w:hAnsi="Arial" w:cs="Arial"/>
+          <w:b/>
+          <w:sz w:val="24"/>
+          <w:szCs w:val="24"/>
+        </w:rPr>
+        <w:t>C</w:t>
+      </w:r>
+      <w:r>
+        <w:rPr>
+          <w:rFonts w:ascii="Arial" w:hAnsi="Arial" w:cs="Arial"/>
+          <w:b/>
+          <w:sz w:val="24"/>
+          <w:szCs w:val="24"/>
+        </w:rPr>
+        <w:t>APÍTULO CINCO</w:t>
+      </w:r>
+    </w:p>
+    <w:p>
+      <w:pPr>
+        <w:spacing w:after="0" w:line="240" w:lineRule="auto"/>
+        <w:jc w:val="center"/>
+        <w:rPr>
+          <w:rFonts w:ascii="Arial" w:hAnsi="Arial" w:cs="Arial"/>
+          <w:b/>
+          <w:sz w:val="24"/>
+          <w:szCs w:val="24"/>
+        </w:rPr>
+      </w:pPr>
+    </w:p>
+    <w:p>
+      <w:pPr>
+        <w:spacing w:after="0" w:line="240" w:lineRule="auto"/>
+        <w:jc w:val="center"/>
+        <w:rPr>
+          <w:rFonts w:ascii="Arial" w:hAnsi="Arial" w:cs="Arial"/>
+          <w:b/>
+          <w:sz w:val="24"/>
+          <w:szCs w:val="24"/>
+        </w:rPr>
+      </w:pPr>
+      <w:r>
+        <w:rPr>
+          <w:rFonts w:ascii="Arial" w:hAnsi="Arial" w:cs="Arial"/>
+          <w:b/>
+          <w:sz w:val="24"/>
+          <w:szCs w:val="24"/>
+        </w:rPr>
+        <w:t>DE MI</w:t>
+      </w:r>
+      <w:r>
+        <w:rPr>
+          <w:rFonts w:ascii="Arial" w:hAnsi="Arial" w:cs="Arial"/>
+          <w:b/>
+          <w:sz w:val="24"/>
+          <w:szCs w:val="24"/>
+        </w:rPr>
+        <w:t xml:space="preserve"> RESPONSABILIDAD CON EL CLIENTE - EMPRESA</w:t>
+      </w:r>
+      <w:r>
+        <w:rPr>
+          <w:rFonts w:ascii="Arial" w:hAnsi="Arial" w:cs="Arial"/>
+          <w:b/>
+          <w:sz w:val="24"/>
+          <w:szCs w:val="24"/>
+        </w:rPr>
+        <w:t xml:space="preserve"> (al menos 10</w:t>
+      </w:r>
+      <w:r>
+        <w:rPr>
+          <w:rFonts w:ascii="Arial" w:hAnsi="Arial" w:cs="Arial"/>
+          <w:b/>
+          <w:sz w:val="24"/>
+          <w:szCs w:val="24"/>
+        </w:rPr>
+        <w:t>)</w:t>
+      </w:r>
+    </w:p>
+    <w:p>
+      <w:pPr>
+        <w:spacing w:after="0" w:line="360" w:lineRule="auto"/>
+        <w:jc w:val="both"/>
+        <w:rPr>
+          <w:rFonts w:ascii="Arial" w:hAnsi="Arial" w:cs="Arial"/>
+          <w:sz w:val="24"/>
+          <w:szCs w:val="24"/>
+        </w:rPr>
+      </w:pPr>
+    </w:p>
+    <w:p>
+      <w:pPr>
+        <w:spacing w:after="0" w:line="360" w:lineRule="auto"/>
+        <w:jc w:val="both"/>
+        <w:rPr>
+          <w:rFonts w:ascii="Arial" w:hAnsi="Arial" w:cs="Arial"/>
+          <w:sz w:val="24"/>
+          <w:szCs w:val="24"/>
+        </w:rPr>
+      </w:pPr>
+    </w:p>
+    <w:p>
+      <w:pPr>
+        <w:spacing w:after="0" w:line="240" w:lineRule="auto"/>
+        <w:jc w:val="center"/>
+        <w:rPr>
+          <w:rFonts w:ascii="Arial" w:hAnsi="Arial" w:cs="Arial"/>
+          <w:b/>
+          <w:sz w:val="24"/>
+          <w:szCs w:val="24"/>
+        </w:rPr>
+      </w:pPr>
+      <w:r>
+        <w:rPr>
+          <w:rFonts w:ascii="Arial" w:hAnsi="Arial" w:cs="Arial"/>
+          <w:b/>
+          <w:sz w:val="24"/>
+          <w:szCs w:val="24"/>
+        </w:rPr>
+        <w:t>CAPÍTULO SEIS</w:t>
+      </w:r>
+    </w:p>
+    <w:p>
+      <w:pPr>
+        <w:spacing w:after="0" w:line="240" w:lineRule="auto"/>
+        <w:jc w:val="center"/>
+        <w:rPr>
+          <w:rFonts w:ascii="Arial" w:hAnsi="Arial" w:cs="Arial"/>
+          <w:b/>
+          <w:sz w:val="24"/>
+          <w:szCs w:val="24"/>
+        </w:rPr>
+      </w:pPr>
+    </w:p>
+    <w:p>
+      <w:pPr>
+        <w:spacing w:after="0" w:line="240" w:lineRule="auto"/>
+        <w:jc w:val="center"/>
+        <w:rPr>
+          <w:rFonts w:ascii="Arial" w:hAnsi="Arial" w:cs="Arial"/>
+          <w:b/>
+          <w:sz w:val="24"/>
+          <w:szCs w:val="24"/>
+        </w:rPr>
+      </w:pPr>
+      <w:r>
+        <w:rPr>
+          <w:rFonts w:ascii="Arial" w:hAnsi="Arial" w:cs="Arial"/>
+          <w:b/>
+          <w:sz w:val="24"/>
+          <w:szCs w:val="24"/>
+        </w:rPr>
+        <w:t>DE MI</w:t>
+      </w:r>
+      <w:r>
+        <w:rPr>
+          <w:rFonts w:ascii="Arial" w:hAnsi="Arial" w:cs="Arial"/>
+          <w:b/>
+          <w:sz w:val="24"/>
+          <w:szCs w:val="24"/>
+        </w:rPr>
+        <w:t xml:space="preserve"> RESPONSABILIDAD SOBRE EL PRODUCTO</w:t>
+      </w:r>
+      <w:r>
+        <w:rPr>
+          <w:rFonts w:ascii="Arial" w:hAnsi="Arial" w:cs="Arial"/>
+          <w:b/>
+          <w:sz w:val="24"/>
+          <w:szCs w:val="24"/>
+        </w:rPr>
+        <w:t xml:space="preserve"> </w:t>
+      </w:r>
+    </w:p>
+    <w:p>
+      <w:pPr>
+        <w:spacing w:after="0" w:line="240" w:lineRule="auto"/>
+        <w:jc w:val="both"/>
+        <w:rPr>
+          <w:rFonts w:ascii="Arial" w:hAnsi="Arial" w:cs="Arial"/>
+          <w:b/>
+          <w:sz w:val="24"/>
+          <w:szCs w:val="24"/>
+        </w:rPr>
+      </w:pPr>
+      <w:r>
+        <w:rPr>
+          <w:rFonts w:ascii="Arial" w:hAnsi="Arial" w:cs="Arial"/>
+          <w:b/>
+          <w:sz w:val="24"/>
+          <w:szCs w:val="24"/>
+        </w:rPr>
+        <w:t>1.- Usar los recursos que sean necesarios sin abusar.</w:t>
+      </w:r>
+    </w:p>
+    <w:p>
+      <w:pPr>
+        <w:spacing w:after="0" w:line="240" w:lineRule="auto"/>
+        <w:jc w:val="both"/>
+        <w:rPr>
+          <w:rFonts w:ascii="Arial" w:hAnsi="Arial" w:cs="Arial"/>
+          <w:b/>
+          <w:sz w:val="24"/>
+          <w:szCs w:val="24"/>
+        </w:rPr>
+      </w:pPr>
+      <w:r>
+        <w:rPr>
+          <w:rFonts w:ascii="Arial" w:hAnsi="Arial" w:cs="Arial"/>
+          <w:b/>
+          <w:sz w:val="24"/>
+          <w:szCs w:val="24"/>
+        </w:rPr>
+        <w:t>2.- Ser honestos con el producto de acuerdo con la información que contiene.</w:t>
+      </w:r>
+    </w:p>
+    <w:p>
+      <w:pPr>
+        <w:spacing w:after="0" w:line="240" w:lineRule="auto"/>
+        <w:jc w:val="both"/>
+        <w:rPr>
+          <w:rFonts w:ascii="Arial" w:hAnsi="Arial" w:cs="Arial"/>
+          <w:b/>
+          <w:sz w:val="24"/>
+          <w:szCs w:val="24"/>
+        </w:rPr>
+      </w:pPr>
+      <w:r>
+        <w:rPr>
+          <w:rFonts w:ascii="Arial" w:hAnsi="Arial" w:cs="Arial"/>
+          <w:b/>
+          <w:sz w:val="24"/>
+          <w:szCs w:val="24"/>
+        </w:rPr>
+        <w:t>3.- Verificar las repercusiones que tiene hacia el medio ambiente.</w:t>
+      </w:r>
+    </w:p>
+    <w:p>
+      <w:pPr>
+        <w:spacing w:after="0" w:line="240" w:lineRule="auto"/>
+        <w:jc w:val="both"/>
+        <w:rPr>
+          <w:rFonts w:ascii="Arial" w:hAnsi="Arial" w:cs="Arial"/>
+          <w:b/>
+          <w:sz w:val="24"/>
+          <w:szCs w:val="24"/>
+        </w:rPr>
+      </w:pPr>
+      <w:r>
+        <w:rPr>
+          <w:rFonts w:ascii="Arial" w:hAnsi="Arial" w:cs="Arial"/>
+          <w:b/>
+          <w:sz w:val="24"/>
+          <w:szCs w:val="24"/>
+        </w:rPr>
+        <w:t>4.- Verificar las repercusiones a la sociedad.</w:t>
+      </w:r>
+    </w:p>
+    <w:p>
+      <w:pPr>
+        <w:spacing w:after="0" w:line="240" w:lineRule="auto"/>
+        <w:jc w:val="both"/>
+        <w:rPr>
+          <w:rFonts w:ascii="Arial" w:hAnsi="Arial" w:cs="Arial"/>
+          <w:b/>
+          <w:sz w:val="24"/>
+          <w:szCs w:val="24"/>
+        </w:rPr>
+      </w:pPr>
+      <w:r>
+        <w:rPr>
+          <w:rFonts w:ascii="Arial" w:hAnsi="Arial" w:cs="Arial"/>
+          <w:b/>
+          <w:sz w:val="24"/>
+          <w:szCs w:val="24"/>
+        </w:rPr>
+        <w:t>5.- Ser honesto sobre costos.</w:t>
+      </w:r>
+    </w:p>
+    <w:p>
+      <w:pPr>
+        <w:spacing w:after="0" w:line="240" w:lineRule="auto"/>
+        <w:jc w:val="both"/>
+        <w:rPr>
+          <w:rFonts w:ascii="Arial" w:hAnsi="Arial" w:cs="Arial"/>
+          <w:b/>
+          <w:sz w:val="24"/>
+          <w:szCs w:val="24"/>
+        </w:rPr>
+      </w:pPr>
+      <w:r>
+        <w:rPr>
+          <w:rFonts w:ascii="Arial" w:hAnsi="Arial" w:cs="Arial"/>
+          <w:b/>
+          <w:sz w:val="24"/>
+          <w:szCs w:val="24"/>
+        </w:rPr>
+        <w:t>6.- Verificar la arquitectura sobre los requisitos del sistema.</w:t>
+      </w:r>
+    </w:p>
+    <w:p>
+      <w:pPr>
+        <w:spacing w:after="0" w:line="240" w:lineRule="auto"/>
+        <w:jc w:val="both"/>
+        <w:rPr>
+          <w:rFonts w:ascii="Arial" w:hAnsi="Arial" w:cs="Arial"/>
+          <w:b/>
+          <w:sz w:val="24"/>
+          <w:szCs w:val="24"/>
+        </w:rPr>
+      </w:pPr>
+      <w:r>
+        <w:rPr>
+          <w:rFonts w:ascii="Arial" w:hAnsi="Arial" w:cs="Arial"/>
+          <w:b/>
+          <w:sz w:val="24"/>
+          <w:szCs w:val="24"/>
+        </w:rPr>
+        <w:t>7.- Ser honesto en los procedimientos de testeo (son pruebas en las cuales se verifica que el producto haga lo que el cliente quiere).</w:t>
+      </w:r>
+    </w:p>
+    <w:p>
+      <w:pPr>
+        <w:spacing w:after="0" w:line="240" w:lineRule="auto"/>
+        <w:jc w:val="both"/>
+        <w:rPr>
+          <w:rFonts w:ascii="Arial" w:hAnsi="Arial" w:cs="Arial"/>
+          <w:b/>
+          <w:sz w:val="24"/>
+          <w:szCs w:val="24"/>
+        </w:rPr>
+      </w:pPr>
+      <w:r>
+        <w:rPr>
+          <w:rFonts w:ascii="Arial" w:hAnsi="Arial" w:cs="Arial"/>
+          <w:b/>
+          <w:sz w:val="24"/>
+          <w:szCs w:val="24"/>
+        </w:rPr>
+        <w:t>8.- La documentación debe ser realista sobre los datos que contiene el proyecto.</w:t>
       </w:r>
     </w:p>
     <w:p>
@@ -4459,7 +4453,7 @@
               </wp:anchor>
             </w:drawing>
           </mc:Choice>
-          <mc:Fallback>
+          <mc:Fallback xmlns:cx1="http://schemas.microsoft.com/office/drawing/2015/9/8/chartex">
             <w:pict>
               <v:shapetype id="_x0000_t202" coordsize="21600,21600" o:spt="202" path="m,l,21600r21600,l21600,xe">
                 <v:stroke joinstyle="miter"/>
@@ -4525,7 +4519,7 @@
 </file>
 
 <file path=word/endnotes.xml><?xml version="1.0" encoding="utf-8"?>
-<w:endnotes xmlns:wpc="http://schemas.microsoft.com/office/word/2010/wordprocessingCanvas" xmlns:cx="http://schemas.microsoft.com/office/drawing/2014/chartex" xmlns:cx1="http://schemas.microsoft.com/office/drawing/2015/9/8/chartex" xmlns:mc="http://schemas.openxmlformats.org/markup-compatibility/2006" xmlns:o="urn:schemas-microsoft-com:office:office" xmlns:r="http://schemas.openxmlformats.org/officeDocument/2006/relationships" xmlns:m="http://schemas.openxmlformats.org/officeDocument/2006/math" xmlns:v="urn:schemas-microsoft-com:vml" xmlns:wp14="http://schemas.microsoft.com/office/word/2010/wordprocessingDrawing" xmlns:wp="http://schemas.openxmlformats.org/drawingml/2006/wordprocessingDrawing" xmlns:w10="urn:schemas-microsoft-com:office:word" xmlns:w="http://schemas.openxmlformats.org/wordprocessingml/2006/main" xmlns:w14="http://schemas.microsoft.com/office/word/2010/wordml" xmlns:w15="http://schemas.microsoft.com/office/word/2012/wordml" xmlns:w16se="http://schemas.microsoft.com/office/word/2015/wordml/symex" xmlns:wpg="http://schemas.microsoft.com/office/word/2010/wordprocessingGroup" xmlns:wpi="http://schemas.microsoft.com/office/word/2010/wordprocessingInk" xmlns:wne="http://schemas.microsoft.com/office/word/2006/wordml" xmlns:wps="http://schemas.microsoft.com/office/word/2010/wordprocessingShape" mc:Ignorable="w14 w15 w16se wp14">
+<w:endnotes xmlns:wpc="http://schemas.microsoft.com/office/word/2010/wordprocessingCanvas" xmlns:cx="http://schemas.microsoft.com/office/drawing/2014/chartex" xmlns:mc="http://schemas.openxmlformats.org/markup-compatibility/2006" xmlns:o="urn:schemas-microsoft-com:office:office" xmlns:r="http://schemas.openxmlformats.org/officeDocument/2006/relationships" xmlns:m="http://schemas.openxmlformats.org/officeDocument/2006/math" xmlns:v="urn:schemas-microsoft-com:vml" xmlns:wp14="http://schemas.microsoft.com/office/word/2010/wordprocessingDrawing" xmlns:wp="http://schemas.openxmlformats.org/drawingml/2006/wordprocessingDrawing" xmlns:w10="urn:schemas-microsoft-com:office:word" xmlns:w="http://schemas.openxmlformats.org/wordprocessingml/2006/main" xmlns:w14="http://schemas.microsoft.com/office/word/2010/wordml" xmlns:w15="http://schemas.microsoft.com/office/word/2012/wordml" xmlns:w16se="http://schemas.microsoft.com/office/word/2015/wordml/symex" xmlns:wpg="http://schemas.microsoft.com/office/word/2010/wordprocessingGroup" xmlns:wpi="http://schemas.microsoft.com/office/word/2010/wordprocessingInk" xmlns:wne="http://schemas.microsoft.com/office/word/2006/wordml" xmlns:wps="http://schemas.microsoft.com/office/word/2010/wordprocessingShape" mc:Ignorable="w14 w15 w16se wp14">
   <w:endnote w:type="separator" w:id="-1">
     <w:p>
       <w:pPr>
@@ -4550,7 +4544,7 @@
 </file>
 
 <file path=word/footer1.xml><?xml version="1.0" encoding="utf-8"?>
-<w:ftr xmlns:wpc="http://schemas.microsoft.com/office/word/2010/wordprocessingCanvas" xmlns:cx="http://schemas.microsoft.com/office/drawing/2014/chartex" xmlns:cx1="http://schemas.microsoft.com/office/drawing/2015/9/8/chartex" xmlns:mc="http://schemas.openxmlformats.org/markup-compatibility/2006" xmlns:o="urn:schemas-microsoft-com:office:office" xmlns:r="http://schemas.openxmlformats.org/officeDocument/2006/relationships" xmlns:m="http://schemas.openxmlformats.org/officeDocument/2006/math" xmlns:v="urn:schemas-microsoft-com:vml" xmlns:wp14="http://schemas.microsoft.com/office/word/2010/wordprocessingDrawing" xmlns:wp="http://schemas.openxmlformats.org/drawingml/2006/wordprocessingDrawing" xmlns:w10="urn:schemas-microsoft-com:office:word" xmlns:w="http://schemas.openxmlformats.org/wordprocessingml/2006/main" xmlns:w14="http://schemas.microsoft.com/office/word/2010/wordml" xmlns:w15="http://schemas.microsoft.com/office/word/2012/wordml" xmlns:w16se="http://schemas.microsoft.com/office/word/2015/wordml/symex" xmlns:wpg="http://schemas.microsoft.com/office/word/2010/wordprocessingGroup" xmlns:wpi="http://schemas.microsoft.com/office/word/2010/wordprocessingInk" xmlns:wne="http://schemas.microsoft.com/office/word/2006/wordml" xmlns:wps="http://schemas.microsoft.com/office/word/2010/wordprocessingShape" mc:Ignorable="w14 w15 w16se wp14">
+<w:ftr xmlns:wpc="http://schemas.microsoft.com/office/word/2010/wordprocessingCanvas" xmlns:cx="http://schemas.microsoft.com/office/drawing/2014/chartex" xmlns:mc="http://schemas.openxmlformats.org/markup-compatibility/2006" xmlns:o="urn:schemas-microsoft-com:office:office" xmlns:r="http://schemas.openxmlformats.org/officeDocument/2006/relationships" xmlns:m="http://schemas.openxmlformats.org/officeDocument/2006/math" xmlns:v="urn:schemas-microsoft-com:vml" xmlns:wp14="http://schemas.microsoft.com/office/word/2010/wordprocessingDrawing" xmlns:wp="http://schemas.openxmlformats.org/drawingml/2006/wordprocessingDrawing" xmlns:w10="urn:schemas-microsoft-com:office:word" xmlns:w="http://schemas.openxmlformats.org/wordprocessingml/2006/main" xmlns:w14="http://schemas.microsoft.com/office/word/2010/wordml" xmlns:w15="http://schemas.microsoft.com/office/word/2012/wordml" xmlns:w16se="http://schemas.microsoft.com/office/word/2015/wordml/symex" xmlns:wpg="http://schemas.microsoft.com/office/word/2010/wordprocessingGroup" xmlns:wpi="http://schemas.microsoft.com/office/word/2010/wordprocessingInk" xmlns:wne="http://schemas.microsoft.com/office/word/2006/wordml" xmlns:wps="http://schemas.microsoft.com/office/word/2010/wordprocessingShape" mc:Ignorable="w14 w15 w16se wp14">
   <w:p>
     <w:pPr>
       <w:pStyle w:val="Piedepgina"/>
@@ -4560,7 +4554,7 @@
 </file>
 
 <file path=word/footer2.xml><?xml version="1.0" encoding="utf-8"?>
-<w:ftr xmlns:wpc="http://schemas.microsoft.com/office/word/2010/wordprocessingCanvas" xmlns:cx="http://schemas.microsoft.com/office/drawing/2014/chartex" xmlns:cx1="http://schemas.microsoft.com/office/drawing/2015/9/8/chartex" xmlns:mc="http://schemas.openxmlformats.org/markup-compatibility/2006" xmlns:o="urn:schemas-microsoft-com:office:office" xmlns:r="http://schemas.openxmlformats.org/officeDocument/2006/relationships" xmlns:m="http://schemas.openxmlformats.org/officeDocument/2006/math" xmlns:v="urn:schemas-microsoft-com:vml" xmlns:wp14="http://schemas.microsoft.com/office/word/2010/wordprocessingDrawing" xmlns:wp="http://schemas.openxmlformats.org/drawingml/2006/wordprocessingDrawing" xmlns:w10="urn:schemas-microsoft-com:office:word" xmlns:w="http://schemas.openxmlformats.org/wordprocessingml/2006/main" xmlns:w14="http://schemas.microsoft.com/office/word/2010/wordml" xmlns:w15="http://schemas.microsoft.com/office/word/2012/wordml" xmlns:w16se="http://schemas.microsoft.com/office/word/2015/wordml/symex" xmlns:wpg="http://schemas.microsoft.com/office/word/2010/wordprocessingGroup" xmlns:wpi="http://schemas.microsoft.com/office/word/2010/wordprocessingInk" xmlns:wne="http://schemas.microsoft.com/office/word/2006/wordml" xmlns:wps="http://schemas.microsoft.com/office/word/2010/wordprocessingShape" mc:Ignorable="w14 w15 w16se wp14">
+<w:ftr xmlns:wpc="http://schemas.microsoft.com/office/word/2010/wordprocessingCanvas" xmlns:cx="http://schemas.microsoft.com/office/drawing/2014/chartex" xmlns:mc="http://schemas.openxmlformats.org/markup-compatibility/2006" xmlns:o="urn:schemas-microsoft-com:office:office" xmlns:r="http://schemas.openxmlformats.org/officeDocument/2006/relationships" xmlns:m="http://schemas.openxmlformats.org/officeDocument/2006/math" xmlns:v="urn:schemas-microsoft-com:vml" xmlns:wp14="http://schemas.microsoft.com/office/word/2010/wordprocessingDrawing" xmlns:wp="http://schemas.openxmlformats.org/drawingml/2006/wordprocessingDrawing" xmlns:w10="urn:schemas-microsoft-com:office:word" xmlns:w="http://schemas.openxmlformats.org/wordprocessingml/2006/main" xmlns:w14="http://schemas.microsoft.com/office/word/2010/wordml" xmlns:w15="http://schemas.microsoft.com/office/word/2012/wordml" xmlns:w16se="http://schemas.microsoft.com/office/word/2015/wordml/symex" xmlns:wpg="http://schemas.microsoft.com/office/word/2010/wordprocessingGroup" xmlns:wpi="http://schemas.microsoft.com/office/word/2010/wordprocessingInk" xmlns:wne="http://schemas.microsoft.com/office/word/2006/wordml" xmlns:wps="http://schemas.microsoft.com/office/word/2010/wordprocessingShape" mc:Ignorable="w14 w15 w16se wp14">
   <w:sdt>
     <w:sdtPr>
       <w:rPr>
@@ -4746,7 +4740,7 @@
 </file>
 
 <file path=word/footer3.xml><?xml version="1.0" encoding="utf-8"?>
-<w:ftr xmlns:wpc="http://schemas.microsoft.com/office/word/2010/wordprocessingCanvas" xmlns:cx="http://schemas.microsoft.com/office/drawing/2014/chartex" xmlns:cx1="http://schemas.microsoft.com/office/drawing/2015/9/8/chartex" xmlns:mc="http://schemas.openxmlformats.org/markup-compatibility/2006" xmlns:o="urn:schemas-microsoft-com:office:office" xmlns:r="http://schemas.openxmlformats.org/officeDocument/2006/relationships" xmlns:m="http://schemas.openxmlformats.org/officeDocument/2006/math" xmlns:v="urn:schemas-microsoft-com:vml" xmlns:wp14="http://schemas.microsoft.com/office/word/2010/wordprocessingDrawing" xmlns:wp="http://schemas.openxmlformats.org/drawingml/2006/wordprocessingDrawing" xmlns:w10="urn:schemas-microsoft-com:office:word" xmlns:w="http://schemas.openxmlformats.org/wordprocessingml/2006/main" xmlns:w14="http://schemas.microsoft.com/office/word/2010/wordml" xmlns:w15="http://schemas.microsoft.com/office/word/2012/wordml" xmlns:w16se="http://schemas.microsoft.com/office/word/2015/wordml/symex" xmlns:wpg="http://schemas.microsoft.com/office/word/2010/wordprocessingGroup" xmlns:wpi="http://schemas.microsoft.com/office/word/2010/wordprocessingInk" xmlns:wne="http://schemas.microsoft.com/office/word/2006/wordml" xmlns:wps="http://schemas.microsoft.com/office/word/2010/wordprocessingShape" mc:Ignorable="w14 w15 w16se wp14">
+<w:ftr xmlns:wpc="http://schemas.microsoft.com/office/word/2010/wordprocessingCanvas" xmlns:cx="http://schemas.microsoft.com/office/drawing/2014/chartex" xmlns:mc="http://schemas.openxmlformats.org/markup-compatibility/2006" xmlns:o="urn:schemas-microsoft-com:office:office" xmlns:r="http://schemas.openxmlformats.org/officeDocument/2006/relationships" xmlns:m="http://schemas.openxmlformats.org/officeDocument/2006/math" xmlns:v="urn:schemas-microsoft-com:vml" xmlns:wp14="http://schemas.microsoft.com/office/word/2010/wordprocessingDrawing" xmlns:wp="http://schemas.openxmlformats.org/drawingml/2006/wordprocessingDrawing" xmlns:w10="urn:schemas-microsoft-com:office:word" xmlns:w="http://schemas.openxmlformats.org/wordprocessingml/2006/main" xmlns:w14="http://schemas.microsoft.com/office/word/2010/wordml" xmlns:w15="http://schemas.microsoft.com/office/word/2012/wordml" xmlns:w16se="http://schemas.microsoft.com/office/word/2015/wordml/symex" xmlns:wpg="http://schemas.microsoft.com/office/word/2010/wordprocessingGroup" xmlns:wpi="http://schemas.microsoft.com/office/word/2010/wordprocessingInk" xmlns:wne="http://schemas.microsoft.com/office/word/2006/wordml" xmlns:wps="http://schemas.microsoft.com/office/word/2010/wordprocessingShape" mc:Ignorable="w14 w15 w16se wp14">
   <w:p>
     <w:pPr>
       <w:pStyle w:val="Piedepgina"/>
@@ -4756,7 +4750,7 @@
 </file>
 
 <file path=word/footnotes.xml><?xml version="1.0" encoding="utf-8"?>
-<w:footnotes xmlns:wpc="http://schemas.microsoft.com/office/word/2010/wordprocessingCanvas" xmlns:cx="http://schemas.microsoft.com/office/drawing/2014/chartex" xmlns:cx1="http://schemas.microsoft.com/office/drawing/2015/9/8/chartex" xmlns:mc="http://schemas.openxmlformats.org/markup-compatibility/2006" xmlns:o="urn:schemas-microsoft-com:office:office" xmlns:r="http://schemas.openxmlformats.org/officeDocument/2006/relationships" xmlns:m="http://schemas.openxmlformats.org/officeDocument/2006/math" xmlns:v="urn:schemas-microsoft-com:vml" xmlns:wp14="http://schemas.microsoft.com/office/word/2010/wordprocessingDrawing" xmlns:wp="http://schemas.openxmlformats.org/drawingml/2006/wordprocessingDrawing" xmlns:w10="urn:schemas-microsoft-com:office:word" xmlns:w="http://schemas.openxmlformats.org/wordprocessingml/2006/main" xmlns:w14="http://schemas.microsoft.com/office/word/2010/wordml" xmlns:w15="http://schemas.microsoft.com/office/word/2012/wordml" xmlns:w16se="http://schemas.microsoft.com/office/word/2015/wordml/symex" xmlns:wpg="http://schemas.microsoft.com/office/word/2010/wordprocessingGroup" xmlns:wpi="http://schemas.microsoft.com/office/word/2010/wordprocessingInk" xmlns:wne="http://schemas.microsoft.com/office/word/2006/wordml" xmlns:wps="http://schemas.microsoft.com/office/word/2010/wordprocessingShape" mc:Ignorable="w14 w15 w16se wp14">
+<w:footnotes xmlns:wpc="http://schemas.microsoft.com/office/word/2010/wordprocessingCanvas" xmlns:cx="http://schemas.microsoft.com/office/drawing/2014/chartex" xmlns:mc="http://schemas.openxmlformats.org/markup-compatibility/2006" xmlns:o="urn:schemas-microsoft-com:office:office" xmlns:r="http://schemas.openxmlformats.org/officeDocument/2006/relationships" xmlns:m="http://schemas.openxmlformats.org/officeDocument/2006/math" xmlns:v="urn:schemas-microsoft-com:vml" xmlns:wp14="http://schemas.microsoft.com/office/word/2010/wordprocessingDrawing" xmlns:wp="http://schemas.openxmlformats.org/drawingml/2006/wordprocessingDrawing" xmlns:w10="urn:schemas-microsoft-com:office:word" xmlns:w="http://schemas.openxmlformats.org/wordprocessingml/2006/main" xmlns:w14="http://schemas.microsoft.com/office/word/2010/wordml" xmlns:w15="http://schemas.microsoft.com/office/word/2012/wordml" xmlns:w16se="http://schemas.microsoft.com/office/word/2015/wordml/symex" xmlns:wpg="http://schemas.microsoft.com/office/word/2010/wordprocessingGroup" xmlns:wpi="http://schemas.microsoft.com/office/word/2010/wordprocessingInk" xmlns:wne="http://schemas.microsoft.com/office/word/2006/wordml" xmlns:wps="http://schemas.microsoft.com/office/word/2010/wordprocessingShape" mc:Ignorable="w14 w15 w16se wp14">
   <w:footnote w:type="separator" w:id="-1">
     <w:p>
       <w:pPr>
@@ -4781,7 +4775,7 @@
 </file>
 
 <file path=word/header1.xml><?xml version="1.0" encoding="utf-8"?>
-<w:hdr xmlns:wpc="http://schemas.microsoft.com/office/word/2010/wordprocessingCanvas" xmlns:cx="http://schemas.microsoft.com/office/drawing/2014/chartex" xmlns:cx1="http://schemas.microsoft.com/office/drawing/2015/9/8/chartex" xmlns:mc="http://schemas.openxmlformats.org/markup-compatibility/2006" xmlns:o="urn:schemas-microsoft-com:office:office" xmlns:r="http://schemas.openxmlformats.org/officeDocument/2006/relationships" xmlns:m="http://schemas.openxmlformats.org/officeDocument/2006/math" xmlns:v="urn:schemas-microsoft-com:vml" xmlns:wp14="http://schemas.microsoft.com/office/word/2010/wordprocessingDrawing" xmlns:wp="http://schemas.openxmlformats.org/drawingml/2006/wordprocessingDrawing" xmlns:w10="urn:schemas-microsoft-com:office:word" xmlns:w="http://schemas.openxmlformats.org/wordprocessingml/2006/main" xmlns:w14="http://schemas.microsoft.com/office/word/2010/wordml" xmlns:w15="http://schemas.microsoft.com/office/word/2012/wordml" xmlns:w16se="http://schemas.microsoft.com/office/word/2015/wordml/symex" xmlns:wpg="http://schemas.microsoft.com/office/word/2010/wordprocessingGroup" xmlns:wpi="http://schemas.microsoft.com/office/word/2010/wordprocessingInk" xmlns:wne="http://schemas.microsoft.com/office/word/2006/wordml" xmlns:wps="http://schemas.microsoft.com/office/word/2010/wordprocessingShape" mc:Ignorable="w14 w15 w16se wp14">
+<w:hdr xmlns:wpc="http://schemas.microsoft.com/office/word/2010/wordprocessingCanvas" xmlns:cx="http://schemas.microsoft.com/office/drawing/2014/chartex" xmlns:mc="http://schemas.openxmlformats.org/markup-compatibility/2006" xmlns:o="urn:schemas-microsoft-com:office:office" xmlns:r="http://schemas.openxmlformats.org/officeDocument/2006/relationships" xmlns:m="http://schemas.openxmlformats.org/officeDocument/2006/math" xmlns:v="urn:schemas-microsoft-com:vml" xmlns:wp14="http://schemas.microsoft.com/office/word/2010/wordprocessingDrawing" xmlns:wp="http://schemas.openxmlformats.org/drawingml/2006/wordprocessingDrawing" xmlns:w10="urn:schemas-microsoft-com:office:word" xmlns:w="http://schemas.openxmlformats.org/wordprocessingml/2006/main" xmlns:w14="http://schemas.microsoft.com/office/word/2010/wordml" xmlns:w15="http://schemas.microsoft.com/office/word/2012/wordml" xmlns:w16se="http://schemas.microsoft.com/office/word/2015/wordml/symex" xmlns:wpg="http://schemas.microsoft.com/office/word/2010/wordprocessingGroup" xmlns:wpi="http://schemas.microsoft.com/office/word/2010/wordprocessingInk" xmlns:wne="http://schemas.microsoft.com/office/word/2006/wordml" xmlns:wps="http://schemas.microsoft.com/office/word/2010/wordprocessingShape" mc:Ignorable="w14 w15 w16se wp14">
   <w:p>
     <w:pPr>
       <w:pStyle w:val="Encabezado"/>
@@ -4791,7 +4785,7 @@
 </file>
 
 <file path=word/header2.xml><?xml version="1.0" encoding="utf-8"?>
-<w:hdr xmlns:wpc="http://schemas.microsoft.com/office/word/2010/wordprocessingCanvas" xmlns:cx="http://schemas.microsoft.com/office/drawing/2014/chartex" xmlns:cx1="http://schemas.microsoft.com/office/drawing/2015/9/8/chartex" xmlns:mc="http://schemas.openxmlformats.org/markup-compatibility/2006" xmlns:o="urn:schemas-microsoft-com:office:office" xmlns:r="http://schemas.openxmlformats.org/officeDocument/2006/relationships" xmlns:m="http://schemas.openxmlformats.org/officeDocument/2006/math" xmlns:v="urn:schemas-microsoft-com:vml" xmlns:wp14="http://schemas.microsoft.com/office/word/2010/wordprocessingDrawing" xmlns:wp="http://schemas.openxmlformats.org/drawingml/2006/wordprocessingDrawing" xmlns:w10="urn:schemas-microsoft-com:office:word" xmlns:w="http://schemas.openxmlformats.org/wordprocessingml/2006/main" xmlns:w14="http://schemas.microsoft.com/office/word/2010/wordml" xmlns:w15="http://schemas.microsoft.com/office/word/2012/wordml" xmlns:w16se="http://schemas.microsoft.com/office/word/2015/wordml/symex" xmlns:wpg="http://schemas.microsoft.com/office/word/2010/wordprocessingGroup" xmlns:wpi="http://schemas.microsoft.com/office/word/2010/wordprocessingInk" xmlns:wne="http://schemas.microsoft.com/office/word/2006/wordml" xmlns:wps="http://schemas.microsoft.com/office/word/2010/wordprocessingShape" mc:Ignorable="w14 w15 w16se wp14">
+<w:hdr xmlns:wpc="http://schemas.microsoft.com/office/word/2010/wordprocessingCanvas" xmlns:cx="http://schemas.microsoft.com/office/drawing/2014/chartex" xmlns:mc="http://schemas.openxmlformats.org/markup-compatibility/2006" xmlns:o="urn:schemas-microsoft-com:office:office" xmlns:r="http://schemas.openxmlformats.org/officeDocument/2006/relationships" xmlns:m="http://schemas.openxmlformats.org/officeDocument/2006/math" xmlns:v="urn:schemas-microsoft-com:vml" xmlns:wp14="http://schemas.microsoft.com/office/word/2010/wordprocessingDrawing" xmlns:wp="http://schemas.openxmlformats.org/drawingml/2006/wordprocessingDrawing" xmlns:w10="urn:schemas-microsoft-com:office:word" xmlns:w="http://schemas.openxmlformats.org/wordprocessingml/2006/main" xmlns:w14="http://schemas.microsoft.com/office/word/2010/wordml" xmlns:w15="http://schemas.microsoft.com/office/word/2012/wordml" xmlns:w16se="http://schemas.microsoft.com/office/word/2015/wordml/symex" xmlns:wpg="http://schemas.microsoft.com/office/word/2010/wordprocessingGroup" xmlns:wpi="http://schemas.microsoft.com/office/word/2010/wordprocessingInk" xmlns:wne="http://schemas.microsoft.com/office/word/2006/wordml" xmlns:wps="http://schemas.microsoft.com/office/word/2010/wordprocessingShape" mc:Ignorable="w14 w15 w16se wp14">
   <w:p>
     <w:pPr>
       <w:spacing w:after="0" w:line="240" w:lineRule="auto"/>
@@ -5019,7 +5013,7 @@
 </file>
 
 <file path=word/header3.xml><?xml version="1.0" encoding="utf-8"?>
-<w:hdr xmlns:wpc="http://schemas.microsoft.com/office/word/2010/wordprocessingCanvas" xmlns:cx="http://schemas.microsoft.com/office/drawing/2014/chartex" xmlns:cx1="http://schemas.microsoft.com/office/drawing/2015/9/8/chartex" xmlns:mc="http://schemas.openxmlformats.org/markup-compatibility/2006" xmlns:o="urn:schemas-microsoft-com:office:office" xmlns:r="http://schemas.openxmlformats.org/officeDocument/2006/relationships" xmlns:m="http://schemas.openxmlformats.org/officeDocument/2006/math" xmlns:v="urn:schemas-microsoft-com:vml" xmlns:wp14="http://schemas.microsoft.com/office/word/2010/wordprocessingDrawing" xmlns:wp="http://schemas.openxmlformats.org/drawingml/2006/wordprocessingDrawing" xmlns:w10="urn:schemas-microsoft-com:office:word" xmlns:w="http://schemas.openxmlformats.org/wordprocessingml/2006/main" xmlns:w14="http://schemas.microsoft.com/office/word/2010/wordml" xmlns:w15="http://schemas.microsoft.com/office/word/2012/wordml" xmlns:w16se="http://schemas.microsoft.com/office/word/2015/wordml/symex" xmlns:wpg="http://schemas.microsoft.com/office/word/2010/wordprocessingGroup" xmlns:wpi="http://schemas.microsoft.com/office/word/2010/wordprocessingInk" xmlns:wne="http://schemas.microsoft.com/office/word/2006/wordml" xmlns:wps="http://schemas.microsoft.com/office/word/2010/wordprocessingShape" mc:Ignorable="w14 w15 w16se wp14">
+<w:hdr xmlns:wpc="http://schemas.microsoft.com/office/word/2010/wordprocessingCanvas" xmlns:cx="http://schemas.microsoft.com/office/drawing/2014/chartex" xmlns:mc="http://schemas.openxmlformats.org/markup-compatibility/2006" xmlns:o="urn:schemas-microsoft-com:office:office" xmlns:r="http://schemas.openxmlformats.org/officeDocument/2006/relationships" xmlns:m="http://schemas.openxmlformats.org/officeDocument/2006/math" xmlns:v="urn:schemas-microsoft-com:vml" xmlns:wp14="http://schemas.microsoft.com/office/word/2010/wordprocessingDrawing" xmlns:wp="http://schemas.openxmlformats.org/drawingml/2006/wordprocessingDrawing" xmlns:w10="urn:schemas-microsoft-com:office:word" xmlns:w="http://schemas.openxmlformats.org/wordprocessingml/2006/main" xmlns:w14="http://schemas.microsoft.com/office/word/2010/wordml" xmlns:w15="http://schemas.microsoft.com/office/word/2012/wordml" xmlns:w16se="http://schemas.microsoft.com/office/word/2015/wordml/symex" xmlns:wpg="http://schemas.microsoft.com/office/word/2010/wordprocessingGroup" xmlns:wpi="http://schemas.microsoft.com/office/word/2010/wordprocessingInk" xmlns:wne="http://schemas.microsoft.com/office/word/2006/wordml" xmlns:wps="http://schemas.microsoft.com/office/word/2010/wordprocessingShape" mc:Ignorable="w14 w15 w16se wp14">
   <w:p>
     <w:pPr>
       <w:pStyle w:val="Encabezado"/>
@@ -5029,7 +5023,7 @@
 </file>
 
 <file path=word/numbering.xml><?xml version="1.0" encoding="utf-8"?>
-<w:numbering xmlns:wpc="http://schemas.microsoft.com/office/word/2010/wordprocessingCanvas" xmlns:cx="http://schemas.microsoft.com/office/drawing/2014/chartex" xmlns:cx1="http://schemas.microsoft.com/office/drawing/2015/9/8/chartex" xmlns:mc="http://schemas.openxmlformats.org/markup-compatibility/2006" xmlns:o="urn:schemas-microsoft-com:office:office" xmlns:r="http://schemas.openxmlformats.org/officeDocument/2006/relationships" xmlns:m="http://schemas.openxmlformats.org/officeDocument/2006/math" xmlns:v="urn:schemas-microsoft-com:vml" xmlns:wp14="http://schemas.microsoft.com/office/word/2010/wordprocessingDrawing" xmlns:wp="http://schemas.openxmlformats.org/drawingml/2006/wordprocessingDrawing" xmlns:w10="urn:schemas-microsoft-com:office:word" xmlns:w="http://schemas.openxmlformats.org/wordprocessingml/2006/main" xmlns:w14="http://schemas.microsoft.com/office/word/2010/wordml" xmlns:w15="http://schemas.microsoft.com/office/word/2012/wordml" xmlns:w16se="http://schemas.microsoft.com/office/word/2015/wordml/symex" xmlns:wpg="http://schemas.microsoft.com/office/word/2010/wordprocessingGroup" xmlns:wpi="http://schemas.microsoft.com/office/word/2010/wordprocessingInk" xmlns:wne="http://schemas.microsoft.com/office/word/2006/wordml" xmlns:wps="http://schemas.microsoft.com/office/word/2010/wordprocessingShape" mc:Ignorable="w14 w15 w16se wp14">
+<w:numbering xmlns:wpc="http://schemas.microsoft.com/office/word/2010/wordprocessingCanvas" xmlns:cx="http://schemas.microsoft.com/office/drawing/2014/chartex" xmlns:mc="http://schemas.openxmlformats.org/markup-compatibility/2006" xmlns:o="urn:schemas-microsoft-com:office:office" xmlns:r="http://schemas.openxmlformats.org/officeDocument/2006/relationships" xmlns:m="http://schemas.openxmlformats.org/officeDocument/2006/math" xmlns:v="urn:schemas-microsoft-com:vml" xmlns:wp14="http://schemas.microsoft.com/office/word/2010/wordprocessingDrawing" xmlns:wp="http://schemas.openxmlformats.org/drawingml/2006/wordprocessingDrawing" xmlns:w10="urn:schemas-microsoft-com:office:word" xmlns:w="http://schemas.openxmlformats.org/wordprocessingml/2006/main" xmlns:w14="http://schemas.microsoft.com/office/word/2010/wordml" xmlns:w15="http://schemas.microsoft.com/office/word/2012/wordml" xmlns:w16se="http://schemas.microsoft.com/office/word/2015/wordml/symex" xmlns:wpg="http://schemas.microsoft.com/office/word/2010/wordprocessingGroup" xmlns:wpi="http://schemas.microsoft.com/office/word/2010/wordprocessingInk" xmlns:wne="http://schemas.microsoft.com/office/word/2006/wordml" xmlns:wps="http://schemas.microsoft.com/office/word/2010/wordprocessingShape" mc:Ignorable="w14 w15 w16se wp14">
   <w:abstractNum w:abstractNumId="0" w15:restartNumberingAfterBreak="0">
     <w:nsid w:val="0D6D32EE"/>
     <w:multiLevelType w:val="hybridMultilevel"/>

</xml_diff>

<commit_message>
capitulo 3 4 5
</commit_message>
<xml_diff>
--- a/FORMATO CODIGO DE ETICA PROFESIONAL.docx
+++ b/FORMATO CODIGO DE ETICA PROFESIONAL.docx
@@ -1,6 +1,6 @@
 
 <file path=word/document.xml><?xml version="1.0" encoding="utf-8"?>
-<w:document xmlns:wpc="http://schemas.microsoft.com/office/word/2010/wordprocessingCanvas" xmlns:cx="http://schemas.microsoft.com/office/drawing/2014/chartex" xmlns:mc="http://schemas.openxmlformats.org/markup-compatibility/2006" xmlns:o="urn:schemas-microsoft-com:office:office" xmlns:r="http://schemas.openxmlformats.org/officeDocument/2006/relationships" xmlns:m="http://schemas.openxmlformats.org/officeDocument/2006/math" xmlns:v="urn:schemas-microsoft-com:vml" xmlns:wp14="http://schemas.microsoft.com/office/word/2010/wordprocessingDrawing" xmlns:wp="http://schemas.openxmlformats.org/drawingml/2006/wordprocessingDrawing" xmlns:w10="urn:schemas-microsoft-com:office:word" xmlns:w="http://schemas.openxmlformats.org/wordprocessingml/2006/main" xmlns:w14="http://schemas.microsoft.com/office/word/2010/wordml" xmlns:w15="http://schemas.microsoft.com/office/word/2012/wordml" xmlns:w16se="http://schemas.microsoft.com/office/word/2015/wordml/symex" xmlns:wpg="http://schemas.microsoft.com/office/word/2010/wordprocessingGroup" xmlns:wpi="http://schemas.microsoft.com/office/word/2010/wordprocessingInk" xmlns:wne="http://schemas.microsoft.com/office/word/2006/wordml" xmlns:wps="http://schemas.microsoft.com/office/word/2010/wordprocessingShape" mc:Ignorable="w14 w15 w16se wp14">
+<w:document xmlns:wpc="http://schemas.microsoft.com/office/word/2010/wordprocessingCanvas" xmlns:cx="http://schemas.microsoft.com/office/drawing/2014/chartex" xmlns:cx1="http://schemas.microsoft.com/office/drawing/2015/9/8/chartex" xmlns:cx2="http://schemas.microsoft.com/office/drawing/2015/10/21/chartex" xmlns:cx3="http://schemas.microsoft.com/office/drawing/2016/5/9/chartex" xmlns:cx4="http://schemas.microsoft.com/office/drawing/2016/5/10/chartex" xmlns:cx5="http://schemas.microsoft.com/office/drawing/2016/5/11/chartex" xmlns:cx6="http://schemas.microsoft.com/office/drawing/2016/5/12/chartex" xmlns:cx7="http://schemas.microsoft.com/office/drawing/2016/5/13/chartex" xmlns:cx8="http://schemas.microsoft.com/office/drawing/2016/5/14/chartex" xmlns:mc="http://schemas.openxmlformats.org/markup-compatibility/2006" xmlns:aink="http://schemas.microsoft.com/office/drawing/2016/ink" xmlns:am3d="http://schemas.microsoft.com/office/drawing/2017/model3d" xmlns:o="urn:schemas-microsoft-com:office:office" xmlns:r="http://schemas.openxmlformats.org/officeDocument/2006/relationships" xmlns:m="http://schemas.openxmlformats.org/officeDocument/2006/math" xmlns:v="urn:schemas-microsoft-com:vml" xmlns:wp14="http://schemas.microsoft.com/office/word/2010/wordprocessingDrawing" xmlns:wp="http://schemas.openxmlformats.org/drawingml/2006/wordprocessingDrawing" xmlns:w10="urn:schemas-microsoft-com:office:word" xmlns:w="http://schemas.openxmlformats.org/wordprocessingml/2006/main" xmlns:w14="http://schemas.microsoft.com/office/word/2010/wordml" xmlns:w15="http://schemas.microsoft.com/office/word/2012/wordml" xmlns:w16cid="http://schemas.microsoft.com/office/word/2016/wordml/cid" xmlns:w16se="http://schemas.microsoft.com/office/word/2015/wordml/symex" xmlns:wpg="http://schemas.microsoft.com/office/word/2010/wordprocessingGroup" xmlns:wpi="http://schemas.microsoft.com/office/word/2010/wordprocessingInk" xmlns:wne="http://schemas.microsoft.com/office/word/2006/wordml" xmlns:wps="http://schemas.microsoft.com/office/word/2010/wordprocessingShape" mc:Ignorable="w14 w15 w16se w16cid wp14">
   <w:body>
     <w:p>
       <w:pPr>
@@ -3489,16 +3489,427 @@
           <w:sz w:val="24"/>
           <w:szCs w:val="24"/>
         </w:rPr>
-        <w:t>RESPONSABILIDADES PROFESIONALES COMO INGENIERO EN ------------</w:t>
-      </w:r>
-      <w:r>
-        <w:rPr>
-          <w:rFonts w:ascii="Arial" w:hAnsi="Arial" w:cs="Arial"/>
-          <w:b/>
-          <w:sz w:val="24"/>
-          <w:szCs w:val="24"/>
-        </w:rPr>
-        <w:t xml:space="preserve"> (al menos 10</w:t>
+        <w:t xml:space="preserve">RESPONSABILIDADES PROFESIONALES COMO INGENIERO EN </w:t>
+      </w:r>
+      <w:r>
+        <w:rPr>
+          <w:rFonts w:ascii="Arial" w:hAnsi="Arial" w:cs="Arial"/>
+          <w:b/>
+          <w:sz w:val="24"/>
+          <w:szCs w:val="24"/>
+        </w:rPr>
+        <w:t>SOFTWARE</w:t>
+      </w:r>
+      <w:r>
+        <w:rPr>
+          <w:rFonts w:ascii="Arial" w:hAnsi="Arial" w:cs="Arial"/>
+          <w:b/>
+          <w:sz w:val="24"/>
+          <w:szCs w:val="24"/>
+        </w:rPr>
+        <w:t xml:space="preserve"> </w:t>
+      </w:r>
+    </w:p>
+    <w:p>
+      <w:pPr>
+        <w:spacing w:after="0" w:line="240" w:lineRule="auto"/>
+        <w:jc w:val="center"/>
+        <w:rPr>
+          <w:rFonts w:ascii="Arial" w:hAnsi="Arial" w:cs="Arial"/>
+          <w:b/>
+          <w:sz w:val="24"/>
+          <w:szCs w:val="24"/>
+        </w:rPr>
+      </w:pPr>
+    </w:p>
+    <w:p>
+      <w:pPr>
+        <w:spacing w:after="0" w:line="240" w:lineRule="auto"/>
+        <w:jc w:val="both"/>
+        <w:rPr>
+          <w:rFonts w:ascii="Arial" w:hAnsi="Arial" w:cs="Arial"/>
+          <w:b/>
+          <w:sz w:val="24"/>
+          <w:szCs w:val="24"/>
+        </w:rPr>
+      </w:pPr>
+      <w:r>
+        <w:rPr>
+          <w:rFonts w:ascii="Arial" w:hAnsi="Arial" w:cs="Arial"/>
+          <w:b/>
+          <w:sz w:val="24"/>
+          <w:szCs w:val="24"/>
+        </w:rPr>
+        <w:t>1.-</w:t>
+      </w:r>
+      <w:r>
+        <w:rPr>
+          <w:rFonts w:ascii="Arial" w:hAnsi="Arial" w:cs="Arial"/>
+          <w:b/>
+          <w:sz w:val="24"/>
+          <w:szCs w:val="24"/>
+        </w:rPr>
+        <w:t xml:space="preserve"> Derecho a poder tomar las decisiones mejor adecuadas para obtener mejor resultados.</w:t>
+      </w:r>
+    </w:p>
+    <w:p>
+      <w:pPr>
+        <w:spacing w:after="0" w:line="240" w:lineRule="auto"/>
+        <w:jc w:val="both"/>
+        <w:rPr>
+          <w:rFonts w:ascii="Arial" w:hAnsi="Arial" w:cs="Arial"/>
+          <w:b/>
+          <w:sz w:val="24"/>
+          <w:szCs w:val="24"/>
+        </w:rPr>
+      </w:pPr>
+      <w:r>
+        <w:rPr>
+          <w:rFonts w:ascii="Arial" w:hAnsi="Arial" w:cs="Arial"/>
+          <w:b/>
+          <w:sz w:val="24"/>
+          <w:szCs w:val="24"/>
+        </w:rPr>
+        <w:t>2.-</w:t>
+      </w:r>
+      <w:r>
+        <w:rPr>
+          <w:rFonts w:ascii="Arial" w:hAnsi="Arial" w:cs="Arial"/>
+          <w:b/>
+          <w:sz w:val="24"/>
+          <w:szCs w:val="24"/>
+        </w:rPr>
+        <w:t xml:space="preserve"> Derecho a recibir días de descanso constantemente.</w:t>
+      </w:r>
+    </w:p>
+    <w:p>
+      <w:pPr>
+        <w:spacing w:after="0" w:line="240" w:lineRule="auto"/>
+        <w:jc w:val="both"/>
+        <w:rPr>
+          <w:rFonts w:ascii="Arial" w:hAnsi="Arial" w:cs="Arial"/>
+          <w:b/>
+          <w:sz w:val="24"/>
+          <w:szCs w:val="24"/>
+        </w:rPr>
+      </w:pPr>
+      <w:r>
+        <w:rPr>
+          <w:rFonts w:ascii="Arial" w:hAnsi="Arial" w:cs="Arial"/>
+          <w:b/>
+          <w:sz w:val="24"/>
+          <w:szCs w:val="24"/>
+        </w:rPr>
+        <w:t>3.- Derecho a ser tratado con respeto y dignidad.</w:t>
+      </w:r>
+    </w:p>
+    <w:p>
+      <w:pPr>
+        <w:spacing w:after="0" w:line="240" w:lineRule="auto"/>
+        <w:jc w:val="both"/>
+        <w:rPr>
+          <w:rFonts w:ascii="Arial" w:hAnsi="Arial" w:cs="Arial"/>
+          <w:b/>
+          <w:sz w:val="24"/>
+          <w:szCs w:val="24"/>
+        </w:rPr>
+      </w:pPr>
+      <w:r>
+        <w:rPr>
+          <w:rFonts w:ascii="Arial" w:hAnsi="Arial" w:cs="Arial"/>
+          <w:b/>
+          <w:sz w:val="24"/>
+          <w:szCs w:val="24"/>
+        </w:rPr>
+        <w:t>4.- Derecho a no hacer menos a mis compañeros.</w:t>
+      </w:r>
+    </w:p>
+    <w:p>
+      <w:pPr>
+        <w:spacing w:after="0" w:line="240" w:lineRule="auto"/>
+        <w:jc w:val="both"/>
+        <w:rPr>
+          <w:rFonts w:ascii="Arial" w:hAnsi="Arial" w:cs="Arial"/>
+          <w:b/>
+          <w:sz w:val="24"/>
+          <w:szCs w:val="24"/>
+        </w:rPr>
+      </w:pPr>
+      <w:r>
+        <w:rPr>
+          <w:rFonts w:ascii="Arial" w:hAnsi="Arial" w:cs="Arial"/>
+          <w:b/>
+          <w:sz w:val="24"/>
+          <w:szCs w:val="24"/>
+        </w:rPr>
+        <w:t>5.- Derecho a recibir todo el apoyo necesario.</w:t>
+      </w:r>
+    </w:p>
+    <w:p>
+      <w:pPr>
+        <w:spacing w:after="0" w:line="240" w:lineRule="auto"/>
+        <w:jc w:val="both"/>
+        <w:rPr>
+          <w:rFonts w:ascii="Arial" w:hAnsi="Arial" w:cs="Arial"/>
+          <w:b/>
+          <w:sz w:val="24"/>
+          <w:szCs w:val="24"/>
+        </w:rPr>
+      </w:pPr>
+      <w:r>
+        <w:rPr>
+          <w:rFonts w:ascii="Arial" w:hAnsi="Arial" w:cs="Arial"/>
+          <w:b/>
+          <w:sz w:val="24"/>
+          <w:szCs w:val="24"/>
+        </w:rPr>
+        <w:t>6.- Derecho a tener un lugar de trabajo cómodo y formal.</w:t>
+      </w:r>
+    </w:p>
+    <w:p>
+      <w:pPr>
+        <w:spacing w:after="0" w:line="240" w:lineRule="auto"/>
+        <w:jc w:val="both"/>
+        <w:rPr>
+          <w:rFonts w:ascii="Arial" w:hAnsi="Arial" w:cs="Arial"/>
+          <w:b/>
+          <w:sz w:val="24"/>
+          <w:szCs w:val="24"/>
+        </w:rPr>
+      </w:pPr>
+      <w:r>
+        <w:rPr>
+          <w:rFonts w:ascii="Arial" w:hAnsi="Arial" w:cs="Arial"/>
+          <w:b/>
+          <w:sz w:val="24"/>
+          <w:szCs w:val="24"/>
+        </w:rPr>
+        <w:t>7.- Derecho a recibir mis pagos a tiempo.</w:t>
+      </w:r>
+    </w:p>
+    <w:p>
+      <w:pPr>
+        <w:spacing w:after="0" w:line="240" w:lineRule="auto"/>
+        <w:jc w:val="both"/>
+        <w:rPr>
+          <w:rFonts w:ascii="Arial" w:hAnsi="Arial" w:cs="Arial"/>
+          <w:b/>
+          <w:sz w:val="24"/>
+          <w:szCs w:val="24"/>
+        </w:rPr>
+      </w:pPr>
+      <w:r>
+        <w:rPr>
+          <w:rFonts w:ascii="Arial" w:hAnsi="Arial" w:cs="Arial"/>
+          <w:b/>
+          <w:sz w:val="24"/>
+          <w:szCs w:val="24"/>
+        </w:rPr>
+        <w:t>8.- Derecho a no realizar trabajos que no me corresponden.</w:t>
+      </w:r>
+    </w:p>
+    <w:p>
+      <w:pPr>
+        <w:spacing w:after="0" w:line="240" w:lineRule="auto"/>
+        <w:jc w:val="both"/>
+        <w:rPr>
+          <w:rFonts w:ascii="Arial" w:hAnsi="Arial" w:cs="Arial"/>
+          <w:b/>
+          <w:sz w:val="24"/>
+          <w:szCs w:val="24"/>
+        </w:rPr>
+      </w:pPr>
+      <w:r>
+        <w:rPr>
+          <w:rFonts w:ascii="Arial" w:hAnsi="Arial" w:cs="Arial"/>
+          <w:b/>
+          <w:sz w:val="24"/>
+          <w:szCs w:val="24"/>
+        </w:rPr>
+        <w:t>9.- Derecho a recibir pago extra por horas extras.</w:t>
+      </w:r>
+    </w:p>
+    <w:p>
+      <w:pPr>
+        <w:spacing w:after="0" w:line="240" w:lineRule="auto"/>
+        <w:jc w:val="both"/>
+        <w:rPr>
+          <w:rFonts w:ascii="Arial" w:hAnsi="Arial" w:cs="Arial"/>
+          <w:b/>
+          <w:sz w:val="24"/>
+          <w:szCs w:val="24"/>
+        </w:rPr>
+      </w:pPr>
+      <w:r>
+        <w:rPr>
+          <w:rFonts w:ascii="Arial" w:hAnsi="Arial" w:cs="Arial"/>
+          <w:b/>
+          <w:sz w:val="24"/>
+          <w:szCs w:val="24"/>
+        </w:rPr>
+        <w:t>10.- Derecho a no ser discriminado por la empresa.</w:t>
+      </w:r>
+    </w:p>
+    <w:p>
+      <w:pPr>
+        <w:spacing w:after="0" w:line="240" w:lineRule="auto"/>
+        <w:jc w:val="both"/>
+        <w:rPr>
+          <w:rFonts w:ascii="Arial" w:hAnsi="Arial" w:cs="Arial"/>
+          <w:sz w:val="24"/>
+          <w:szCs w:val="24"/>
+        </w:rPr>
+      </w:pPr>
+    </w:p>
+    <w:p>
+      <w:pPr>
+        <w:spacing w:after="0" w:line="240" w:lineRule="auto"/>
+        <w:jc w:val="both"/>
+        <w:rPr>
+          <w:rFonts w:ascii="Arial" w:hAnsi="Arial" w:cs="Arial"/>
+          <w:sz w:val="24"/>
+          <w:szCs w:val="24"/>
+        </w:rPr>
+      </w:pPr>
+      <w:r>
+        <w:rPr>
+          <w:rFonts w:ascii="Arial" w:hAnsi="Arial" w:cs="Arial"/>
+          <w:sz w:val="24"/>
+          <w:szCs w:val="24"/>
+        </w:rPr>
+        <w:tab/>
+      </w:r>
+      <w:r>
+        <w:rPr>
+          <w:rFonts w:ascii="Arial" w:hAnsi="Arial" w:cs="Arial"/>
+          <w:sz w:val="24"/>
+          <w:szCs w:val="24"/>
+        </w:rPr>
+        <w:tab/>
+      </w:r>
+    </w:p>
+    <w:p>
+      <w:pPr>
+        <w:spacing w:after="0" w:line="240" w:lineRule="auto"/>
+        <w:jc w:val="both"/>
+        <w:rPr>
+          <w:rFonts w:ascii="Arial" w:hAnsi="Arial" w:cs="Arial"/>
+          <w:sz w:val="24"/>
+          <w:szCs w:val="24"/>
+        </w:rPr>
+      </w:pPr>
+      <w:r>
+        <w:rPr>
+          <w:rFonts w:ascii="Arial" w:hAnsi="Arial" w:cs="Arial"/>
+          <w:sz w:val="24"/>
+          <w:szCs w:val="24"/>
+        </w:rPr>
+        <w:tab/>
+      </w:r>
+    </w:p>
+    <w:p>
+      <w:pPr>
+        <w:spacing w:after="0" w:line="240" w:lineRule="auto"/>
+        <w:jc w:val="both"/>
+        <w:rPr>
+          <w:rFonts w:ascii="Arial" w:hAnsi="Arial" w:cs="Arial"/>
+          <w:sz w:val="24"/>
+          <w:szCs w:val="24"/>
+        </w:rPr>
+      </w:pPr>
+    </w:p>
+    <w:p>
+      <w:pPr>
+        <w:spacing w:after="0" w:line="240" w:lineRule="auto"/>
+        <w:jc w:val="both"/>
+        <w:rPr>
+          <w:rFonts w:ascii="Arial" w:hAnsi="Arial" w:cs="Arial"/>
+          <w:sz w:val="24"/>
+          <w:szCs w:val="24"/>
+        </w:rPr>
+      </w:pPr>
+    </w:p>
+    <w:p>
+      <w:pPr>
+        <w:spacing w:after="0" w:line="240" w:lineRule="auto"/>
+        <w:jc w:val="both"/>
+        <w:rPr>
+          <w:rFonts w:ascii="Arial" w:hAnsi="Arial" w:cs="Arial"/>
+          <w:sz w:val="24"/>
+          <w:szCs w:val="24"/>
+        </w:rPr>
+      </w:pPr>
+    </w:p>
+    <w:p>
+      <w:pPr>
+        <w:rPr>
+          <w:rFonts w:ascii="Arial" w:hAnsi="Arial" w:cs="Arial"/>
+          <w:sz w:val="24"/>
+          <w:szCs w:val="24"/>
+        </w:rPr>
+      </w:pPr>
+    </w:p>
+    <w:p>
+      <w:pPr>
+        <w:spacing w:after="0" w:line="240" w:lineRule="auto"/>
+        <w:jc w:val="center"/>
+        <w:rPr>
+          <w:rFonts w:ascii="Arial" w:hAnsi="Arial" w:cs="Arial"/>
+          <w:b/>
+          <w:sz w:val="24"/>
+          <w:szCs w:val="24"/>
+        </w:rPr>
+      </w:pPr>
+      <w:r>
+        <w:rPr>
+          <w:rFonts w:ascii="Arial" w:hAnsi="Arial" w:cs="Arial"/>
+          <w:b/>
+          <w:sz w:val="24"/>
+          <w:szCs w:val="24"/>
+        </w:rPr>
+        <w:t>CAPÍTULO CUATRO</w:t>
+      </w:r>
+    </w:p>
+    <w:p>
+      <w:pPr>
+        <w:spacing w:after="0" w:line="240" w:lineRule="auto"/>
+        <w:jc w:val="center"/>
+        <w:rPr>
+          <w:rFonts w:ascii="Arial" w:hAnsi="Arial" w:cs="Arial"/>
+          <w:b/>
+          <w:sz w:val="24"/>
+          <w:szCs w:val="24"/>
+        </w:rPr>
+      </w:pPr>
+    </w:p>
+    <w:p>
+      <w:pPr>
+        <w:spacing w:after="0" w:line="240" w:lineRule="auto"/>
+        <w:jc w:val="center"/>
+        <w:rPr>
+          <w:rFonts w:ascii="Arial" w:hAnsi="Arial" w:cs="Arial"/>
+          <w:b/>
+          <w:sz w:val="24"/>
+          <w:szCs w:val="24"/>
+        </w:rPr>
+      </w:pPr>
+      <w:r>
+        <w:rPr>
+          <w:rFonts w:ascii="Arial" w:hAnsi="Arial" w:cs="Arial"/>
+          <w:b/>
+          <w:sz w:val="24"/>
+          <w:szCs w:val="24"/>
+        </w:rPr>
+        <w:t>DE MI</w:t>
+      </w:r>
+      <w:r>
+        <w:rPr>
+          <w:rFonts w:ascii="Arial" w:hAnsi="Arial" w:cs="Arial"/>
+          <w:b/>
+          <w:sz w:val="24"/>
+          <w:szCs w:val="24"/>
+        </w:rPr>
+        <w:t xml:space="preserve"> RESPONSABILIDAD SOCIAL (al menos 8</w:t>
       </w:r>
       <w:r>
         <w:rPr>
@@ -3517,145 +3928,196 @@
         <w:rPr>
           <w:rFonts w:ascii="Arial" w:hAnsi="Arial" w:cs="Arial"/>
           <w:b/>
-          <w:sz w:val="24"/>
-          <w:szCs w:val="24"/>
-        </w:rPr>
-      </w:pPr>
-    </w:p>
-    <w:p>
-      <w:pPr>
-        <w:spacing w:after="0" w:line="240" w:lineRule="auto"/>
-        <w:jc w:val="both"/>
-        <w:rPr>
-          <w:rFonts w:ascii="Arial" w:hAnsi="Arial" w:cs="Arial"/>
-          <w:b/>
-          <w:sz w:val="24"/>
-          <w:szCs w:val="24"/>
-        </w:rPr>
-      </w:pPr>
-      <w:r>
-        <w:rPr>
-          <w:rFonts w:ascii="Arial" w:hAnsi="Arial" w:cs="Arial"/>
-          <w:b/>
-          <w:sz w:val="24"/>
-          <w:szCs w:val="24"/>
-        </w:rPr>
-        <w:t>1.-</w:t>
-      </w:r>
-    </w:p>
-    <w:p>
-      <w:pPr>
-        <w:spacing w:after="0" w:line="240" w:lineRule="auto"/>
-        <w:jc w:val="both"/>
-        <w:rPr>
-          <w:rFonts w:ascii="Arial" w:hAnsi="Arial" w:cs="Arial"/>
-          <w:b/>
-          <w:sz w:val="24"/>
-          <w:szCs w:val="24"/>
-        </w:rPr>
-      </w:pPr>
-      <w:r>
-        <w:rPr>
-          <w:rFonts w:ascii="Arial" w:hAnsi="Arial" w:cs="Arial"/>
-          <w:b/>
-          <w:sz w:val="24"/>
-          <w:szCs w:val="24"/>
-        </w:rPr>
-        <w:t>2.-</w:t>
-      </w:r>
-    </w:p>
-    <w:p>
-      <w:pPr>
-        <w:spacing w:after="0" w:line="240" w:lineRule="auto"/>
-        <w:jc w:val="both"/>
-        <w:rPr>
-          <w:rFonts w:ascii="Arial" w:hAnsi="Arial" w:cs="Arial"/>
-          <w:sz w:val="24"/>
-          <w:szCs w:val="24"/>
-        </w:rPr>
-      </w:pPr>
-    </w:p>
-    <w:p>
-      <w:pPr>
-        <w:spacing w:after="0" w:line="240" w:lineRule="auto"/>
-        <w:jc w:val="both"/>
-        <w:rPr>
-          <w:rFonts w:ascii="Arial" w:hAnsi="Arial" w:cs="Arial"/>
-          <w:sz w:val="24"/>
-          <w:szCs w:val="24"/>
-        </w:rPr>
-      </w:pPr>
-      <w:r>
-        <w:rPr>
-          <w:rFonts w:ascii="Arial" w:hAnsi="Arial" w:cs="Arial"/>
-          <w:sz w:val="24"/>
-          <w:szCs w:val="24"/>
-        </w:rPr>
-        <w:tab/>
-      </w:r>
-      <w:r>
-        <w:rPr>
-          <w:rFonts w:ascii="Arial" w:hAnsi="Arial" w:cs="Arial"/>
-          <w:sz w:val="24"/>
-          <w:szCs w:val="24"/>
-        </w:rPr>
-        <w:tab/>
-      </w:r>
-    </w:p>
-    <w:p>
-      <w:pPr>
-        <w:spacing w:after="0" w:line="240" w:lineRule="auto"/>
-        <w:jc w:val="both"/>
-        <w:rPr>
-          <w:rFonts w:ascii="Arial" w:hAnsi="Arial" w:cs="Arial"/>
-          <w:sz w:val="24"/>
-          <w:szCs w:val="24"/>
-        </w:rPr>
-      </w:pPr>
-      <w:r>
-        <w:rPr>
-          <w:rFonts w:ascii="Arial" w:hAnsi="Arial" w:cs="Arial"/>
-          <w:sz w:val="24"/>
-          <w:szCs w:val="24"/>
-        </w:rPr>
-        <w:tab/>
-      </w:r>
-    </w:p>
-    <w:p>
-      <w:pPr>
-        <w:spacing w:after="0" w:line="240" w:lineRule="auto"/>
-        <w:jc w:val="both"/>
-        <w:rPr>
-          <w:rFonts w:ascii="Arial" w:hAnsi="Arial" w:cs="Arial"/>
-          <w:sz w:val="24"/>
-          <w:szCs w:val="24"/>
-        </w:rPr>
-      </w:pPr>
-    </w:p>
-    <w:p>
-      <w:pPr>
-        <w:spacing w:after="0" w:line="240" w:lineRule="auto"/>
-        <w:jc w:val="both"/>
-        <w:rPr>
-          <w:rFonts w:ascii="Arial" w:hAnsi="Arial" w:cs="Arial"/>
-          <w:sz w:val="24"/>
-          <w:szCs w:val="24"/>
-        </w:rPr>
-      </w:pPr>
-    </w:p>
-    <w:p>
-      <w:pPr>
-        <w:spacing w:after="0" w:line="240" w:lineRule="auto"/>
-        <w:jc w:val="both"/>
-        <w:rPr>
-          <w:rFonts w:ascii="Arial" w:hAnsi="Arial" w:cs="Arial"/>
-          <w:sz w:val="24"/>
-          <w:szCs w:val="24"/>
-        </w:rPr>
-      </w:pPr>
-    </w:p>
-    <w:p>
-      <w:pPr>
+        </w:rPr>
+      </w:pPr>
+    </w:p>
+    <w:p>
+      <w:pPr>
+        <w:spacing w:after="0" w:line="240" w:lineRule="auto"/>
+        <w:jc w:val="both"/>
+        <w:rPr>
+          <w:rFonts w:ascii="Arial" w:hAnsi="Arial" w:cs="Arial"/>
+          <w:b/>
+        </w:rPr>
+      </w:pPr>
+      <w:r>
+        <w:rPr>
+          <w:rFonts w:ascii="Arial" w:hAnsi="Arial" w:cs="Arial"/>
+          <w:b/>
+        </w:rPr>
+        <w:t>1.- no dañar el ecosistema.</w:t>
+      </w:r>
+    </w:p>
+    <w:p>
+      <w:pPr>
+        <w:spacing w:after="0" w:line="240" w:lineRule="auto"/>
+        <w:jc w:val="both"/>
+        <w:rPr>
+          <w:rFonts w:ascii="Arial" w:hAnsi="Arial" w:cs="Arial"/>
+          <w:b/>
+        </w:rPr>
+      </w:pPr>
+      <w:r>
+        <w:rPr>
+          <w:rFonts w:ascii="Arial" w:hAnsi="Arial" w:cs="Arial"/>
+          <w:b/>
+        </w:rPr>
+        <w:t>2.- ser honestos con las repercusiones sobre el producto.</w:t>
+      </w:r>
+    </w:p>
+    <w:p>
+      <w:pPr>
+        <w:spacing w:after="0" w:line="240" w:lineRule="auto"/>
+        <w:jc w:val="both"/>
+        <w:rPr>
+          <w:rFonts w:ascii="Arial" w:hAnsi="Arial" w:cs="Arial"/>
+          <w:b/>
+        </w:rPr>
+      </w:pPr>
+      <w:r>
+        <w:rPr>
+          <w:rFonts w:ascii="Arial" w:hAnsi="Arial" w:cs="Arial"/>
+          <w:b/>
+        </w:rPr>
+        <w:t>3.- tratar al cliente con respeto</w:t>
+      </w:r>
+    </w:p>
+    <w:p>
+      <w:pPr>
+        <w:spacing w:after="0" w:line="240" w:lineRule="auto"/>
+        <w:jc w:val="both"/>
+        <w:rPr>
+          <w:rFonts w:ascii="Arial" w:hAnsi="Arial" w:cs="Arial"/>
+          <w:b/>
+        </w:rPr>
+      </w:pPr>
+      <w:r>
+        <w:rPr>
+          <w:rFonts w:ascii="Arial" w:hAnsi="Arial" w:cs="Arial"/>
+          <w:b/>
+        </w:rPr>
+        <w:t>4.- brindar mis servicios con toda honestidad</w:t>
+      </w:r>
+    </w:p>
+    <w:p>
+      <w:pPr>
+        <w:spacing w:after="0" w:line="240" w:lineRule="auto"/>
+        <w:jc w:val="both"/>
+        <w:rPr>
+          <w:rFonts w:ascii="Arial" w:hAnsi="Arial" w:cs="Arial"/>
+          <w:b/>
+        </w:rPr>
+      </w:pPr>
+      <w:r>
+        <w:rPr>
+          <w:rFonts w:ascii="Arial" w:hAnsi="Arial" w:cs="Arial"/>
+          <w:b/>
+        </w:rPr>
+        <w:lastRenderedPageBreak/>
+        <w:t>5.- Proteger mi imagen ante la sociedad.</w:t>
+      </w:r>
+    </w:p>
+    <w:p>
+      <w:pPr>
+        <w:spacing w:after="0" w:line="240" w:lineRule="auto"/>
+        <w:jc w:val="both"/>
+        <w:rPr>
+          <w:rFonts w:ascii="Arial" w:hAnsi="Arial" w:cs="Arial"/>
+          <w:b/>
+        </w:rPr>
+      </w:pPr>
+      <w:r>
+        <w:rPr>
+          <w:rFonts w:ascii="Arial" w:hAnsi="Arial" w:cs="Arial"/>
+          <w:b/>
+        </w:rPr>
+        <w:t>6.- No repercutir a terceros.</w:t>
+      </w:r>
+    </w:p>
+    <w:p>
+      <w:pPr>
+        <w:spacing w:after="0" w:line="240" w:lineRule="auto"/>
+        <w:jc w:val="both"/>
+        <w:rPr>
+          <w:rFonts w:ascii="Arial" w:hAnsi="Arial" w:cs="Arial"/>
+          <w:b/>
+        </w:rPr>
+      </w:pPr>
+      <w:r>
+        <w:rPr>
+          <w:rFonts w:ascii="Arial" w:hAnsi="Arial" w:cs="Arial"/>
+          <w:b/>
+        </w:rPr>
+        <w:t>7.- F</w:t>
+      </w:r>
+      <w:r>
+        <w:rPr>
+          <w:rFonts w:ascii="Arial" w:hAnsi="Arial" w:cs="Arial"/>
+          <w:b/>
+        </w:rPr>
+        <w:t>omentar la integridad y reputación de la profesión de acuerdo con el interés público.</w:t>
+      </w:r>
+    </w:p>
+    <w:p>
+      <w:pPr>
+        <w:jc w:val="both"/>
+        <w:rPr>
+          <w:rFonts w:ascii="Arial" w:hAnsi="Arial" w:cs="Arial"/>
+          <w:b/>
+          <w:sz w:val="24"/>
+          <w:szCs w:val="24"/>
+        </w:rPr>
+      </w:pPr>
+      <w:r>
+        <w:rPr>
+          <w:rFonts w:ascii="Arial" w:hAnsi="Arial" w:cs="Arial"/>
+          <w:b/>
+          <w:sz w:val="24"/>
+          <w:szCs w:val="24"/>
+        </w:rPr>
+        <w:t xml:space="preserve">8.- </w:t>
+      </w:r>
+      <w:r>
+        <w:rPr>
+          <w:rFonts w:ascii="Arial" w:hAnsi="Arial" w:cs="Arial"/>
+          <w:b/>
+          <w:sz w:val="24"/>
+          <w:szCs w:val="24"/>
+        </w:rPr>
+        <w:t>A</w:t>
+      </w:r>
+      <w:r>
+        <w:rPr>
+          <w:rFonts w:ascii="Arial" w:hAnsi="Arial" w:cs="Arial"/>
+          <w:b/>
+          <w:sz w:val="24"/>
+          <w:szCs w:val="24"/>
+        </w:rPr>
+        <w:t>ctuar consistentemente con el interés público</w:t>
+      </w:r>
+      <w:r>
+        <w:rPr>
+          <w:rFonts w:ascii="Arial" w:hAnsi="Arial" w:cs="Arial"/>
+          <w:b/>
+          <w:sz w:val="24"/>
+          <w:szCs w:val="24"/>
+        </w:rPr>
+        <w:t>.</w:t>
+      </w:r>
+    </w:p>
+    <w:p>
+      <w:pPr>
+        <w:spacing w:after="0" w:line="240" w:lineRule="auto"/>
+        <w:jc w:val="both"/>
+        <w:rPr>
+          <w:rFonts w:ascii="Arial" w:hAnsi="Arial" w:cs="Arial"/>
+          <w:b/>
+        </w:rPr>
+      </w:pPr>
+    </w:p>
+    <w:p>
+      <w:pPr>
+        <w:jc w:val="both"/>
         <w:rPr>
           <w:rFonts w:ascii="Arial" w:hAnsi="Arial" w:cs="Arial"/>
           <w:sz w:val="24"/>
@@ -3681,7 +4143,16 @@
           <w:sz w:val="24"/>
           <w:szCs w:val="24"/>
         </w:rPr>
-        <w:t>CAPÍTULO CUATRO</w:t>
+        <w:t>C</w:t>
+      </w:r>
+      <w:r>
+        <w:rPr>
+          <w:rFonts w:ascii="Arial" w:hAnsi="Arial" w:cs="Arial"/>
+          <w:b/>
+          <w:sz w:val="24"/>
+          <w:szCs w:val="24"/>
+        </w:rPr>
+        <w:t>APÍTULO CINCO</w:t>
       </w:r>
     </w:p>
     <w:p>
@@ -3723,16 +4194,7 @@
           <w:sz w:val="24"/>
           <w:szCs w:val="24"/>
         </w:rPr>
-        <w:t xml:space="preserve"> RESPONSABILIDAD SOCIAL (al menos 8</w:t>
-      </w:r>
-      <w:r>
-        <w:rPr>
-          <w:rFonts w:ascii="Arial" w:hAnsi="Arial" w:cs="Arial"/>
-          <w:b/>
-          <w:sz w:val="24"/>
-          <w:szCs w:val="24"/>
-        </w:rPr>
-        <w:t>)</w:t>
+        <w:t xml:space="preserve"> RESPONSABILIDAD CON EL CLIENTE - EMPRESA</w:t>
       </w:r>
       <w:bookmarkStart w:id="0" w:name="_GoBack"/>
       <w:bookmarkEnd w:id="0"/>
@@ -3744,79 +4206,311 @@
         <w:rPr>
           <w:rFonts w:ascii="Arial" w:hAnsi="Arial" w:cs="Arial"/>
           <w:b/>
-        </w:rPr>
-      </w:pPr>
-    </w:p>
-    <w:p>
-      <w:pPr>
-        <w:spacing w:after="0" w:line="240" w:lineRule="auto"/>
-        <w:jc w:val="both"/>
-        <w:rPr>
-          <w:rFonts w:ascii="Arial" w:hAnsi="Arial" w:cs="Arial"/>
-          <w:b/>
-        </w:rPr>
-      </w:pPr>
-      <w:r>
-        <w:rPr>
-          <w:rFonts w:ascii="Arial" w:hAnsi="Arial" w:cs="Arial"/>
-          <w:b/>
-        </w:rPr>
-        <w:t>1.- no dañar el ecosistema.</w:t>
-      </w:r>
-    </w:p>
-    <w:p>
-      <w:pPr>
-        <w:spacing w:after="0" w:line="240" w:lineRule="auto"/>
-        <w:jc w:val="both"/>
-        <w:rPr>
-          <w:rFonts w:ascii="Arial" w:hAnsi="Arial" w:cs="Arial"/>
-          <w:b/>
-        </w:rPr>
-      </w:pPr>
-      <w:r>
-        <w:rPr>
-          <w:rFonts w:ascii="Arial" w:hAnsi="Arial" w:cs="Arial"/>
-          <w:b/>
-        </w:rPr>
-        <w:t>2.- ser honestos con las repercusiones sobre el producto.</w:t>
-      </w:r>
-    </w:p>
-    <w:p>
-      <w:pPr>
-        <w:spacing w:after="0" w:line="240" w:lineRule="auto"/>
-        <w:jc w:val="both"/>
-        <w:rPr>
-          <w:rFonts w:ascii="Arial" w:hAnsi="Arial" w:cs="Arial"/>
-          <w:b/>
-        </w:rPr>
-      </w:pPr>
-      <w:r>
-        <w:rPr>
-          <w:rFonts w:ascii="Arial" w:hAnsi="Arial" w:cs="Arial"/>
-          <w:b/>
-        </w:rPr>
-        <w:t>3.- tratar al cliente con respeto</w:t>
-      </w:r>
-    </w:p>
-    <w:p>
-      <w:pPr>
-        <w:spacing w:after="0" w:line="240" w:lineRule="auto"/>
-        <w:jc w:val="both"/>
-        <w:rPr>
-          <w:rFonts w:ascii="Arial" w:hAnsi="Arial" w:cs="Arial"/>
-          <w:b/>
-        </w:rPr>
-      </w:pPr>
-      <w:r>
-        <w:rPr>
-          <w:rFonts w:ascii="Arial" w:hAnsi="Arial" w:cs="Arial"/>
-          <w:b/>
-        </w:rPr>
-        <w:t>4.- brindar mis servicios con toda honestidad</w:t>
-      </w:r>
-    </w:p>
-    <w:p>
-      <w:pPr>
+          <w:sz w:val="24"/>
+          <w:szCs w:val="24"/>
+        </w:rPr>
+      </w:pPr>
+    </w:p>
+    <w:p>
+      <w:pPr>
+        <w:pStyle w:val="Prrafodelista"/>
+        <w:numPr>
+          <w:ilvl w:val="0"/>
+          <w:numId w:val="13"/>
+        </w:numPr>
+        <w:spacing w:after="0" w:line="240" w:lineRule="auto"/>
+        <w:rPr>
+          <w:rFonts w:ascii="Arial" w:hAnsi="Arial" w:cs="Arial"/>
+          <w:b/>
+          <w:sz w:val="24"/>
+          <w:szCs w:val="24"/>
+        </w:rPr>
+      </w:pPr>
+      <w:r>
+        <w:rPr>
+          <w:rFonts w:ascii="Arial" w:hAnsi="Arial" w:cs="Arial"/>
+          <w:b/>
+          <w:sz w:val="24"/>
+          <w:szCs w:val="24"/>
+        </w:rPr>
+        <w:t>Entregar en</w:t>
+      </w:r>
+      <w:r>
+        <w:rPr>
+          <w:rFonts w:ascii="Arial" w:hAnsi="Arial" w:cs="Arial"/>
+          <w:b/>
+          <w:sz w:val="24"/>
+          <w:szCs w:val="24"/>
+        </w:rPr>
+        <w:t xml:space="preserve"> el</w:t>
+      </w:r>
+      <w:r>
+        <w:rPr>
+          <w:rFonts w:ascii="Arial" w:hAnsi="Arial" w:cs="Arial"/>
+          <w:b/>
+          <w:sz w:val="24"/>
+          <w:szCs w:val="24"/>
+        </w:rPr>
+        <w:t xml:space="preserve"> tiempo acordado el </w:t>
+      </w:r>
+      <w:r>
+        <w:rPr>
+          <w:rFonts w:ascii="Arial" w:hAnsi="Arial" w:cs="Arial"/>
+          <w:b/>
+          <w:sz w:val="24"/>
+          <w:szCs w:val="24"/>
+        </w:rPr>
+        <w:t>producto</w:t>
+      </w:r>
+      <w:r>
+        <w:rPr>
+          <w:rFonts w:ascii="Arial" w:hAnsi="Arial" w:cs="Arial"/>
+          <w:b/>
+          <w:sz w:val="24"/>
+          <w:szCs w:val="24"/>
+        </w:rPr>
+        <w:t xml:space="preserve"> solicitado.</w:t>
+      </w:r>
+    </w:p>
+    <w:p>
+      <w:pPr>
+        <w:pStyle w:val="Prrafodelista"/>
+        <w:numPr>
+          <w:ilvl w:val="0"/>
+          <w:numId w:val="13"/>
+        </w:numPr>
+        <w:spacing w:after="0" w:line="240" w:lineRule="auto"/>
+        <w:rPr>
+          <w:rFonts w:ascii="Arial" w:hAnsi="Arial" w:cs="Arial"/>
+          <w:b/>
+          <w:sz w:val="24"/>
+          <w:szCs w:val="24"/>
+        </w:rPr>
+      </w:pPr>
+      <w:r>
+        <w:rPr>
+          <w:rFonts w:ascii="Arial" w:hAnsi="Arial" w:cs="Arial"/>
+          <w:b/>
+          <w:sz w:val="24"/>
+          <w:szCs w:val="24"/>
+        </w:rPr>
+        <w:t>Desarrollar software de calidad y de fácil uso.</w:t>
+      </w:r>
+    </w:p>
+    <w:p>
+      <w:pPr>
+        <w:pStyle w:val="Prrafodelista"/>
+        <w:numPr>
+          <w:ilvl w:val="0"/>
+          <w:numId w:val="13"/>
+        </w:numPr>
+        <w:spacing w:after="0" w:line="240" w:lineRule="auto"/>
+        <w:rPr>
+          <w:rFonts w:ascii="Arial" w:hAnsi="Arial" w:cs="Arial"/>
+          <w:b/>
+          <w:sz w:val="24"/>
+          <w:szCs w:val="24"/>
+        </w:rPr>
+      </w:pPr>
+      <w:r>
+        <w:rPr>
+          <w:rFonts w:ascii="Arial" w:hAnsi="Arial" w:cs="Arial"/>
+          <w:b/>
+          <w:sz w:val="24"/>
+          <w:szCs w:val="24"/>
+        </w:rPr>
+        <w:t>Tenerlo informado referente al producto solicitado.</w:t>
+      </w:r>
+    </w:p>
+    <w:p>
+      <w:pPr>
+        <w:pStyle w:val="Prrafodelista"/>
+        <w:numPr>
+          <w:ilvl w:val="0"/>
+          <w:numId w:val="13"/>
+        </w:numPr>
+        <w:spacing w:after="0" w:line="240" w:lineRule="auto"/>
+        <w:rPr>
+          <w:rFonts w:ascii="Arial" w:hAnsi="Arial" w:cs="Arial"/>
+          <w:b/>
+          <w:sz w:val="24"/>
+          <w:szCs w:val="24"/>
+        </w:rPr>
+      </w:pPr>
+      <w:r>
+        <w:rPr>
+          <w:rFonts w:ascii="Arial" w:hAnsi="Arial" w:cs="Arial"/>
+          <w:b/>
+          <w:sz w:val="24"/>
+          <w:szCs w:val="24"/>
+        </w:rPr>
+        <w:t>Definir desde un principio los costos para posteriormente no tener conflictos.</w:t>
+      </w:r>
+    </w:p>
+    <w:p>
+      <w:pPr>
+        <w:pStyle w:val="Prrafodelista"/>
+        <w:numPr>
+          <w:ilvl w:val="0"/>
+          <w:numId w:val="13"/>
+        </w:numPr>
+        <w:spacing w:after="0" w:line="240" w:lineRule="auto"/>
+        <w:rPr>
+          <w:rFonts w:ascii="Arial" w:hAnsi="Arial" w:cs="Arial"/>
+          <w:b/>
+          <w:sz w:val="24"/>
+          <w:szCs w:val="24"/>
+        </w:rPr>
+      </w:pPr>
+      <w:r>
+        <w:rPr>
+          <w:rFonts w:ascii="Arial" w:hAnsi="Arial" w:cs="Arial"/>
+          <w:b/>
+          <w:sz w:val="24"/>
+          <w:szCs w:val="24"/>
+        </w:rPr>
+        <w:t>Solicitar toda la información para desarrollar correctamente el producto.</w:t>
+      </w:r>
+    </w:p>
+    <w:p>
+      <w:pPr>
+        <w:pStyle w:val="Prrafodelista"/>
+        <w:numPr>
+          <w:ilvl w:val="0"/>
+          <w:numId w:val="13"/>
+        </w:numPr>
+        <w:spacing w:after="0" w:line="240" w:lineRule="auto"/>
+        <w:rPr>
+          <w:rFonts w:ascii="Arial" w:hAnsi="Arial" w:cs="Arial"/>
+          <w:b/>
+          <w:sz w:val="24"/>
+          <w:szCs w:val="24"/>
+        </w:rPr>
+      </w:pPr>
+      <w:r>
+        <w:rPr>
+          <w:rFonts w:ascii="Arial" w:hAnsi="Arial" w:cs="Arial"/>
+          <w:b/>
+          <w:sz w:val="24"/>
+          <w:szCs w:val="24"/>
+        </w:rPr>
+        <w:t>Tratarlo con respeto y tener una buena comunicación continua.</w:t>
+      </w:r>
+    </w:p>
+    <w:p>
+      <w:pPr>
+        <w:pStyle w:val="Prrafodelista"/>
+        <w:numPr>
+          <w:ilvl w:val="0"/>
+          <w:numId w:val="13"/>
+        </w:numPr>
+        <w:spacing w:after="0" w:line="240" w:lineRule="auto"/>
+        <w:rPr>
+          <w:rFonts w:ascii="Arial" w:hAnsi="Arial" w:cs="Arial"/>
+          <w:b/>
+          <w:sz w:val="24"/>
+          <w:szCs w:val="24"/>
+        </w:rPr>
+      </w:pPr>
+      <w:r>
+        <w:rPr>
+          <w:rFonts w:ascii="Arial" w:hAnsi="Arial" w:cs="Arial"/>
+          <w:b/>
+          <w:sz w:val="24"/>
+          <w:szCs w:val="24"/>
+        </w:rPr>
+        <w:t>No hacer mal uso de la imagen de la empresa.</w:t>
+      </w:r>
+    </w:p>
+    <w:p>
+      <w:pPr>
+        <w:pStyle w:val="Prrafodelista"/>
+        <w:numPr>
+          <w:ilvl w:val="0"/>
+          <w:numId w:val="13"/>
+        </w:numPr>
+        <w:spacing w:after="0" w:line="240" w:lineRule="auto"/>
+        <w:rPr>
+          <w:rFonts w:ascii="Arial" w:hAnsi="Arial" w:cs="Arial"/>
+          <w:b/>
+          <w:sz w:val="24"/>
+          <w:szCs w:val="24"/>
+        </w:rPr>
+      </w:pPr>
+      <w:r>
+        <w:rPr>
+          <w:rFonts w:ascii="Arial" w:hAnsi="Arial" w:cs="Arial"/>
+          <w:b/>
+          <w:sz w:val="24"/>
+          <w:szCs w:val="24"/>
+        </w:rPr>
+        <w:t>Establecer desde un inicio si requieren la licencia o el producto en su totalidad.</w:t>
+      </w:r>
+    </w:p>
+    <w:p>
+      <w:pPr>
+        <w:pStyle w:val="Prrafodelista"/>
+        <w:numPr>
+          <w:ilvl w:val="0"/>
+          <w:numId w:val="13"/>
+        </w:numPr>
+        <w:spacing w:after="0" w:line="240" w:lineRule="auto"/>
+        <w:rPr>
+          <w:rFonts w:ascii="Arial" w:hAnsi="Arial" w:cs="Arial"/>
+          <w:b/>
+          <w:sz w:val="24"/>
+          <w:szCs w:val="24"/>
+        </w:rPr>
+      </w:pPr>
+      <w:r>
+        <w:rPr>
+          <w:rFonts w:ascii="Arial" w:hAnsi="Arial" w:cs="Arial"/>
+          <w:b/>
+          <w:sz w:val="24"/>
+          <w:szCs w:val="24"/>
+        </w:rPr>
+        <w:t>No mentir referente a los conocimientos que tengo.</w:t>
+      </w:r>
+    </w:p>
+    <w:p>
+      <w:pPr>
+        <w:pStyle w:val="Prrafodelista"/>
+        <w:numPr>
+          <w:ilvl w:val="0"/>
+          <w:numId w:val="13"/>
+        </w:numPr>
+        <w:spacing w:after="0" w:line="240" w:lineRule="auto"/>
+        <w:rPr>
+          <w:rFonts w:ascii="Arial" w:hAnsi="Arial" w:cs="Arial"/>
+          <w:b/>
+          <w:sz w:val="24"/>
+          <w:szCs w:val="24"/>
+        </w:rPr>
+      </w:pPr>
+      <w:r>
+        <w:rPr>
+          <w:rFonts w:ascii="Arial" w:hAnsi="Arial" w:cs="Arial"/>
+          <w:b/>
+          <w:sz w:val="24"/>
+          <w:szCs w:val="24"/>
+        </w:rPr>
+        <w:t>Notificar al cliente cuando se realizarán cambios o nuevas actualizaciones del producto.</w:t>
+      </w:r>
+    </w:p>
+    <w:p>
+      <w:pPr>
+        <w:spacing w:after="0" w:line="360" w:lineRule="auto"/>
+        <w:jc w:val="both"/>
+        <w:rPr>
+          <w:rFonts w:ascii="Arial" w:hAnsi="Arial" w:cs="Arial"/>
+          <w:sz w:val="24"/>
+          <w:szCs w:val="24"/>
+        </w:rPr>
+      </w:pPr>
+    </w:p>
+    <w:p>
+      <w:pPr>
+        <w:spacing w:after="0" w:line="360" w:lineRule="auto"/>
         <w:jc w:val="both"/>
         <w:rPr>
           <w:rFonts w:ascii="Arial" w:hAnsi="Arial" w:cs="Arial"/>
@@ -3843,16 +4537,7 @@
           <w:sz w:val="24"/>
           <w:szCs w:val="24"/>
         </w:rPr>
-        <w:t>C</w:t>
-      </w:r>
-      <w:r>
-        <w:rPr>
-          <w:rFonts w:ascii="Arial" w:hAnsi="Arial" w:cs="Arial"/>
-          <w:b/>
-          <w:sz w:val="24"/>
-          <w:szCs w:val="24"/>
-        </w:rPr>
-        <w:t>APÍTULO CINCO</w:t>
+        <w:t>CAPÍTULO SEIS</w:t>
       </w:r>
     </w:p>
     <w:p>
@@ -3894,109 +4579,6 @@
           <w:sz w:val="24"/>
           <w:szCs w:val="24"/>
         </w:rPr>
-        <w:t xml:space="preserve"> RESPONSABILIDAD CON EL CLIENTE - EMPRESA</w:t>
-      </w:r>
-      <w:r>
-        <w:rPr>
-          <w:rFonts w:ascii="Arial" w:hAnsi="Arial" w:cs="Arial"/>
-          <w:b/>
-          <w:sz w:val="24"/>
-          <w:szCs w:val="24"/>
-        </w:rPr>
-        <w:t xml:space="preserve"> (al menos 10</w:t>
-      </w:r>
-      <w:r>
-        <w:rPr>
-          <w:rFonts w:ascii="Arial" w:hAnsi="Arial" w:cs="Arial"/>
-          <w:b/>
-          <w:sz w:val="24"/>
-          <w:szCs w:val="24"/>
-        </w:rPr>
-        <w:t>)</w:t>
-      </w:r>
-    </w:p>
-    <w:p>
-      <w:pPr>
-        <w:spacing w:after="0" w:line="360" w:lineRule="auto"/>
-        <w:jc w:val="both"/>
-        <w:rPr>
-          <w:rFonts w:ascii="Arial" w:hAnsi="Arial" w:cs="Arial"/>
-          <w:sz w:val="24"/>
-          <w:szCs w:val="24"/>
-        </w:rPr>
-      </w:pPr>
-    </w:p>
-    <w:p>
-      <w:pPr>
-        <w:spacing w:after="0" w:line="360" w:lineRule="auto"/>
-        <w:jc w:val="both"/>
-        <w:rPr>
-          <w:rFonts w:ascii="Arial" w:hAnsi="Arial" w:cs="Arial"/>
-          <w:sz w:val="24"/>
-          <w:szCs w:val="24"/>
-        </w:rPr>
-      </w:pPr>
-    </w:p>
-    <w:p>
-      <w:pPr>
-        <w:spacing w:after="0" w:line="240" w:lineRule="auto"/>
-        <w:jc w:val="center"/>
-        <w:rPr>
-          <w:rFonts w:ascii="Arial" w:hAnsi="Arial" w:cs="Arial"/>
-          <w:b/>
-          <w:sz w:val="24"/>
-          <w:szCs w:val="24"/>
-        </w:rPr>
-      </w:pPr>
-      <w:r>
-        <w:rPr>
-          <w:rFonts w:ascii="Arial" w:hAnsi="Arial" w:cs="Arial"/>
-          <w:b/>
-          <w:sz w:val="24"/>
-          <w:szCs w:val="24"/>
-        </w:rPr>
-        <w:t>CAPÍTULO SEIS</w:t>
-      </w:r>
-    </w:p>
-    <w:p>
-      <w:pPr>
-        <w:spacing w:after="0" w:line="240" w:lineRule="auto"/>
-        <w:jc w:val="center"/>
-        <w:rPr>
-          <w:rFonts w:ascii="Arial" w:hAnsi="Arial" w:cs="Arial"/>
-          <w:b/>
-          <w:sz w:val="24"/>
-          <w:szCs w:val="24"/>
-        </w:rPr>
-      </w:pPr>
-    </w:p>
-    <w:p>
-      <w:pPr>
-        <w:spacing w:after="0" w:line="240" w:lineRule="auto"/>
-        <w:jc w:val="center"/>
-        <w:rPr>
-          <w:rFonts w:ascii="Arial" w:hAnsi="Arial" w:cs="Arial"/>
-          <w:b/>
-          <w:sz w:val="24"/>
-          <w:szCs w:val="24"/>
-        </w:rPr>
-      </w:pPr>
-      <w:r>
-        <w:rPr>
-          <w:rFonts w:ascii="Arial" w:hAnsi="Arial" w:cs="Arial"/>
-          <w:b/>
-          <w:sz w:val="24"/>
-          <w:szCs w:val="24"/>
-        </w:rPr>
-        <w:t>DE MI</w:t>
-      </w:r>
-      <w:r>
-        <w:rPr>
-          <w:rFonts w:ascii="Arial" w:hAnsi="Arial" w:cs="Arial"/>
-          <w:b/>
-          <w:sz w:val="24"/>
-          <w:szCs w:val="24"/>
-        </w:rPr>
         <w:t xml:space="preserve"> RESPONSABILIDAD SOBRE EL PRODUCTO</w:t>
       </w:r>
       <w:r>
@@ -4237,6 +4819,7 @@
           <w:sz w:val="24"/>
           <w:szCs w:val="24"/>
         </w:rPr>
+        <w:lastRenderedPageBreak/>
         <w:t>11.- El producto debe de contar con varias métricas las cuales verifican la calidad de producto.</w:t>
       </w:r>
     </w:p>
@@ -4453,7 +5036,7 @@
               </wp:anchor>
             </w:drawing>
           </mc:Choice>
-          <mc:Fallback xmlns:cx1="http://schemas.microsoft.com/office/drawing/2015/9/8/chartex">
+          <mc:Fallback>
             <w:pict>
               <v:shapetype id="_x0000_t202" coordsize="21600,21600" o:spt="202" path="m,l,21600r21600,l21600,xe">
                 <v:stroke joinstyle="miter"/>
@@ -4519,7 +5102,7 @@
 </file>
 
 <file path=word/endnotes.xml><?xml version="1.0" encoding="utf-8"?>
-<w:endnotes xmlns:wpc="http://schemas.microsoft.com/office/word/2010/wordprocessingCanvas" xmlns:cx="http://schemas.microsoft.com/office/drawing/2014/chartex" xmlns:mc="http://schemas.openxmlformats.org/markup-compatibility/2006" xmlns:o="urn:schemas-microsoft-com:office:office" xmlns:r="http://schemas.openxmlformats.org/officeDocument/2006/relationships" xmlns:m="http://schemas.openxmlformats.org/officeDocument/2006/math" xmlns:v="urn:schemas-microsoft-com:vml" xmlns:wp14="http://schemas.microsoft.com/office/word/2010/wordprocessingDrawing" xmlns:wp="http://schemas.openxmlformats.org/drawingml/2006/wordprocessingDrawing" xmlns:w10="urn:schemas-microsoft-com:office:word" xmlns:w="http://schemas.openxmlformats.org/wordprocessingml/2006/main" xmlns:w14="http://schemas.microsoft.com/office/word/2010/wordml" xmlns:w15="http://schemas.microsoft.com/office/word/2012/wordml" xmlns:w16se="http://schemas.microsoft.com/office/word/2015/wordml/symex" xmlns:wpg="http://schemas.microsoft.com/office/word/2010/wordprocessingGroup" xmlns:wpi="http://schemas.microsoft.com/office/word/2010/wordprocessingInk" xmlns:wne="http://schemas.microsoft.com/office/word/2006/wordml" xmlns:wps="http://schemas.microsoft.com/office/word/2010/wordprocessingShape" mc:Ignorable="w14 w15 w16se wp14">
+<w:endnotes xmlns:wpc="http://schemas.microsoft.com/office/word/2010/wordprocessingCanvas" xmlns:cx="http://schemas.microsoft.com/office/drawing/2014/chartex" xmlns:cx1="http://schemas.microsoft.com/office/drawing/2015/9/8/chartex" xmlns:cx2="http://schemas.microsoft.com/office/drawing/2015/10/21/chartex" xmlns:cx3="http://schemas.microsoft.com/office/drawing/2016/5/9/chartex" xmlns:cx4="http://schemas.microsoft.com/office/drawing/2016/5/10/chartex" xmlns:cx5="http://schemas.microsoft.com/office/drawing/2016/5/11/chartex" xmlns:cx6="http://schemas.microsoft.com/office/drawing/2016/5/12/chartex" xmlns:cx7="http://schemas.microsoft.com/office/drawing/2016/5/13/chartex" xmlns:cx8="http://schemas.microsoft.com/office/drawing/2016/5/14/chartex" xmlns:mc="http://schemas.openxmlformats.org/markup-compatibility/2006" xmlns:aink="http://schemas.microsoft.com/office/drawing/2016/ink" xmlns:am3d="http://schemas.microsoft.com/office/drawing/2017/model3d" xmlns:o="urn:schemas-microsoft-com:office:office" xmlns:r="http://schemas.openxmlformats.org/officeDocument/2006/relationships" xmlns:m="http://schemas.openxmlformats.org/officeDocument/2006/math" xmlns:v="urn:schemas-microsoft-com:vml" xmlns:wp14="http://schemas.microsoft.com/office/word/2010/wordprocessingDrawing" xmlns:wp="http://schemas.openxmlformats.org/drawingml/2006/wordprocessingDrawing" xmlns:w10="urn:schemas-microsoft-com:office:word" xmlns:w="http://schemas.openxmlformats.org/wordprocessingml/2006/main" xmlns:w14="http://schemas.microsoft.com/office/word/2010/wordml" xmlns:w15="http://schemas.microsoft.com/office/word/2012/wordml" xmlns:w16cid="http://schemas.microsoft.com/office/word/2016/wordml/cid" xmlns:w16se="http://schemas.microsoft.com/office/word/2015/wordml/symex" xmlns:wpg="http://schemas.microsoft.com/office/word/2010/wordprocessingGroup" xmlns:wpi="http://schemas.microsoft.com/office/word/2010/wordprocessingInk" xmlns:wne="http://schemas.microsoft.com/office/word/2006/wordml" xmlns:wps="http://schemas.microsoft.com/office/word/2010/wordprocessingShape" mc:Ignorable="w14 w15 w16se w16cid wp14">
   <w:endnote w:type="separator" w:id="-1">
     <w:p>
       <w:pPr>
@@ -4544,7 +5127,7 @@
 </file>
 
 <file path=word/footer1.xml><?xml version="1.0" encoding="utf-8"?>
-<w:ftr xmlns:wpc="http://schemas.microsoft.com/office/word/2010/wordprocessingCanvas" xmlns:cx="http://schemas.microsoft.com/office/drawing/2014/chartex" xmlns:mc="http://schemas.openxmlformats.org/markup-compatibility/2006" xmlns:o="urn:schemas-microsoft-com:office:office" xmlns:r="http://schemas.openxmlformats.org/officeDocument/2006/relationships" xmlns:m="http://schemas.openxmlformats.org/officeDocument/2006/math" xmlns:v="urn:schemas-microsoft-com:vml" xmlns:wp14="http://schemas.microsoft.com/office/word/2010/wordprocessingDrawing" xmlns:wp="http://schemas.openxmlformats.org/drawingml/2006/wordprocessingDrawing" xmlns:w10="urn:schemas-microsoft-com:office:word" xmlns:w="http://schemas.openxmlformats.org/wordprocessingml/2006/main" xmlns:w14="http://schemas.microsoft.com/office/word/2010/wordml" xmlns:w15="http://schemas.microsoft.com/office/word/2012/wordml" xmlns:w16se="http://schemas.microsoft.com/office/word/2015/wordml/symex" xmlns:wpg="http://schemas.microsoft.com/office/word/2010/wordprocessingGroup" xmlns:wpi="http://schemas.microsoft.com/office/word/2010/wordprocessingInk" xmlns:wne="http://schemas.microsoft.com/office/word/2006/wordml" xmlns:wps="http://schemas.microsoft.com/office/word/2010/wordprocessingShape" mc:Ignorable="w14 w15 w16se wp14">
+<w:ftr xmlns:wpc="http://schemas.microsoft.com/office/word/2010/wordprocessingCanvas" xmlns:cx="http://schemas.microsoft.com/office/drawing/2014/chartex" xmlns:cx1="http://schemas.microsoft.com/office/drawing/2015/9/8/chartex" xmlns:cx2="http://schemas.microsoft.com/office/drawing/2015/10/21/chartex" xmlns:cx3="http://schemas.microsoft.com/office/drawing/2016/5/9/chartex" xmlns:cx4="http://schemas.microsoft.com/office/drawing/2016/5/10/chartex" xmlns:cx5="http://schemas.microsoft.com/office/drawing/2016/5/11/chartex" xmlns:cx6="http://schemas.microsoft.com/office/drawing/2016/5/12/chartex" xmlns:cx7="http://schemas.microsoft.com/office/drawing/2016/5/13/chartex" xmlns:cx8="http://schemas.microsoft.com/office/drawing/2016/5/14/chartex" xmlns:mc="http://schemas.openxmlformats.org/markup-compatibility/2006" xmlns:aink="http://schemas.microsoft.com/office/drawing/2016/ink" xmlns:am3d="http://schemas.microsoft.com/office/drawing/2017/model3d" xmlns:o="urn:schemas-microsoft-com:office:office" xmlns:r="http://schemas.openxmlformats.org/officeDocument/2006/relationships" xmlns:m="http://schemas.openxmlformats.org/officeDocument/2006/math" xmlns:v="urn:schemas-microsoft-com:vml" xmlns:wp14="http://schemas.microsoft.com/office/word/2010/wordprocessingDrawing" xmlns:wp="http://schemas.openxmlformats.org/drawingml/2006/wordprocessingDrawing" xmlns:w10="urn:schemas-microsoft-com:office:word" xmlns:w="http://schemas.openxmlformats.org/wordprocessingml/2006/main" xmlns:w14="http://schemas.microsoft.com/office/word/2010/wordml" xmlns:w15="http://schemas.microsoft.com/office/word/2012/wordml" xmlns:w16cid="http://schemas.microsoft.com/office/word/2016/wordml/cid" xmlns:w16se="http://schemas.microsoft.com/office/word/2015/wordml/symex" xmlns:wpg="http://schemas.microsoft.com/office/word/2010/wordprocessingGroup" xmlns:wpi="http://schemas.microsoft.com/office/word/2010/wordprocessingInk" xmlns:wne="http://schemas.microsoft.com/office/word/2006/wordml" xmlns:wps="http://schemas.microsoft.com/office/word/2010/wordprocessingShape" mc:Ignorable="w14 w15 w16se w16cid wp14">
   <w:p>
     <w:pPr>
       <w:pStyle w:val="Piedepgina"/>
@@ -4554,7 +5137,7 @@
 </file>
 
 <file path=word/footer2.xml><?xml version="1.0" encoding="utf-8"?>
-<w:ftr xmlns:wpc="http://schemas.microsoft.com/office/word/2010/wordprocessingCanvas" xmlns:cx="http://schemas.microsoft.com/office/drawing/2014/chartex" xmlns:mc="http://schemas.openxmlformats.org/markup-compatibility/2006" xmlns:o="urn:schemas-microsoft-com:office:office" xmlns:r="http://schemas.openxmlformats.org/officeDocument/2006/relationships" xmlns:m="http://schemas.openxmlformats.org/officeDocument/2006/math" xmlns:v="urn:schemas-microsoft-com:vml" xmlns:wp14="http://schemas.microsoft.com/office/word/2010/wordprocessingDrawing" xmlns:wp="http://schemas.openxmlformats.org/drawingml/2006/wordprocessingDrawing" xmlns:w10="urn:schemas-microsoft-com:office:word" xmlns:w="http://schemas.openxmlformats.org/wordprocessingml/2006/main" xmlns:w14="http://schemas.microsoft.com/office/word/2010/wordml" xmlns:w15="http://schemas.microsoft.com/office/word/2012/wordml" xmlns:w16se="http://schemas.microsoft.com/office/word/2015/wordml/symex" xmlns:wpg="http://schemas.microsoft.com/office/word/2010/wordprocessingGroup" xmlns:wpi="http://schemas.microsoft.com/office/word/2010/wordprocessingInk" xmlns:wne="http://schemas.microsoft.com/office/word/2006/wordml" xmlns:wps="http://schemas.microsoft.com/office/word/2010/wordprocessingShape" mc:Ignorable="w14 w15 w16se wp14">
+<w:ftr xmlns:wpc="http://schemas.microsoft.com/office/word/2010/wordprocessingCanvas" xmlns:cx="http://schemas.microsoft.com/office/drawing/2014/chartex" xmlns:cx1="http://schemas.microsoft.com/office/drawing/2015/9/8/chartex" xmlns:cx2="http://schemas.microsoft.com/office/drawing/2015/10/21/chartex" xmlns:cx3="http://schemas.microsoft.com/office/drawing/2016/5/9/chartex" xmlns:cx4="http://schemas.microsoft.com/office/drawing/2016/5/10/chartex" xmlns:cx5="http://schemas.microsoft.com/office/drawing/2016/5/11/chartex" xmlns:cx6="http://schemas.microsoft.com/office/drawing/2016/5/12/chartex" xmlns:cx7="http://schemas.microsoft.com/office/drawing/2016/5/13/chartex" xmlns:cx8="http://schemas.microsoft.com/office/drawing/2016/5/14/chartex" xmlns:mc="http://schemas.openxmlformats.org/markup-compatibility/2006" xmlns:aink="http://schemas.microsoft.com/office/drawing/2016/ink" xmlns:am3d="http://schemas.microsoft.com/office/drawing/2017/model3d" xmlns:o="urn:schemas-microsoft-com:office:office" xmlns:r="http://schemas.openxmlformats.org/officeDocument/2006/relationships" xmlns:m="http://schemas.openxmlformats.org/officeDocument/2006/math" xmlns:v="urn:schemas-microsoft-com:vml" xmlns:wp14="http://schemas.microsoft.com/office/word/2010/wordprocessingDrawing" xmlns:wp="http://schemas.openxmlformats.org/drawingml/2006/wordprocessingDrawing" xmlns:w10="urn:schemas-microsoft-com:office:word" xmlns:w="http://schemas.openxmlformats.org/wordprocessingml/2006/main" xmlns:w14="http://schemas.microsoft.com/office/word/2010/wordml" xmlns:w15="http://schemas.microsoft.com/office/word/2012/wordml" xmlns:w16cid="http://schemas.microsoft.com/office/word/2016/wordml/cid" xmlns:w16se="http://schemas.microsoft.com/office/word/2015/wordml/symex" xmlns:wpg="http://schemas.microsoft.com/office/word/2010/wordprocessingGroup" xmlns:wpi="http://schemas.microsoft.com/office/word/2010/wordprocessingInk" xmlns:wne="http://schemas.microsoft.com/office/word/2006/wordml" xmlns:wps="http://schemas.microsoft.com/office/word/2010/wordprocessingShape" mc:Ignorable="w14 w15 w16se w16cid wp14">
   <w:sdt>
     <w:sdtPr>
       <w:rPr>
@@ -4643,7 +5226,7 @@
                 <w:sz w:val="18"/>
                 <w:szCs w:val="18"/>
               </w:rPr>
-              <w:t>10</w:t>
+              <w:t>11</w:t>
             </w:r>
             <w:r>
               <w:rPr>
@@ -4703,7 +5286,7 @@
                 <w:sz w:val="18"/>
                 <w:szCs w:val="18"/>
               </w:rPr>
-              <w:t>10</w:t>
+              <w:t>11</w:t>
             </w:r>
             <w:r>
               <w:rPr>
@@ -4740,7 +5323,7 @@
 </file>
 
 <file path=word/footer3.xml><?xml version="1.0" encoding="utf-8"?>
-<w:ftr xmlns:wpc="http://schemas.microsoft.com/office/word/2010/wordprocessingCanvas" xmlns:cx="http://schemas.microsoft.com/office/drawing/2014/chartex" xmlns:mc="http://schemas.openxmlformats.org/markup-compatibility/2006" xmlns:o="urn:schemas-microsoft-com:office:office" xmlns:r="http://schemas.openxmlformats.org/officeDocument/2006/relationships" xmlns:m="http://schemas.openxmlformats.org/officeDocument/2006/math" xmlns:v="urn:schemas-microsoft-com:vml" xmlns:wp14="http://schemas.microsoft.com/office/word/2010/wordprocessingDrawing" xmlns:wp="http://schemas.openxmlformats.org/drawingml/2006/wordprocessingDrawing" xmlns:w10="urn:schemas-microsoft-com:office:word" xmlns:w="http://schemas.openxmlformats.org/wordprocessingml/2006/main" xmlns:w14="http://schemas.microsoft.com/office/word/2010/wordml" xmlns:w15="http://schemas.microsoft.com/office/word/2012/wordml" xmlns:w16se="http://schemas.microsoft.com/office/word/2015/wordml/symex" xmlns:wpg="http://schemas.microsoft.com/office/word/2010/wordprocessingGroup" xmlns:wpi="http://schemas.microsoft.com/office/word/2010/wordprocessingInk" xmlns:wne="http://schemas.microsoft.com/office/word/2006/wordml" xmlns:wps="http://schemas.microsoft.com/office/word/2010/wordprocessingShape" mc:Ignorable="w14 w15 w16se wp14">
+<w:ftr xmlns:wpc="http://schemas.microsoft.com/office/word/2010/wordprocessingCanvas" xmlns:cx="http://schemas.microsoft.com/office/drawing/2014/chartex" xmlns:cx1="http://schemas.microsoft.com/office/drawing/2015/9/8/chartex" xmlns:cx2="http://schemas.microsoft.com/office/drawing/2015/10/21/chartex" xmlns:cx3="http://schemas.microsoft.com/office/drawing/2016/5/9/chartex" xmlns:cx4="http://schemas.microsoft.com/office/drawing/2016/5/10/chartex" xmlns:cx5="http://schemas.microsoft.com/office/drawing/2016/5/11/chartex" xmlns:cx6="http://schemas.microsoft.com/office/drawing/2016/5/12/chartex" xmlns:cx7="http://schemas.microsoft.com/office/drawing/2016/5/13/chartex" xmlns:cx8="http://schemas.microsoft.com/office/drawing/2016/5/14/chartex" xmlns:mc="http://schemas.openxmlformats.org/markup-compatibility/2006" xmlns:aink="http://schemas.microsoft.com/office/drawing/2016/ink" xmlns:am3d="http://schemas.microsoft.com/office/drawing/2017/model3d" xmlns:o="urn:schemas-microsoft-com:office:office" xmlns:r="http://schemas.openxmlformats.org/officeDocument/2006/relationships" xmlns:m="http://schemas.openxmlformats.org/officeDocument/2006/math" xmlns:v="urn:schemas-microsoft-com:vml" xmlns:wp14="http://schemas.microsoft.com/office/word/2010/wordprocessingDrawing" xmlns:wp="http://schemas.openxmlformats.org/drawingml/2006/wordprocessingDrawing" xmlns:w10="urn:schemas-microsoft-com:office:word" xmlns:w="http://schemas.openxmlformats.org/wordprocessingml/2006/main" xmlns:w14="http://schemas.microsoft.com/office/word/2010/wordml" xmlns:w15="http://schemas.microsoft.com/office/word/2012/wordml" xmlns:w16cid="http://schemas.microsoft.com/office/word/2016/wordml/cid" xmlns:w16se="http://schemas.microsoft.com/office/word/2015/wordml/symex" xmlns:wpg="http://schemas.microsoft.com/office/word/2010/wordprocessingGroup" xmlns:wpi="http://schemas.microsoft.com/office/word/2010/wordprocessingInk" xmlns:wne="http://schemas.microsoft.com/office/word/2006/wordml" xmlns:wps="http://schemas.microsoft.com/office/word/2010/wordprocessingShape" mc:Ignorable="w14 w15 w16se w16cid wp14">
   <w:p>
     <w:pPr>
       <w:pStyle w:val="Piedepgina"/>
@@ -4750,7 +5333,7 @@
 </file>
 
 <file path=word/footnotes.xml><?xml version="1.0" encoding="utf-8"?>
-<w:footnotes xmlns:wpc="http://schemas.microsoft.com/office/word/2010/wordprocessingCanvas" xmlns:cx="http://schemas.microsoft.com/office/drawing/2014/chartex" xmlns:mc="http://schemas.openxmlformats.org/markup-compatibility/2006" xmlns:o="urn:schemas-microsoft-com:office:office" xmlns:r="http://schemas.openxmlformats.org/officeDocument/2006/relationships" xmlns:m="http://schemas.openxmlformats.org/officeDocument/2006/math" xmlns:v="urn:schemas-microsoft-com:vml" xmlns:wp14="http://schemas.microsoft.com/office/word/2010/wordprocessingDrawing" xmlns:wp="http://schemas.openxmlformats.org/drawingml/2006/wordprocessingDrawing" xmlns:w10="urn:schemas-microsoft-com:office:word" xmlns:w="http://schemas.openxmlformats.org/wordprocessingml/2006/main" xmlns:w14="http://schemas.microsoft.com/office/word/2010/wordml" xmlns:w15="http://schemas.microsoft.com/office/word/2012/wordml" xmlns:w16se="http://schemas.microsoft.com/office/word/2015/wordml/symex" xmlns:wpg="http://schemas.microsoft.com/office/word/2010/wordprocessingGroup" xmlns:wpi="http://schemas.microsoft.com/office/word/2010/wordprocessingInk" xmlns:wne="http://schemas.microsoft.com/office/word/2006/wordml" xmlns:wps="http://schemas.microsoft.com/office/word/2010/wordprocessingShape" mc:Ignorable="w14 w15 w16se wp14">
+<w:footnotes xmlns:wpc="http://schemas.microsoft.com/office/word/2010/wordprocessingCanvas" xmlns:cx="http://schemas.microsoft.com/office/drawing/2014/chartex" xmlns:cx1="http://schemas.microsoft.com/office/drawing/2015/9/8/chartex" xmlns:cx2="http://schemas.microsoft.com/office/drawing/2015/10/21/chartex" xmlns:cx3="http://schemas.microsoft.com/office/drawing/2016/5/9/chartex" xmlns:cx4="http://schemas.microsoft.com/office/drawing/2016/5/10/chartex" xmlns:cx5="http://schemas.microsoft.com/office/drawing/2016/5/11/chartex" xmlns:cx6="http://schemas.microsoft.com/office/drawing/2016/5/12/chartex" xmlns:cx7="http://schemas.microsoft.com/office/drawing/2016/5/13/chartex" xmlns:cx8="http://schemas.microsoft.com/office/drawing/2016/5/14/chartex" xmlns:mc="http://schemas.openxmlformats.org/markup-compatibility/2006" xmlns:aink="http://schemas.microsoft.com/office/drawing/2016/ink" xmlns:am3d="http://schemas.microsoft.com/office/drawing/2017/model3d" xmlns:o="urn:schemas-microsoft-com:office:office" xmlns:r="http://schemas.openxmlformats.org/officeDocument/2006/relationships" xmlns:m="http://schemas.openxmlformats.org/officeDocument/2006/math" xmlns:v="urn:schemas-microsoft-com:vml" xmlns:wp14="http://schemas.microsoft.com/office/word/2010/wordprocessingDrawing" xmlns:wp="http://schemas.openxmlformats.org/drawingml/2006/wordprocessingDrawing" xmlns:w10="urn:schemas-microsoft-com:office:word" xmlns:w="http://schemas.openxmlformats.org/wordprocessingml/2006/main" xmlns:w14="http://schemas.microsoft.com/office/word/2010/wordml" xmlns:w15="http://schemas.microsoft.com/office/word/2012/wordml" xmlns:w16cid="http://schemas.microsoft.com/office/word/2016/wordml/cid" xmlns:w16se="http://schemas.microsoft.com/office/word/2015/wordml/symex" xmlns:wpg="http://schemas.microsoft.com/office/word/2010/wordprocessingGroup" xmlns:wpi="http://schemas.microsoft.com/office/word/2010/wordprocessingInk" xmlns:wne="http://schemas.microsoft.com/office/word/2006/wordml" xmlns:wps="http://schemas.microsoft.com/office/word/2010/wordprocessingShape" mc:Ignorable="w14 w15 w16se w16cid wp14">
   <w:footnote w:type="separator" w:id="-1">
     <w:p>
       <w:pPr>
@@ -4775,7 +5358,7 @@
 </file>
 
 <file path=word/header1.xml><?xml version="1.0" encoding="utf-8"?>
-<w:hdr xmlns:wpc="http://schemas.microsoft.com/office/word/2010/wordprocessingCanvas" xmlns:cx="http://schemas.microsoft.com/office/drawing/2014/chartex" xmlns:mc="http://schemas.openxmlformats.org/markup-compatibility/2006" xmlns:o="urn:schemas-microsoft-com:office:office" xmlns:r="http://schemas.openxmlformats.org/officeDocument/2006/relationships" xmlns:m="http://schemas.openxmlformats.org/officeDocument/2006/math" xmlns:v="urn:schemas-microsoft-com:vml" xmlns:wp14="http://schemas.microsoft.com/office/word/2010/wordprocessingDrawing" xmlns:wp="http://schemas.openxmlformats.org/drawingml/2006/wordprocessingDrawing" xmlns:w10="urn:schemas-microsoft-com:office:word" xmlns:w="http://schemas.openxmlformats.org/wordprocessingml/2006/main" xmlns:w14="http://schemas.microsoft.com/office/word/2010/wordml" xmlns:w15="http://schemas.microsoft.com/office/word/2012/wordml" xmlns:w16se="http://schemas.microsoft.com/office/word/2015/wordml/symex" xmlns:wpg="http://schemas.microsoft.com/office/word/2010/wordprocessingGroup" xmlns:wpi="http://schemas.microsoft.com/office/word/2010/wordprocessingInk" xmlns:wne="http://schemas.microsoft.com/office/word/2006/wordml" xmlns:wps="http://schemas.microsoft.com/office/word/2010/wordprocessingShape" mc:Ignorable="w14 w15 w16se wp14">
+<w:hdr xmlns:wpc="http://schemas.microsoft.com/office/word/2010/wordprocessingCanvas" xmlns:cx="http://schemas.microsoft.com/office/drawing/2014/chartex" xmlns:cx1="http://schemas.microsoft.com/office/drawing/2015/9/8/chartex" xmlns:cx2="http://schemas.microsoft.com/office/drawing/2015/10/21/chartex" xmlns:cx3="http://schemas.microsoft.com/office/drawing/2016/5/9/chartex" xmlns:cx4="http://schemas.microsoft.com/office/drawing/2016/5/10/chartex" xmlns:cx5="http://schemas.microsoft.com/office/drawing/2016/5/11/chartex" xmlns:cx6="http://schemas.microsoft.com/office/drawing/2016/5/12/chartex" xmlns:cx7="http://schemas.microsoft.com/office/drawing/2016/5/13/chartex" xmlns:cx8="http://schemas.microsoft.com/office/drawing/2016/5/14/chartex" xmlns:mc="http://schemas.openxmlformats.org/markup-compatibility/2006" xmlns:aink="http://schemas.microsoft.com/office/drawing/2016/ink" xmlns:am3d="http://schemas.microsoft.com/office/drawing/2017/model3d" xmlns:o="urn:schemas-microsoft-com:office:office" xmlns:r="http://schemas.openxmlformats.org/officeDocument/2006/relationships" xmlns:m="http://schemas.openxmlformats.org/officeDocument/2006/math" xmlns:v="urn:schemas-microsoft-com:vml" xmlns:wp14="http://schemas.microsoft.com/office/word/2010/wordprocessingDrawing" xmlns:wp="http://schemas.openxmlformats.org/drawingml/2006/wordprocessingDrawing" xmlns:w10="urn:schemas-microsoft-com:office:word" xmlns:w="http://schemas.openxmlformats.org/wordprocessingml/2006/main" xmlns:w14="http://schemas.microsoft.com/office/word/2010/wordml" xmlns:w15="http://schemas.microsoft.com/office/word/2012/wordml" xmlns:w16cid="http://schemas.microsoft.com/office/word/2016/wordml/cid" xmlns:w16se="http://schemas.microsoft.com/office/word/2015/wordml/symex" xmlns:wpg="http://schemas.microsoft.com/office/word/2010/wordprocessingGroup" xmlns:wpi="http://schemas.microsoft.com/office/word/2010/wordprocessingInk" xmlns:wne="http://schemas.microsoft.com/office/word/2006/wordml" xmlns:wps="http://schemas.microsoft.com/office/word/2010/wordprocessingShape" mc:Ignorable="w14 w15 w16se w16cid wp14">
   <w:p>
     <w:pPr>
       <w:pStyle w:val="Encabezado"/>
@@ -4785,7 +5368,7 @@
 </file>
 
 <file path=word/header2.xml><?xml version="1.0" encoding="utf-8"?>
-<w:hdr xmlns:wpc="http://schemas.microsoft.com/office/word/2010/wordprocessingCanvas" xmlns:cx="http://schemas.microsoft.com/office/drawing/2014/chartex" xmlns:mc="http://schemas.openxmlformats.org/markup-compatibility/2006" xmlns:o="urn:schemas-microsoft-com:office:office" xmlns:r="http://schemas.openxmlformats.org/officeDocument/2006/relationships" xmlns:m="http://schemas.openxmlformats.org/officeDocument/2006/math" xmlns:v="urn:schemas-microsoft-com:vml" xmlns:wp14="http://schemas.microsoft.com/office/word/2010/wordprocessingDrawing" xmlns:wp="http://schemas.openxmlformats.org/drawingml/2006/wordprocessingDrawing" xmlns:w10="urn:schemas-microsoft-com:office:word" xmlns:w="http://schemas.openxmlformats.org/wordprocessingml/2006/main" xmlns:w14="http://schemas.microsoft.com/office/word/2010/wordml" xmlns:w15="http://schemas.microsoft.com/office/word/2012/wordml" xmlns:w16se="http://schemas.microsoft.com/office/word/2015/wordml/symex" xmlns:wpg="http://schemas.microsoft.com/office/word/2010/wordprocessingGroup" xmlns:wpi="http://schemas.microsoft.com/office/word/2010/wordprocessingInk" xmlns:wne="http://schemas.microsoft.com/office/word/2006/wordml" xmlns:wps="http://schemas.microsoft.com/office/word/2010/wordprocessingShape" mc:Ignorable="w14 w15 w16se wp14">
+<w:hdr xmlns:wpc="http://schemas.microsoft.com/office/word/2010/wordprocessingCanvas" xmlns:cx="http://schemas.microsoft.com/office/drawing/2014/chartex" xmlns:cx1="http://schemas.microsoft.com/office/drawing/2015/9/8/chartex" xmlns:cx2="http://schemas.microsoft.com/office/drawing/2015/10/21/chartex" xmlns:cx3="http://schemas.microsoft.com/office/drawing/2016/5/9/chartex" xmlns:cx4="http://schemas.microsoft.com/office/drawing/2016/5/10/chartex" xmlns:cx5="http://schemas.microsoft.com/office/drawing/2016/5/11/chartex" xmlns:cx6="http://schemas.microsoft.com/office/drawing/2016/5/12/chartex" xmlns:cx7="http://schemas.microsoft.com/office/drawing/2016/5/13/chartex" xmlns:cx8="http://schemas.microsoft.com/office/drawing/2016/5/14/chartex" xmlns:mc="http://schemas.openxmlformats.org/markup-compatibility/2006" xmlns:aink="http://schemas.microsoft.com/office/drawing/2016/ink" xmlns:am3d="http://schemas.microsoft.com/office/drawing/2017/model3d" xmlns:o="urn:schemas-microsoft-com:office:office" xmlns:r="http://schemas.openxmlformats.org/officeDocument/2006/relationships" xmlns:m="http://schemas.openxmlformats.org/officeDocument/2006/math" xmlns:v="urn:schemas-microsoft-com:vml" xmlns:wp14="http://schemas.microsoft.com/office/word/2010/wordprocessingDrawing" xmlns:wp="http://schemas.openxmlformats.org/drawingml/2006/wordprocessingDrawing" xmlns:w10="urn:schemas-microsoft-com:office:word" xmlns:w="http://schemas.openxmlformats.org/wordprocessingml/2006/main" xmlns:w14="http://schemas.microsoft.com/office/word/2010/wordml" xmlns:w15="http://schemas.microsoft.com/office/word/2012/wordml" xmlns:w16cid="http://schemas.microsoft.com/office/word/2016/wordml/cid" xmlns:w16se="http://schemas.microsoft.com/office/word/2015/wordml/symex" xmlns:wpg="http://schemas.microsoft.com/office/word/2010/wordprocessingGroup" xmlns:wpi="http://schemas.microsoft.com/office/word/2010/wordprocessingInk" xmlns:wne="http://schemas.microsoft.com/office/word/2006/wordml" xmlns:wps="http://schemas.microsoft.com/office/word/2010/wordprocessingShape" mc:Ignorable="w14 w15 w16se w16cid wp14">
   <w:p>
     <w:pPr>
       <w:spacing w:after="0" w:line="240" w:lineRule="auto"/>
@@ -5013,7 +5596,7 @@
 </file>
 
 <file path=word/header3.xml><?xml version="1.0" encoding="utf-8"?>
-<w:hdr xmlns:wpc="http://schemas.microsoft.com/office/word/2010/wordprocessingCanvas" xmlns:cx="http://schemas.microsoft.com/office/drawing/2014/chartex" xmlns:mc="http://schemas.openxmlformats.org/markup-compatibility/2006" xmlns:o="urn:schemas-microsoft-com:office:office" xmlns:r="http://schemas.openxmlformats.org/officeDocument/2006/relationships" xmlns:m="http://schemas.openxmlformats.org/officeDocument/2006/math" xmlns:v="urn:schemas-microsoft-com:vml" xmlns:wp14="http://schemas.microsoft.com/office/word/2010/wordprocessingDrawing" xmlns:wp="http://schemas.openxmlformats.org/drawingml/2006/wordprocessingDrawing" xmlns:w10="urn:schemas-microsoft-com:office:word" xmlns:w="http://schemas.openxmlformats.org/wordprocessingml/2006/main" xmlns:w14="http://schemas.microsoft.com/office/word/2010/wordml" xmlns:w15="http://schemas.microsoft.com/office/word/2012/wordml" xmlns:w16se="http://schemas.microsoft.com/office/word/2015/wordml/symex" xmlns:wpg="http://schemas.microsoft.com/office/word/2010/wordprocessingGroup" xmlns:wpi="http://schemas.microsoft.com/office/word/2010/wordprocessingInk" xmlns:wne="http://schemas.microsoft.com/office/word/2006/wordml" xmlns:wps="http://schemas.microsoft.com/office/word/2010/wordprocessingShape" mc:Ignorable="w14 w15 w16se wp14">
+<w:hdr xmlns:wpc="http://schemas.microsoft.com/office/word/2010/wordprocessingCanvas" xmlns:cx="http://schemas.microsoft.com/office/drawing/2014/chartex" xmlns:cx1="http://schemas.microsoft.com/office/drawing/2015/9/8/chartex" xmlns:cx2="http://schemas.microsoft.com/office/drawing/2015/10/21/chartex" xmlns:cx3="http://schemas.microsoft.com/office/drawing/2016/5/9/chartex" xmlns:cx4="http://schemas.microsoft.com/office/drawing/2016/5/10/chartex" xmlns:cx5="http://schemas.microsoft.com/office/drawing/2016/5/11/chartex" xmlns:cx6="http://schemas.microsoft.com/office/drawing/2016/5/12/chartex" xmlns:cx7="http://schemas.microsoft.com/office/drawing/2016/5/13/chartex" xmlns:cx8="http://schemas.microsoft.com/office/drawing/2016/5/14/chartex" xmlns:mc="http://schemas.openxmlformats.org/markup-compatibility/2006" xmlns:aink="http://schemas.microsoft.com/office/drawing/2016/ink" xmlns:am3d="http://schemas.microsoft.com/office/drawing/2017/model3d" xmlns:o="urn:schemas-microsoft-com:office:office" xmlns:r="http://schemas.openxmlformats.org/officeDocument/2006/relationships" xmlns:m="http://schemas.openxmlformats.org/officeDocument/2006/math" xmlns:v="urn:schemas-microsoft-com:vml" xmlns:wp14="http://schemas.microsoft.com/office/word/2010/wordprocessingDrawing" xmlns:wp="http://schemas.openxmlformats.org/drawingml/2006/wordprocessingDrawing" xmlns:w10="urn:schemas-microsoft-com:office:word" xmlns:w="http://schemas.openxmlformats.org/wordprocessingml/2006/main" xmlns:w14="http://schemas.microsoft.com/office/word/2010/wordml" xmlns:w15="http://schemas.microsoft.com/office/word/2012/wordml" xmlns:w16cid="http://schemas.microsoft.com/office/word/2016/wordml/cid" xmlns:w16se="http://schemas.microsoft.com/office/word/2015/wordml/symex" xmlns:wpg="http://schemas.microsoft.com/office/word/2010/wordprocessingGroup" xmlns:wpi="http://schemas.microsoft.com/office/word/2010/wordprocessingInk" xmlns:wne="http://schemas.microsoft.com/office/word/2006/wordml" xmlns:wps="http://schemas.microsoft.com/office/word/2010/wordprocessingShape" mc:Ignorable="w14 w15 w16se w16cid wp14">
   <w:p>
     <w:pPr>
       <w:pStyle w:val="Encabezado"/>
@@ -5023,7 +5606,7 @@
 </file>
 
 <file path=word/numbering.xml><?xml version="1.0" encoding="utf-8"?>
-<w:numbering xmlns:wpc="http://schemas.microsoft.com/office/word/2010/wordprocessingCanvas" xmlns:cx="http://schemas.microsoft.com/office/drawing/2014/chartex" xmlns:mc="http://schemas.openxmlformats.org/markup-compatibility/2006" xmlns:o="urn:schemas-microsoft-com:office:office" xmlns:r="http://schemas.openxmlformats.org/officeDocument/2006/relationships" xmlns:m="http://schemas.openxmlformats.org/officeDocument/2006/math" xmlns:v="urn:schemas-microsoft-com:vml" xmlns:wp14="http://schemas.microsoft.com/office/word/2010/wordprocessingDrawing" xmlns:wp="http://schemas.openxmlformats.org/drawingml/2006/wordprocessingDrawing" xmlns:w10="urn:schemas-microsoft-com:office:word" xmlns:w="http://schemas.openxmlformats.org/wordprocessingml/2006/main" xmlns:w14="http://schemas.microsoft.com/office/word/2010/wordml" xmlns:w15="http://schemas.microsoft.com/office/word/2012/wordml" xmlns:w16se="http://schemas.microsoft.com/office/word/2015/wordml/symex" xmlns:wpg="http://schemas.microsoft.com/office/word/2010/wordprocessingGroup" xmlns:wpi="http://schemas.microsoft.com/office/word/2010/wordprocessingInk" xmlns:wne="http://schemas.microsoft.com/office/word/2006/wordml" xmlns:wps="http://schemas.microsoft.com/office/word/2010/wordprocessingShape" mc:Ignorable="w14 w15 w16se wp14">
+<w:numbering xmlns:wpc="http://schemas.microsoft.com/office/word/2010/wordprocessingCanvas" xmlns:cx="http://schemas.microsoft.com/office/drawing/2014/chartex" xmlns:cx1="http://schemas.microsoft.com/office/drawing/2015/9/8/chartex" xmlns:cx2="http://schemas.microsoft.com/office/drawing/2015/10/21/chartex" xmlns:cx3="http://schemas.microsoft.com/office/drawing/2016/5/9/chartex" xmlns:cx4="http://schemas.microsoft.com/office/drawing/2016/5/10/chartex" xmlns:cx5="http://schemas.microsoft.com/office/drawing/2016/5/11/chartex" xmlns:cx6="http://schemas.microsoft.com/office/drawing/2016/5/12/chartex" xmlns:cx7="http://schemas.microsoft.com/office/drawing/2016/5/13/chartex" xmlns:cx8="http://schemas.microsoft.com/office/drawing/2016/5/14/chartex" xmlns:mc="http://schemas.openxmlformats.org/markup-compatibility/2006" xmlns:aink="http://schemas.microsoft.com/office/drawing/2016/ink" xmlns:am3d="http://schemas.microsoft.com/office/drawing/2017/model3d" xmlns:o="urn:schemas-microsoft-com:office:office" xmlns:r="http://schemas.openxmlformats.org/officeDocument/2006/relationships" xmlns:m="http://schemas.openxmlformats.org/officeDocument/2006/math" xmlns:v="urn:schemas-microsoft-com:vml" xmlns:wp14="http://schemas.microsoft.com/office/word/2010/wordprocessingDrawing" xmlns:wp="http://schemas.openxmlformats.org/drawingml/2006/wordprocessingDrawing" xmlns:w10="urn:schemas-microsoft-com:office:word" xmlns:w="http://schemas.openxmlformats.org/wordprocessingml/2006/main" xmlns:w14="http://schemas.microsoft.com/office/word/2010/wordml" xmlns:w15="http://schemas.microsoft.com/office/word/2012/wordml" xmlns:w16cid="http://schemas.microsoft.com/office/word/2016/wordml/cid" xmlns:w16se="http://schemas.microsoft.com/office/word/2015/wordml/symex" xmlns:wpg="http://schemas.microsoft.com/office/word/2010/wordprocessingGroup" xmlns:wpi="http://schemas.microsoft.com/office/word/2010/wordprocessingInk" xmlns:wne="http://schemas.microsoft.com/office/word/2006/wordml" xmlns:wps="http://schemas.microsoft.com/office/word/2010/wordprocessingShape" mc:Ignorable="w14 w15 w16se w16cid wp14">
   <w:abstractNum w:abstractNumId="0" w15:restartNumberingAfterBreak="0">
     <w:nsid w:val="0D6D32EE"/>
     <w:multiLevelType w:val="hybridMultilevel"/>
@@ -5637,6 +6220,95 @@
     </w:lvl>
   </w:abstractNum>
   <w:abstractNum w:abstractNumId="7" w15:restartNumberingAfterBreak="0">
+    <w:nsid w:val="4BCB5F4C"/>
+    <w:multiLevelType w:val="hybridMultilevel"/>
+    <w:tmpl w:val="56A69112"/>
+    <w:lvl w:ilvl="0" w:tplc="0C0A000F">
+      <w:start w:val="1"/>
+      <w:numFmt w:val="decimal"/>
+      <w:lvlText w:val="%1."/>
+      <w:lvlJc w:val="left"/>
+      <w:pPr>
+        <w:ind w:left="720" w:hanging="360"/>
+      </w:pPr>
+      <w:rPr>
+        <w:rFonts w:hint="default"/>
+      </w:rPr>
+    </w:lvl>
+    <w:lvl w:ilvl="1" w:tplc="0C0A0019" w:tentative="1">
+      <w:start w:val="1"/>
+      <w:numFmt w:val="lowerLetter"/>
+      <w:lvlText w:val="%2."/>
+      <w:lvlJc w:val="left"/>
+      <w:pPr>
+        <w:ind w:left="1440" w:hanging="360"/>
+      </w:pPr>
+    </w:lvl>
+    <w:lvl w:ilvl="2" w:tplc="0C0A001B" w:tentative="1">
+      <w:start w:val="1"/>
+      <w:numFmt w:val="lowerRoman"/>
+      <w:lvlText w:val="%3."/>
+      <w:lvlJc w:val="right"/>
+      <w:pPr>
+        <w:ind w:left="2160" w:hanging="180"/>
+      </w:pPr>
+    </w:lvl>
+    <w:lvl w:ilvl="3" w:tplc="0C0A000F" w:tentative="1">
+      <w:start w:val="1"/>
+      <w:numFmt w:val="decimal"/>
+      <w:lvlText w:val="%4."/>
+      <w:lvlJc w:val="left"/>
+      <w:pPr>
+        <w:ind w:left="2880" w:hanging="360"/>
+      </w:pPr>
+    </w:lvl>
+    <w:lvl w:ilvl="4" w:tplc="0C0A0019" w:tentative="1">
+      <w:start w:val="1"/>
+      <w:numFmt w:val="lowerLetter"/>
+      <w:lvlText w:val="%5."/>
+      <w:lvlJc w:val="left"/>
+      <w:pPr>
+        <w:ind w:left="3600" w:hanging="360"/>
+      </w:pPr>
+    </w:lvl>
+    <w:lvl w:ilvl="5" w:tplc="0C0A001B" w:tentative="1">
+      <w:start w:val="1"/>
+      <w:numFmt w:val="lowerRoman"/>
+      <w:lvlText w:val="%6."/>
+      <w:lvlJc w:val="right"/>
+      <w:pPr>
+        <w:ind w:left="4320" w:hanging="180"/>
+      </w:pPr>
+    </w:lvl>
+    <w:lvl w:ilvl="6" w:tplc="0C0A000F" w:tentative="1">
+      <w:start w:val="1"/>
+      <w:numFmt w:val="decimal"/>
+      <w:lvlText w:val="%7."/>
+      <w:lvlJc w:val="left"/>
+      <w:pPr>
+        <w:ind w:left="5040" w:hanging="360"/>
+      </w:pPr>
+    </w:lvl>
+    <w:lvl w:ilvl="7" w:tplc="0C0A0019" w:tentative="1">
+      <w:start w:val="1"/>
+      <w:numFmt w:val="lowerLetter"/>
+      <w:lvlText w:val="%8."/>
+      <w:lvlJc w:val="left"/>
+      <w:pPr>
+        <w:ind w:left="5760" w:hanging="360"/>
+      </w:pPr>
+    </w:lvl>
+    <w:lvl w:ilvl="8" w:tplc="0C0A001B" w:tentative="1">
+      <w:start w:val="1"/>
+      <w:numFmt w:val="lowerRoman"/>
+      <w:lvlText w:val="%9."/>
+      <w:lvlJc w:val="right"/>
+      <w:pPr>
+        <w:ind w:left="6480" w:hanging="180"/>
+      </w:pPr>
+    </w:lvl>
+  </w:abstractNum>
+  <w:abstractNum w:abstractNumId="8" w15:restartNumberingAfterBreak="0">
     <w:nsid w:val="4E54349F"/>
     <w:multiLevelType w:val="hybridMultilevel"/>
     <w:tmpl w:val="0004FB9E"/>
@@ -5722,7 +6394,7 @@
       </w:pPr>
     </w:lvl>
   </w:abstractNum>
-  <w:abstractNum w:abstractNumId="8" w15:restartNumberingAfterBreak="0">
+  <w:abstractNum w:abstractNumId="9" w15:restartNumberingAfterBreak="0">
     <w:nsid w:val="5AED7AEB"/>
     <w:multiLevelType w:val="hybridMultilevel"/>
     <w:tmpl w:val="C4FA5DC6"/>
@@ -5862,7 +6534,7 @@
       </w:rPr>
     </w:lvl>
   </w:abstractNum>
-  <w:abstractNum w:abstractNumId="9" w15:restartNumberingAfterBreak="0">
+  <w:abstractNum w:abstractNumId="10" w15:restartNumberingAfterBreak="0">
     <w:nsid w:val="65B75A44"/>
     <w:multiLevelType w:val="hybridMultilevel"/>
     <w:tmpl w:val="7188DD3A"/>
@@ -5951,7 +6623,7 @@
       </w:pPr>
     </w:lvl>
   </w:abstractNum>
-  <w:abstractNum w:abstractNumId="10" w15:restartNumberingAfterBreak="0">
+  <w:abstractNum w:abstractNumId="11" w15:restartNumberingAfterBreak="0">
     <w:nsid w:val="70541AE7"/>
     <w:multiLevelType w:val="hybridMultilevel"/>
     <w:tmpl w:val="692C2E3E"/>
@@ -6044,19 +6716,19 @@
     <w:abstractNumId w:val="5"/>
   </w:num>
   <w:num w:numId="3">
-    <w:abstractNumId w:val="9"/>
+    <w:abstractNumId w:val="10"/>
   </w:num>
   <w:num w:numId="4">
     <w:abstractNumId w:val="1"/>
   </w:num>
   <w:num w:numId="5">
-    <w:abstractNumId w:val="7"/>
+    <w:abstractNumId w:val="8"/>
   </w:num>
   <w:num w:numId="6">
     <w:abstractNumId w:val="2"/>
   </w:num>
   <w:num w:numId="7">
-    <w:abstractNumId w:val="10"/>
+    <w:abstractNumId w:val="11"/>
   </w:num>
   <w:num w:numId="8">
     <w:abstractNumId w:val="3"/>
@@ -6125,13 +6797,16 @@
     </w:lvlOverride>
   </w:num>
   <w:num w:numId="12">
-    <w:abstractNumId w:val="8"/>
+    <w:abstractNumId w:val="9"/>
+  </w:num>
+  <w:num w:numId="13">
+    <w:abstractNumId w:val="7"/>
   </w:num>
 </w:numbering>
 </file>
 
 <file path=word/styles.xml><?xml version="1.0" encoding="utf-8"?>
-<w:styles xmlns:mc="http://schemas.openxmlformats.org/markup-compatibility/2006" xmlns:r="http://schemas.openxmlformats.org/officeDocument/2006/relationships" xmlns:w="http://schemas.openxmlformats.org/wordprocessingml/2006/main" xmlns:w14="http://schemas.microsoft.com/office/word/2010/wordml" xmlns:w15="http://schemas.microsoft.com/office/word/2012/wordml" xmlns:w16se="http://schemas.microsoft.com/office/word/2015/wordml/symex" mc:Ignorable="w14 w15 w16se">
+<w:styles xmlns:mc="http://schemas.openxmlformats.org/markup-compatibility/2006" xmlns:r="http://schemas.openxmlformats.org/officeDocument/2006/relationships" xmlns:w="http://schemas.openxmlformats.org/wordprocessingml/2006/main" xmlns:w14="http://schemas.microsoft.com/office/word/2010/wordml" xmlns:w15="http://schemas.microsoft.com/office/word/2012/wordml" xmlns:w16cid="http://schemas.microsoft.com/office/word/2016/wordml/cid" xmlns:w16se="http://schemas.microsoft.com/office/word/2015/wordml/symex" mc:Ignorable="w14 w15 w16se w16cid">
   <w:docDefaults>
     <w:rPrDefault>
       <w:rPr>
@@ -6147,7 +6822,7 @@
       </w:pPr>
     </w:pPrDefault>
   </w:docDefaults>
-  <w:latentStyles w:defLockedState="0" w:defUIPriority="99" w:defSemiHidden="0" w:defUnhideWhenUsed="0" w:defQFormat="0" w:count="371">
+  <w:latentStyles w:defLockedState="0" w:defUIPriority="99" w:defSemiHidden="0" w:defUnhideWhenUsed="0" w:defQFormat="0" w:count="375">
     <w:lsdException w:name="Normal" w:uiPriority="0" w:qFormat="1"/>
     <w:lsdException w:name="heading 1" w:uiPriority="9" w:qFormat="1"/>
     <w:lsdException w:name="heading 2" w:semiHidden="1" w:uiPriority="9" w:unhideWhenUsed="1" w:qFormat="1"/>
@@ -6253,7 +6928,6 @@
     <w:lsdException w:name="HTML Sample" w:semiHidden="1" w:unhideWhenUsed="1"/>
     <w:lsdException w:name="HTML Typewriter" w:semiHidden="1" w:unhideWhenUsed="1"/>
     <w:lsdException w:name="HTML Variable" w:semiHidden="1" w:unhideWhenUsed="1"/>
-    <w:lsdException w:name="Normal Table" w:semiHidden="1" w:unhideWhenUsed="1"/>
     <w:lsdException w:name="annotation subject" w:semiHidden="1" w:unhideWhenUsed="1"/>
     <w:lsdException w:name="No List" w:semiHidden="1" w:unhideWhenUsed="1"/>
     <w:lsdException w:name="Outline List 1" w:semiHidden="1" w:unhideWhenUsed="1"/>
@@ -6297,10 +6971,8 @@
     <w:lsdException w:name="Table Elegant" w:semiHidden="1" w:unhideWhenUsed="1"/>
     <w:lsdException w:name="Table Professional" w:semiHidden="1" w:unhideWhenUsed="1"/>
     <w:lsdException w:name="Table Subtle 1" w:semiHidden="1" w:unhideWhenUsed="1"/>
-    <w:lsdException w:name="Table Subtle 2" w:semiHidden="1" w:unhideWhenUsed="1"/>
     <w:lsdException w:name="Table Web 1" w:semiHidden="1" w:unhideWhenUsed="1"/>
     <w:lsdException w:name="Table Web 2" w:semiHidden="1" w:unhideWhenUsed="1"/>
-    <w:lsdException w:name="Table Web 3" w:semiHidden="1" w:unhideWhenUsed="1"/>
     <w:lsdException w:name="Balloon Text" w:semiHidden="1" w:unhideWhenUsed="1"/>
     <w:lsdException w:name="Table Grid" w:uiPriority="39"/>
     <w:lsdException w:name="Table Theme" w:semiHidden="1" w:unhideWhenUsed="1"/>
@@ -6519,6 +7191,10 @@
     <w:lsdException w:name="List Table 5 Dark Accent 6" w:uiPriority="50"/>
     <w:lsdException w:name="List Table 6 Colorful Accent 6" w:uiPriority="51"/>
     <w:lsdException w:name="List Table 7 Colorful Accent 6" w:uiPriority="52"/>
+    <w:lsdException w:name="Mention" w:semiHidden="1" w:unhideWhenUsed="1"/>
+    <w:lsdException w:name="Smart Hyperlink" w:semiHidden="1" w:unhideWhenUsed="1"/>
+    <w:lsdException w:name="Hashtag" w:semiHidden="1" w:unhideWhenUsed="1"/>
+    <w:lsdException w:name="Unresolved Mention" w:semiHidden="1" w:unhideWhenUsed="1"/>
   </w:latentStyles>
   <w:style w:type="paragraph" w:default="1" w:styleId="Normal">
     <w:name w:val="Normal"/>

</xml_diff>